<commit_message>
add CoNLL 2018 paper
</commit_message>
<xml_diff>
--- a/CV.docx
+++ b/CV.docx
@@ -906,7 +906,17 @@
                 <w:szCs w:val="28"/>
                 <w:bdr w:val="none" w:sz="0" w:space="0" w:color="auto" w:frame="1"/>
               </w:rPr>
-              <w:t>Present</w:t>
+              <w:t>Aug.</w:t>
+            </w:r>
+            <w:r>
+              <w:rPr>
+                <w:rFonts w:ascii="Times New Roman" w:hAnsi="Times New Roman" w:cs="Times New Roman"/>
+                <w:bCs/>
+                <w:sz w:val="28"/>
+                <w:szCs w:val="28"/>
+                <w:bdr w:val="none" w:sz="0" w:space="0" w:color="auto" w:frame="1"/>
+              </w:rPr>
+              <w:t xml:space="preserve"> 2018</w:t>
             </w:r>
             <w:r>
               <w:rPr>
@@ -998,8 +1008,6 @@
               </w:rPr>
               <w:t>Mentored by Mu Li</w:t>
             </w:r>
-            <w:bookmarkStart w:id="0" w:name="_GoBack"/>
-            <w:bookmarkEnd w:id="0"/>
           </w:p>
           <w:p>
             <w:pPr>
@@ -1282,53 +1290,65 @@
       <w:r>
         <w:rPr>
           <w:rFonts w:ascii="Times New Roman" w:eastAsia="Times New Roman" w:hAnsi="Times New Roman" w:cs="Times New Roman"/>
-          <w:color w:val="000000"/>
-          <w:sz w:val="28"/>
-          <w:szCs w:val="28"/>
-        </w:rPr>
-        <w:t>Shuangzhi Wu, Dongdong Zhang,</w:t>
-      </w:r>
-      <w:r>
-        <w:rPr>
-          <w:rFonts w:ascii="Times New Roman" w:eastAsia="Times New Roman" w:hAnsi="Times New Roman" w:cs="Times New Roman"/>
-          <w:b/>
+          <w:b/>
+          <w:color w:val="000000"/>
+          <w:sz w:val="28"/>
+          <w:szCs w:val="28"/>
+        </w:rPr>
+        <w:t>Zhirui Zhang*,</w:t>
+      </w:r>
+      <w:r>
+        <w:rPr>
+          <w:rFonts w:ascii="Times New Roman" w:eastAsia="Times New Roman" w:hAnsi="Times New Roman" w:cs="Times New Roman"/>
+          <w:color w:val="000000"/>
+          <w:sz w:val="28"/>
+          <w:szCs w:val="28"/>
+        </w:rPr>
+        <w:t xml:space="preserve"> Shujie Liu, Mu Li, Ming Zhou and</w:t>
+      </w:r>
+      <w:r>
+        <w:rPr>
+          <w:rFonts w:ascii="Times New Roman" w:eastAsia="Times New Roman" w:hAnsi="Times New Roman" w:cs="Times New Roman"/>
           <w:color w:val="000000"/>
           <w:sz w:val="28"/>
           <w:szCs w:val="28"/>
         </w:rPr>
         <w:t xml:space="preserve"> </w:t>
       </w:r>
-      <w:r>
-        <w:rPr>
-          <w:rFonts w:ascii="Times New Roman" w:eastAsia="Times New Roman" w:hAnsi="Times New Roman" w:cs="Times New Roman"/>
-          <w:b/>
-          <w:color w:val="000000"/>
-          <w:sz w:val="28"/>
-          <w:szCs w:val="28"/>
-        </w:rPr>
-        <w:t>Zhirui Zhang*,</w:t>
-      </w:r>
-      <w:r>
-        <w:rPr>
-          <w:rFonts w:ascii="Times New Roman" w:eastAsia="Times New Roman" w:hAnsi="Times New Roman" w:cs="Times New Roman"/>
-          <w:color w:val="000000"/>
-          <w:sz w:val="28"/>
-          <w:szCs w:val="28"/>
-        </w:rPr>
-        <w:t xml:space="preserve"> </w:t>
-      </w:r>
-      <w:r>
-        <w:rPr>
-          <w:rFonts w:ascii="Times New Roman" w:eastAsia="Times New Roman" w:hAnsi="Times New Roman" w:cs="Times New Roman"/>
-          <w:color w:val="000000"/>
-          <w:sz w:val="28"/>
-          <w:szCs w:val="28"/>
-        </w:rPr>
-        <w:t>Nan Yang, Mu Li, Ming Zhou</w:t>
-      </w:r>
-      <w:r>
-        <w:rPr>
-          <w:rFonts w:ascii="Times New Roman" w:eastAsia="Times New Roman" w:hAnsi="Times New Roman" w:cs="Times New Roman"/>
+      <w:proofErr w:type="spellStart"/>
+      <w:r>
+        <w:rPr>
+          <w:rFonts w:ascii="Times New Roman" w:eastAsia="Times New Roman" w:hAnsi="Times New Roman" w:cs="Times New Roman"/>
+          <w:color w:val="000000"/>
+          <w:sz w:val="28"/>
+          <w:szCs w:val="28"/>
+        </w:rPr>
+        <w:t>Enhong</w:t>
+      </w:r>
+      <w:proofErr w:type="spellEnd"/>
+      <w:r>
+        <w:rPr>
+          <w:rFonts w:ascii="Times New Roman" w:eastAsia="Times New Roman" w:hAnsi="Times New Roman" w:cs="Times New Roman"/>
+          <w:color w:val="000000"/>
+          <w:sz w:val="28"/>
+          <w:szCs w:val="28"/>
+        </w:rPr>
+        <w:t xml:space="preserve"> Chen, </w:t>
+      </w:r>
+      <w:r>
+        <w:rPr>
+          <w:rFonts w:ascii="Times New Roman" w:eastAsia="Times New Roman" w:hAnsi="Times New Roman" w:cs="Times New Roman"/>
+          <w:b/>
+          <w:color w:val="000000"/>
+          <w:sz w:val="28"/>
+          <w:szCs w:val="28"/>
+        </w:rPr>
+        <w:t>Bidirectional Generative Adversarial Networks for Neural Machine Translation</w:t>
+      </w:r>
+      <w:r>
+        <w:rPr>
+          <w:rFonts w:ascii="Times New Roman" w:eastAsia="Times New Roman" w:hAnsi="Times New Roman" w:cs="Times New Roman"/>
+          <w:b/>
           <w:color w:val="000000"/>
           <w:sz w:val="28"/>
           <w:szCs w:val="28"/>
@@ -1338,39 +1358,31 @@
       <w:r>
         <w:rPr>
           <w:rFonts w:ascii="Times New Roman" w:eastAsia="Times New Roman" w:hAnsi="Times New Roman" w:cs="Times New Roman"/>
-          <w:b/>
-          <w:color w:val="000000"/>
-          <w:sz w:val="28"/>
-          <w:szCs w:val="28"/>
-        </w:rPr>
-        <w:t xml:space="preserve">Dependency-to-Dependency Neural Machine Translation, </w:t>
-      </w:r>
-      <w:r>
-        <w:rPr>
-          <w:rFonts w:ascii="Times New Roman" w:eastAsia="Times New Roman" w:hAnsi="Times New Roman" w:cs="Times New Roman"/>
-          <w:color w:val="000000"/>
-          <w:sz w:val="28"/>
-          <w:szCs w:val="28"/>
-        </w:rPr>
-        <w:t>IEEE</w:t>
-      </w:r>
-      <w:r>
-        <w:rPr>
-          <w:rFonts w:ascii="Times New Roman" w:eastAsia="Times New Roman" w:hAnsi="Times New Roman" w:cs="Times New Roman"/>
-          <w:color w:val="000000"/>
-          <w:sz w:val="28"/>
-          <w:szCs w:val="28"/>
-        </w:rPr>
-        <w:t>/ACM</w:t>
-      </w:r>
-      <w:r>
-        <w:rPr>
-          <w:rFonts w:ascii="Times New Roman" w:eastAsia="Times New Roman" w:hAnsi="Times New Roman" w:cs="Times New Roman"/>
-          <w:color w:val="000000"/>
-          <w:sz w:val="28"/>
-          <w:szCs w:val="28"/>
-        </w:rPr>
-        <w:t xml:space="preserve"> Transactions on Audio, Speech and Language Processing</w:t>
+          <w:color w:val="000000"/>
+          <w:sz w:val="28"/>
+          <w:szCs w:val="28"/>
+        </w:rPr>
+        <w:t xml:space="preserve">Proceeding of </w:t>
+      </w:r>
+      <w:proofErr w:type="spellStart"/>
+      <w:r>
+        <w:rPr>
+          <w:rFonts w:ascii="Times New Roman" w:eastAsia="Times New Roman" w:hAnsi="Times New Roman" w:cs="Times New Roman"/>
+          <w:color w:val="000000"/>
+          <w:sz w:val="28"/>
+          <w:szCs w:val="28"/>
+        </w:rPr>
+        <w:t>CoNLL</w:t>
+      </w:r>
+      <w:proofErr w:type="spellEnd"/>
+      <w:r>
+        <w:rPr>
+          <w:rFonts w:ascii="Times New Roman" w:eastAsia="Times New Roman" w:hAnsi="Times New Roman" w:cs="Times New Roman"/>
+          <w:color w:val="000000"/>
+          <w:sz w:val="28"/>
+          <w:szCs w:val="28"/>
+        </w:rPr>
+        <w:t xml:space="preserve"> 2018, Brussels</w:t>
       </w:r>
       <w:r>
         <w:rPr>
@@ -1388,7 +1400,7 @@
           <w:sz w:val="28"/>
           <w:szCs w:val="28"/>
         </w:rPr>
-        <w:t>2018</w:t>
+        <w:t>Belgium</w:t>
       </w:r>
       <w:r>
         <w:rPr>
@@ -1421,98 +1433,131 @@
       <w:r>
         <w:rPr>
           <w:rFonts w:ascii="Times New Roman" w:eastAsia="Times New Roman" w:hAnsi="Times New Roman" w:cs="Times New Roman"/>
-          <w:b/>
-          <w:color w:val="000000"/>
-          <w:sz w:val="28"/>
-          <w:szCs w:val="28"/>
-        </w:rPr>
-        <w:t>Zhirui Zhang</w:t>
-      </w:r>
-      <w:r>
-        <w:rPr>
-          <w:rFonts w:ascii="Times New Roman" w:eastAsia="Times New Roman" w:hAnsi="Times New Roman" w:cs="Times New Roman"/>
-          <w:b/>
-          <w:color w:val="000000"/>
-          <w:sz w:val="28"/>
-          <w:szCs w:val="28"/>
-        </w:rPr>
-        <w:t>*,</w:t>
-      </w:r>
-      <w:r>
-        <w:rPr>
-          <w:rFonts w:ascii="Times New Roman" w:eastAsia="Times New Roman" w:hAnsi="Times New Roman" w:cs="Times New Roman"/>
-          <w:color w:val="000000"/>
-          <w:sz w:val="28"/>
-          <w:szCs w:val="28"/>
-        </w:rPr>
-        <w:t xml:space="preserve"> Shujie Liu, Mu Li, Ming Zhou,</w:t>
-      </w:r>
-      <w:r>
-        <w:rPr>
-          <w:rFonts w:ascii="Times New Roman" w:eastAsia="Times New Roman" w:hAnsi="Times New Roman" w:cs="Times New Roman"/>
+          <w:color w:val="000000"/>
+          <w:sz w:val="28"/>
+          <w:szCs w:val="28"/>
+        </w:rPr>
+        <w:t>Shuangzhi Wu, Dongdong Zhang,</w:t>
+      </w:r>
+      <w:r>
+        <w:rPr>
+          <w:rFonts w:ascii="Times New Roman" w:eastAsia="Times New Roman" w:hAnsi="Times New Roman" w:cs="Times New Roman"/>
+          <w:b/>
           <w:color w:val="000000"/>
           <w:sz w:val="28"/>
           <w:szCs w:val="28"/>
         </w:rPr>
         <w:t xml:space="preserve"> </w:t>
       </w:r>
-      <w:proofErr w:type="spellStart"/>
-      <w:r>
-        <w:rPr>
-          <w:rFonts w:ascii="Times New Roman" w:eastAsia="Times New Roman" w:hAnsi="Times New Roman" w:cs="Times New Roman"/>
-          <w:color w:val="000000"/>
-          <w:sz w:val="28"/>
-          <w:szCs w:val="28"/>
-        </w:rPr>
-        <w:t>Enhong</w:t>
-      </w:r>
-      <w:proofErr w:type="spellEnd"/>
-      <w:r>
-        <w:rPr>
-          <w:rFonts w:ascii="Times New Roman" w:eastAsia="Times New Roman" w:hAnsi="Times New Roman" w:cs="Times New Roman"/>
-          <w:color w:val="000000"/>
-          <w:sz w:val="28"/>
-          <w:szCs w:val="28"/>
-        </w:rPr>
-        <w:t xml:space="preserve"> Chen, </w:t>
-      </w:r>
-      <w:r>
-        <w:rPr>
-          <w:rFonts w:ascii="Times New Roman" w:eastAsia="Times New Roman" w:hAnsi="Times New Roman" w:cs="Times New Roman"/>
-          <w:b/>
-          <w:color w:val="000000"/>
-          <w:sz w:val="28"/>
-          <w:szCs w:val="28"/>
-        </w:rPr>
-        <w:t>Joint Training for Neural Machine Translatio</w:t>
-      </w:r>
-      <w:r>
-        <w:rPr>
-          <w:rFonts w:ascii="Times New Roman" w:eastAsia="Times New Roman" w:hAnsi="Times New Roman" w:cs="Times New Roman"/>
-          <w:b/>
-          <w:color w:val="000000"/>
-          <w:sz w:val="28"/>
-          <w:szCs w:val="28"/>
-        </w:rPr>
-        <w:t xml:space="preserve">n Models with Monolingual Data, </w:t>
-      </w:r>
-      <w:r>
-        <w:rPr>
-          <w:rFonts w:ascii="Times New Roman" w:eastAsia="Times New Roman" w:hAnsi="Times New Roman" w:cs="Times New Roman"/>
-          <w:color w:val="000000"/>
-          <w:sz w:val="28"/>
-          <w:szCs w:val="28"/>
-        </w:rPr>
-        <w:t>Proceedin</w:t>
-      </w:r>
-      <w:r>
-        <w:rPr>
-          <w:rFonts w:ascii="Times New Roman" w:eastAsia="Times New Roman" w:hAnsi="Times New Roman" w:cs="Times New Roman"/>
-          <w:color w:val="000000"/>
-          <w:sz w:val="28"/>
-          <w:szCs w:val="28"/>
-        </w:rPr>
-        <w:t>g of AAAI 2018, New Orleans, Louisiana, USA.</w:t>
+      <w:r>
+        <w:rPr>
+          <w:rFonts w:ascii="Times New Roman" w:eastAsia="Times New Roman" w:hAnsi="Times New Roman" w:cs="Times New Roman"/>
+          <w:b/>
+          <w:color w:val="000000"/>
+          <w:sz w:val="28"/>
+          <w:szCs w:val="28"/>
+        </w:rPr>
+        <w:t>Zhirui Zhang*,</w:t>
+      </w:r>
+      <w:r>
+        <w:rPr>
+          <w:rFonts w:ascii="Times New Roman" w:eastAsia="Times New Roman" w:hAnsi="Times New Roman" w:cs="Times New Roman"/>
+          <w:color w:val="000000"/>
+          <w:sz w:val="28"/>
+          <w:szCs w:val="28"/>
+        </w:rPr>
+        <w:t xml:space="preserve"> </w:t>
+      </w:r>
+      <w:r>
+        <w:rPr>
+          <w:rFonts w:ascii="Times New Roman" w:eastAsia="Times New Roman" w:hAnsi="Times New Roman" w:cs="Times New Roman"/>
+          <w:color w:val="000000"/>
+          <w:sz w:val="28"/>
+          <w:szCs w:val="28"/>
+        </w:rPr>
+        <w:t>Nan Yang, Mu Li and</w:t>
+      </w:r>
+      <w:r>
+        <w:rPr>
+          <w:rFonts w:ascii="Times New Roman" w:eastAsia="Times New Roman" w:hAnsi="Times New Roman" w:cs="Times New Roman"/>
+          <w:color w:val="000000"/>
+          <w:sz w:val="28"/>
+          <w:szCs w:val="28"/>
+        </w:rPr>
+        <w:t xml:space="preserve"> Ming Zhou</w:t>
+      </w:r>
+      <w:r>
+        <w:rPr>
+          <w:rFonts w:ascii="Times New Roman" w:eastAsia="Times New Roman" w:hAnsi="Times New Roman" w:cs="Times New Roman"/>
+          <w:color w:val="000000"/>
+          <w:sz w:val="28"/>
+          <w:szCs w:val="28"/>
+        </w:rPr>
+        <w:t xml:space="preserve">, </w:t>
+      </w:r>
+      <w:r>
+        <w:rPr>
+          <w:rFonts w:ascii="Times New Roman" w:eastAsia="Times New Roman" w:hAnsi="Times New Roman" w:cs="Times New Roman"/>
+          <w:b/>
+          <w:color w:val="000000"/>
+          <w:sz w:val="28"/>
+          <w:szCs w:val="28"/>
+        </w:rPr>
+        <w:t xml:space="preserve">Dependency-to-Dependency Neural Machine Translation, </w:t>
+      </w:r>
+      <w:r>
+        <w:rPr>
+          <w:rFonts w:ascii="Times New Roman" w:eastAsia="Times New Roman" w:hAnsi="Times New Roman" w:cs="Times New Roman"/>
+          <w:color w:val="000000"/>
+          <w:sz w:val="28"/>
+          <w:szCs w:val="28"/>
+        </w:rPr>
+        <w:t>IEEE</w:t>
+      </w:r>
+      <w:r>
+        <w:rPr>
+          <w:rFonts w:ascii="Times New Roman" w:eastAsia="Times New Roman" w:hAnsi="Times New Roman" w:cs="Times New Roman"/>
+          <w:color w:val="000000"/>
+          <w:sz w:val="28"/>
+          <w:szCs w:val="28"/>
+        </w:rPr>
+        <w:t>/ACM</w:t>
+      </w:r>
+      <w:r>
+        <w:rPr>
+          <w:rFonts w:ascii="Times New Roman" w:eastAsia="Times New Roman" w:hAnsi="Times New Roman" w:cs="Times New Roman"/>
+          <w:color w:val="000000"/>
+          <w:sz w:val="28"/>
+          <w:szCs w:val="28"/>
+        </w:rPr>
+        <w:t xml:space="preserve"> Transactions on Audio, Speech and Language Processing</w:t>
+      </w:r>
+      <w:r>
+        <w:rPr>
+          <w:rFonts w:ascii="Times New Roman" w:eastAsia="Times New Roman" w:hAnsi="Times New Roman" w:cs="Times New Roman"/>
+          <w:color w:val="000000"/>
+          <w:sz w:val="28"/>
+          <w:szCs w:val="28"/>
+        </w:rPr>
+        <w:t xml:space="preserve">, </w:t>
+      </w:r>
+      <w:r>
+        <w:rPr>
+          <w:rFonts w:ascii="Times New Roman" w:eastAsia="Times New Roman" w:hAnsi="Times New Roman" w:cs="Times New Roman"/>
+          <w:color w:val="000000"/>
+          <w:sz w:val="28"/>
+          <w:szCs w:val="28"/>
+        </w:rPr>
+        <w:t>2018</w:t>
+      </w:r>
+      <w:r>
+        <w:rPr>
+          <w:rFonts w:ascii="Times New Roman" w:eastAsia="Times New Roman" w:hAnsi="Times New Roman" w:cs="Times New Roman"/>
+          <w:color w:val="000000"/>
+          <w:sz w:val="28"/>
+          <w:szCs w:val="28"/>
+        </w:rPr>
+        <w:t>.</w:t>
       </w:r>
     </w:p>
     <w:p>
@@ -1541,16 +1586,35 @@
           <w:sz w:val="28"/>
           <w:szCs w:val="28"/>
         </w:rPr>
-        <w:t>Zhirui Zhang*,</w:t>
-      </w:r>
-      <w:r>
-        <w:rPr>
-          <w:rFonts w:ascii="Times New Roman" w:eastAsia="Times New Roman" w:hAnsi="Times New Roman" w:cs="Times New Roman"/>
-          <w:color w:val="000000"/>
-          <w:sz w:val="28"/>
-          <w:szCs w:val="28"/>
-        </w:rPr>
-        <w:t xml:space="preserve"> Shujie Liu, Mu Li, Ming Zhou, </w:t>
+        <w:t>Zhirui Zhang</w:t>
+      </w:r>
+      <w:r>
+        <w:rPr>
+          <w:rFonts w:ascii="Times New Roman" w:eastAsia="Times New Roman" w:hAnsi="Times New Roman" w:cs="Times New Roman"/>
+          <w:b/>
+          <w:color w:val="000000"/>
+          <w:sz w:val="28"/>
+          <w:szCs w:val="28"/>
+        </w:rPr>
+        <w:t>*,</w:t>
+      </w:r>
+      <w:r>
+        <w:rPr>
+          <w:rFonts w:ascii="Times New Roman" w:eastAsia="Times New Roman" w:hAnsi="Times New Roman" w:cs="Times New Roman"/>
+          <w:color w:val="000000"/>
+          <w:sz w:val="28"/>
+          <w:szCs w:val="28"/>
+        </w:rPr>
+        <w:t xml:space="preserve"> Shujie Liu, Mu Li, Ming Zhou and</w:t>
+      </w:r>
+      <w:r>
+        <w:rPr>
+          <w:rFonts w:ascii="Times New Roman" w:eastAsia="Times New Roman" w:hAnsi="Times New Roman" w:cs="Times New Roman"/>
+          <w:color w:val="000000"/>
+          <w:sz w:val="28"/>
+          <w:szCs w:val="28"/>
+        </w:rPr>
+        <w:t xml:space="preserve"> </w:t>
       </w:r>
       <w:proofErr w:type="spellStart"/>
       <w:r>
@@ -1580,34 +1644,35 @@
           <w:sz w:val="28"/>
           <w:szCs w:val="28"/>
         </w:rPr>
-        <w:t xml:space="preserve">Coarse-To-Fine Learning for Neural Machine Translation, </w:t>
-      </w:r>
-      <w:r>
-        <w:rPr>
-          <w:rFonts w:ascii="Times New Roman" w:eastAsia="Times New Roman" w:hAnsi="Times New Roman" w:cs="Times New Roman"/>
-          <w:color w:val="000000"/>
-          <w:sz w:val="28"/>
-          <w:szCs w:val="28"/>
-        </w:rPr>
-        <w:t>Proceeding of NLPCC 2018,</w:t>
-      </w:r>
-      <w:r>
-        <w:rPr>
-          <w:rFonts w:ascii="Times New Roman" w:eastAsia="Times New Roman" w:hAnsi="Times New Roman" w:cs="Times New Roman"/>
-          <w:color w:val="000000"/>
-          <w:sz w:val="28"/>
-          <w:szCs w:val="28"/>
-        </w:rPr>
-        <w:t xml:space="preserve"> China</w:t>
-      </w:r>
-      <w:r>
-        <w:rPr>
-          <w:rFonts w:ascii="Times New Roman" w:eastAsia="Times New Roman" w:hAnsi="Times New Roman" w:cs="Times New Roman"/>
-          <w:color w:val="000000"/>
-          <w:sz w:val="28"/>
-          <w:szCs w:val="28"/>
-        </w:rPr>
-        <w:t>.</w:t>
+        <w:t>Joint Training for Neural Machine Translatio</w:t>
+      </w:r>
+      <w:r>
+        <w:rPr>
+          <w:rFonts w:ascii="Times New Roman" w:eastAsia="Times New Roman" w:hAnsi="Times New Roman" w:cs="Times New Roman"/>
+          <w:b/>
+          <w:color w:val="000000"/>
+          <w:sz w:val="28"/>
+          <w:szCs w:val="28"/>
+        </w:rPr>
+        <w:t xml:space="preserve">n Models with Monolingual Data, </w:t>
+      </w:r>
+      <w:r>
+        <w:rPr>
+          <w:rFonts w:ascii="Times New Roman" w:eastAsia="Times New Roman" w:hAnsi="Times New Roman" w:cs="Times New Roman"/>
+          <w:color w:val="000000"/>
+          <w:sz w:val="28"/>
+          <w:szCs w:val="28"/>
+        </w:rPr>
+        <w:t>Proceedin</w:t>
+      </w:r>
+      <w:r>
+        <w:rPr>
+          <w:rFonts w:ascii="Times New Roman" w:eastAsia="Times New Roman" w:hAnsi="Times New Roman" w:cs="Times New Roman"/>
+          <w:color w:val="000000"/>
+          <w:sz w:val="28"/>
+          <w:szCs w:val="28"/>
+        </w:rPr>
+        <w:t>g of AAAI 2018, New Orleans, Louisiana, USA.</w:t>
       </w:r>
     </w:p>
     <w:p>
@@ -1630,69 +1695,97 @@
       </w:pPr>
       <w:r>
         <w:rPr>
-          <w:rFonts w:ascii="Times New Roman" w:hAnsi="Times New Roman" w:cs="Times New Roman"/>
-          <w:color w:val="000000"/>
-          <w:sz w:val="28"/>
-          <w:szCs w:val="28"/>
-        </w:rPr>
-        <w:t xml:space="preserve">Wenhu Chen, Guanlin Li, Shuo Ren, Shujie Liu, </w:t>
-      </w:r>
-      <w:r>
-        <w:rPr>
-          <w:rFonts w:ascii="Times New Roman" w:hAnsi="Times New Roman" w:cs="Times New Roman"/>
-          <w:b/>
-          <w:color w:val="000000"/>
-          <w:sz w:val="28"/>
-          <w:szCs w:val="28"/>
-        </w:rPr>
-        <w:t>Zhirui Zhang</w:t>
-      </w:r>
-      <w:r>
-        <w:rPr>
-          <w:rFonts w:ascii="Times New Roman" w:hAnsi="Times New Roman" w:cs="Times New Roman"/>
-          <w:b/>
-          <w:color w:val="000000"/>
-          <w:sz w:val="28"/>
-          <w:szCs w:val="28"/>
-        </w:rPr>
-        <w:t xml:space="preserve">*, </w:t>
-      </w:r>
-      <w:r>
-        <w:rPr>
-          <w:rFonts w:ascii="Times New Roman" w:hAnsi="Times New Roman" w:cs="Times New Roman"/>
-          <w:color w:val="000000"/>
-          <w:sz w:val="28"/>
-          <w:szCs w:val="28"/>
-        </w:rPr>
-        <w:t xml:space="preserve">Mu Li, Ming Zhou, </w:t>
-      </w:r>
-      <w:r>
-        <w:rPr>
-          <w:rFonts w:ascii="Times New Roman" w:hAnsi="Times New Roman" w:cs="Times New Roman"/>
-          <w:b/>
-          <w:color w:val="000000"/>
-          <w:sz w:val="28"/>
-          <w:szCs w:val="28"/>
-        </w:rPr>
-        <w:t>Generative Bridging Network in Neural Sequence Prediction</w:t>
-      </w:r>
-      <w:r>
-        <w:rPr>
-          <w:rFonts w:ascii="Times New Roman" w:hAnsi="Times New Roman" w:cs="Times New Roman"/>
-          <w:color w:val="000000"/>
-          <w:sz w:val="28"/>
-          <w:szCs w:val="28"/>
-        </w:rPr>
-        <w:t xml:space="preserve">, </w:t>
-      </w:r>
-      <w:r>
-        <w:rPr>
-          <w:rFonts w:ascii="Times New Roman" w:eastAsia="Times New Roman" w:hAnsi="Times New Roman" w:cs="Times New Roman"/>
-          <w:color w:val="000000"/>
-          <w:sz w:val="28"/>
-          <w:szCs w:val="28"/>
-        </w:rPr>
-        <w:t>Proceeding of NAACL 2018, New Orleans, Louisiana, USA.</w:t>
+          <w:rFonts w:ascii="Times New Roman" w:eastAsia="Times New Roman" w:hAnsi="Times New Roman" w:cs="Times New Roman"/>
+          <w:b/>
+          <w:color w:val="000000"/>
+          <w:sz w:val="28"/>
+          <w:szCs w:val="28"/>
+        </w:rPr>
+        <w:t>Zhirui Zhang*,</w:t>
+      </w:r>
+      <w:r>
+        <w:rPr>
+          <w:rFonts w:ascii="Times New Roman" w:eastAsia="Times New Roman" w:hAnsi="Times New Roman" w:cs="Times New Roman"/>
+          <w:color w:val="000000"/>
+          <w:sz w:val="28"/>
+          <w:szCs w:val="28"/>
+        </w:rPr>
+        <w:t xml:space="preserve"> Shujie Liu, Mu Li, Ming Zhou </w:t>
+      </w:r>
+      <w:r>
+        <w:rPr>
+          <w:rFonts w:ascii="Times New Roman" w:eastAsia="Times New Roman" w:hAnsi="Times New Roman" w:cs="Times New Roman"/>
+          <w:color w:val="000000"/>
+          <w:sz w:val="28"/>
+          <w:szCs w:val="28"/>
+        </w:rPr>
+        <w:t>and</w:t>
+      </w:r>
+      <w:r>
+        <w:rPr>
+          <w:rFonts w:ascii="Times New Roman" w:eastAsia="Times New Roman" w:hAnsi="Times New Roman" w:cs="Times New Roman"/>
+          <w:color w:val="000000"/>
+          <w:sz w:val="28"/>
+          <w:szCs w:val="28"/>
+        </w:rPr>
+        <w:t xml:space="preserve"> </w:t>
+      </w:r>
+      <w:proofErr w:type="spellStart"/>
+      <w:r>
+        <w:rPr>
+          <w:rFonts w:ascii="Times New Roman" w:eastAsia="Times New Roman" w:hAnsi="Times New Roman" w:cs="Times New Roman"/>
+          <w:color w:val="000000"/>
+          <w:sz w:val="28"/>
+          <w:szCs w:val="28"/>
+        </w:rPr>
+        <w:t>Enhong</w:t>
+      </w:r>
+      <w:proofErr w:type="spellEnd"/>
+      <w:r>
+        <w:rPr>
+          <w:rFonts w:ascii="Times New Roman" w:eastAsia="Times New Roman" w:hAnsi="Times New Roman" w:cs="Times New Roman"/>
+          <w:color w:val="000000"/>
+          <w:sz w:val="28"/>
+          <w:szCs w:val="28"/>
+        </w:rPr>
+        <w:t xml:space="preserve"> Chen, </w:t>
+      </w:r>
+      <w:r>
+        <w:rPr>
+          <w:rFonts w:ascii="Times New Roman" w:eastAsia="Times New Roman" w:hAnsi="Times New Roman" w:cs="Times New Roman"/>
+          <w:b/>
+          <w:color w:val="000000"/>
+          <w:sz w:val="28"/>
+          <w:szCs w:val="28"/>
+        </w:rPr>
+        <w:t xml:space="preserve">Coarse-To-Fine Learning for Neural Machine Translation, </w:t>
+      </w:r>
+      <w:r>
+        <w:rPr>
+          <w:rFonts w:ascii="Times New Roman" w:eastAsia="Times New Roman" w:hAnsi="Times New Roman" w:cs="Times New Roman"/>
+          <w:color w:val="000000"/>
+          <w:sz w:val="28"/>
+          <w:szCs w:val="28"/>
+        </w:rPr>
+        <w:t>Proceeding of NLPCC 2018,</w:t>
+      </w:r>
+      <w:r>
+        <w:rPr>
+          <w:rFonts w:ascii="Times New Roman" w:eastAsia="Times New Roman" w:hAnsi="Times New Roman" w:cs="Times New Roman"/>
+          <w:color w:val="000000"/>
+          <w:sz w:val="28"/>
+          <w:szCs w:val="28"/>
+        </w:rPr>
+        <w:t xml:space="preserve"> China</w:t>
+      </w:r>
+      <w:r>
+        <w:rPr>
+          <w:rFonts w:ascii="Times New Roman" w:eastAsia="Times New Roman" w:hAnsi="Times New Roman" w:cs="Times New Roman"/>
+          <w:color w:val="000000"/>
+          <w:sz w:val="28"/>
+          <w:szCs w:val="28"/>
+        </w:rPr>
+        <w:t>.</w:t>
       </w:r>
     </w:p>
     <w:p>
@@ -1720,7 +1813,7 @@
           <w:sz w:val="28"/>
           <w:szCs w:val="28"/>
         </w:rPr>
-        <w:t xml:space="preserve">Duyu Tang, Nan Duan, Zhao Yan, </w:t>
+        <w:t xml:space="preserve">Wenhu Chen, Guanlin Li, Shuo Ren, Shujie Liu, </w:t>
       </w:r>
       <w:r>
         <w:rPr>
@@ -1730,18 +1823,18 @@
           <w:sz w:val="28"/>
           <w:szCs w:val="28"/>
         </w:rPr>
-        <w:t>Zhirui Zhang*,</w:t>
+        <w:t>Zhirui Zhang</w:t>
       </w:r>
       <w:r>
         <w:rPr>
           <w:rFonts w:ascii="Times New Roman" w:hAnsi="Times New Roman" w:cs="Times New Roman"/>
-          <w:color w:val="000000"/>
-          <w:sz w:val="28"/>
-          <w:szCs w:val="28"/>
-        </w:rPr>
-        <w:t xml:space="preserve"> </w:t>
-      </w:r>
-      <w:proofErr w:type="spellStart"/>
+          <w:b/>
+          <w:color w:val="000000"/>
+          <w:sz w:val="28"/>
+          <w:szCs w:val="28"/>
+        </w:rPr>
+        <w:t xml:space="preserve">*, </w:t>
+      </w:r>
       <w:r>
         <w:rPr>
           <w:rFonts w:ascii="Times New Roman" w:hAnsi="Times New Roman" w:cs="Times New Roman"/>
@@ -1749,9 +1842,8 @@
           <w:sz w:val="28"/>
           <w:szCs w:val="28"/>
         </w:rPr>
-        <w:t>Yibo</w:t>
-      </w:r>
-      <w:proofErr w:type="spellEnd"/>
+        <w:t xml:space="preserve">Mu Li and </w:t>
+      </w:r>
       <w:r>
         <w:rPr>
           <w:rFonts w:ascii="Times New Roman" w:hAnsi="Times New Roman" w:cs="Times New Roman"/>
@@ -1759,57 +1851,17 @@
           <w:sz w:val="28"/>
           <w:szCs w:val="28"/>
         </w:rPr>
-        <w:t xml:space="preserve"> Sun, Shujie Liu, </w:t>
-      </w:r>
-      <w:proofErr w:type="spellStart"/>
+        <w:t xml:space="preserve"> Ming Zhou, </w:t>
+      </w:r>
       <w:r>
         <w:rPr>
           <w:rFonts w:ascii="Times New Roman" w:hAnsi="Times New Roman" w:cs="Times New Roman"/>
-          <w:color w:val="000000"/>
-          <w:sz w:val="28"/>
-          <w:szCs w:val="28"/>
-        </w:rPr>
-        <w:t>Yuanhua</w:t>
-      </w:r>
-      <w:proofErr w:type="spellEnd"/>
-      <w:r>
-        <w:rPr>
-          <w:rFonts w:ascii="Times New Roman" w:hAnsi="Times New Roman" w:cs="Times New Roman"/>
-          <w:color w:val="000000"/>
-          <w:sz w:val="28"/>
-          <w:szCs w:val="28"/>
-        </w:rPr>
-        <w:t xml:space="preserve"> </w:t>
-      </w:r>
-      <w:proofErr w:type="spellStart"/>
-      <w:r>
-        <w:rPr>
-          <w:rFonts w:ascii="Times New Roman" w:hAnsi="Times New Roman" w:cs="Times New Roman"/>
-          <w:color w:val="000000"/>
-          <w:sz w:val="28"/>
-          <w:szCs w:val="28"/>
-        </w:rPr>
-        <w:t>Lv</w:t>
-      </w:r>
-      <w:proofErr w:type="spellEnd"/>
-      <w:r>
-        <w:rPr>
-          <w:rFonts w:ascii="Times New Roman" w:hAnsi="Times New Roman" w:cs="Times New Roman"/>
-          <w:color w:val="000000"/>
-          <w:sz w:val="28"/>
-          <w:szCs w:val="28"/>
-        </w:rPr>
-        <w:t xml:space="preserve">, Ming Zhou, </w:t>
-      </w:r>
-      <w:r>
-        <w:rPr>
-          <w:rFonts w:ascii="Times New Roman" w:hAnsi="Times New Roman" w:cs="Times New Roman"/>
-          <w:b/>
-          <w:color w:val="000000"/>
-          <w:sz w:val="28"/>
-          <w:szCs w:val="28"/>
-        </w:rPr>
-        <w:t>Learning to Collaborate for Question Answering and Asking</w:t>
+          <w:b/>
+          <w:color w:val="000000"/>
+          <w:sz w:val="28"/>
+          <w:szCs w:val="28"/>
+        </w:rPr>
+        <w:t>Generative Bridging Network in Neural Sequence Prediction</w:t>
       </w:r>
       <w:r>
         <w:rPr>
@@ -1850,6 +1902,159 @@
       </w:pPr>
       <w:r>
         <w:rPr>
+          <w:rFonts w:ascii="Times New Roman" w:hAnsi="Times New Roman" w:cs="Times New Roman"/>
+          <w:color w:val="000000"/>
+          <w:sz w:val="28"/>
+          <w:szCs w:val="28"/>
+        </w:rPr>
+        <w:t xml:space="preserve">Duyu Tang, Nan Duan, Zhao Yan, </w:t>
+      </w:r>
+      <w:r>
+        <w:rPr>
+          <w:rFonts w:ascii="Times New Roman" w:hAnsi="Times New Roman" w:cs="Times New Roman"/>
+          <w:b/>
+          <w:color w:val="000000"/>
+          <w:sz w:val="28"/>
+          <w:szCs w:val="28"/>
+        </w:rPr>
+        <w:t>Zhirui Zhang*,</w:t>
+      </w:r>
+      <w:r>
+        <w:rPr>
+          <w:rFonts w:ascii="Times New Roman" w:hAnsi="Times New Roman" w:cs="Times New Roman"/>
+          <w:color w:val="000000"/>
+          <w:sz w:val="28"/>
+          <w:szCs w:val="28"/>
+        </w:rPr>
+        <w:t xml:space="preserve"> </w:t>
+      </w:r>
+      <w:proofErr w:type="spellStart"/>
+      <w:r>
+        <w:rPr>
+          <w:rFonts w:ascii="Times New Roman" w:hAnsi="Times New Roman" w:cs="Times New Roman"/>
+          <w:color w:val="000000"/>
+          <w:sz w:val="28"/>
+          <w:szCs w:val="28"/>
+        </w:rPr>
+        <w:t>Yibo</w:t>
+      </w:r>
+      <w:proofErr w:type="spellEnd"/>
+      <w:r>
+        <w:rPr>
+          <w:rFonts w:ascii="Times New Roman" w:hAnsi="Times New Roman" w:cs="Times New Roman"/>
+          <w:color w:val="000000"/>
+          <w:sz w:val="28"/>
+          <w:szCs w:val="28"/>
+        </w:rPr>
+        <w:t xml:space="preserve"> Sun, Shujie </w:t>
+      </w:r>
+      <w:r>
+        <w:rPr>
+          <w:rFonts w:ascii="Times New Roman" w:hAnsi="Times New Roman" w:cs="Times New Roman"/>
+          <w:color w:val="000000"/>
+          <w:sz w:val="28"/>
+          <w:szCs w:val="28"/>
+        </w:rPr>
+        <w:t xml:space="preserve">Liu, </w:t>
+      </w:r>
+      <w:proofErr w:type="spellStart"/>
+      <w:r>
+        <w:rPr>
+          <w:rFonts w:ascii="Times New Roman" w:hAnsi="Times New Roman" w:cs="Times New Roman"/>
+          <w:color w:val="000000"/>
+          <w:sz w:val="28"/>
+          <w:szCs w:val="28"/>
+        </w:rPr>
+        <w:t>Yuanhua</w:t>
+      </w:r>
+      <w:proofErr w:type="spellEnd"/>
+      <w:r>
+        <w:rPr>
+          <w:rFonts w:ascii="Times New Roman" w:hAnsi="Times New Roman" w:cs="Times New Roman"/>
+          <w:color w:val="000000"/>
+          <w:sz w:val="28"/>
+          <w:szCs w:val="28"/>
+        </w:rPr>
+        <w:t xml:space="preserve"> </w:t>
+      </w:r>
+      <w:proofErr w:type="spellStart"/>
+      <w:r>
+        <w:rPr>
+          <w:rFonts w:ascii="Times New Roman" w:hAnsi="Times New Roman" w:cs="Times New Roman"/>
+          <w:color w:val="000000"/>
+          <w:sz w:val="28"/>
+          <w:szCs w:val="28"/>
+        </w:rPr>
+        <w:t>Lv</w:t>
+      </w:r>
+      <w:proofErr w:type="spellEnd"/>
+      <w:r>
+        <w:rPr>
+          <w:rFonts w:ascii="Times New Roman" w:hAnsi="Times New Roman" w:cs="Times New Roman"/>
+          <w:color w:val="000000"/>
+          <w:sz w:val="28"/>
+          <w:szCs w:val="28"/>
+        </w:rPr>
+        <w:t xml:space="preserve"> and</w:t>
+      </w:r>
+      <w:r>
+        <w:rPr>
+          <w:rFonts w:ascii="Times New Roman" w:hAnsi="Times New Roman" w:cs="Times New Roman"/>
+          <w:color w:val="000000"/>
+          <w:sz w:val="28"/>
+          <w:szCs w:val="28"/>
+        </w:rPr>
+        <w:t xml:space="preserve"> Ming Zhou, </w:t>
+      </w:r>
+      <w:r>
+        <w:rPr>
+          <w:rFonts w:ascii="Times New Roman" w:hAnsi="Times New Roman" w:cs="Times New Roman"/>
+          <w:b/>
+          <w:color w:val="000000"/>
+          <w:sz w:val="28"/>
+          <w:szCs w:val="28"/>
+        </w:rPr>
+        <w:t>Learning to Collaborate for Question Answering and Asking</w:t>
+      </w:r>
+      <w:r>
+        <w:rPr>
+          <w:rFonts w:ascii="Times New Roman" w:hAnsi="Times New Roman" w:cs="Times New Roman"/>
+          <w:color w:val="000000"/>
+          <w:sz w:val="28"/>
+          <w:szCs w:val="28"/>
+        </w:rPr>
+        <w:t xml:space="preserve">, </w:t>
+      </w:r>
+      <w:r>
+        <w:rPr>
+          <w:rFonts w:ascii="Times New Roman" w:eastAsia="Times New Roman" w:hAnsi="Times New Roman" w:cs="Times New Roman"/>
+          <w:color w:val="000000"/>
+          <w:sz w:val="28"/>
+          <w:szCs w:val="28"/>
+        </w:rPr>
+        <w:t>Proceeding of NAACL 2018, New Orleans, Louisiana, USA.</w:t>
+      </w:r>
+    </w:p>
+    <w:p>
+      <w:pPr>
+        <w:pStyle w:val="ListParagraph"/>
+        <w:numPr>
+          <w:ilvl w:val="0"/>
+          <w:numId w:val="14"/>
+        </w:numPr>
+        <w:spacing w:after="0" w:line="276" w:lineRule="auto"/>
+        <w:textAlignment w:val="baseline"/>
+        <w:rPr>
+          <w:rFonts w:ascii="Times New Roman" w:eastAsia="Times New Roman" w:hAnsi="Times New Roman" w:cs="Times New Roman"/>
+          <w:b/>
+          <w:i/>
+          <w:color w:val="000000"/>
+          <w:sz w:val="28"/>
+          <w:szCs w:val="28"/>
+        </w:rPr>
+      </w:pPr>
+      <w:r>
+        <w:rPr>
           <w:rFonts w:ascii="Times New Roman" w:eastAsia="Times New Roman" w:hAnsi="Times New Roman" w:cs="Times New Roman"/>
           <w:b/>
           <w:color w:val="000000"/>
@@ -1885,7 +2090,16 @@
           <w:sz w:val="28"/>
           <w:szCs w:val="28"/>
         </w:rPr>
-        <w:t xml:space="preserve"> Shujie Liu, Mu Li, Ming Zhou, </w:t>
+        <w:t xml:space="preserve"> Shujie Liu, Mu Li, Ming Zhou and</w:t>
+      </w:r>
+      <w:r>
+        <w:rPr>
+          <w:rFonts w:ascii="Times New Roman" w:eastAsia="Times New Roman" w:hAnsi="Times New Roman" w:cs="Times New Roman"/>
+          <w:color w:val="000000"/>
+          <w:sz w:val="28"/>
+          <w:szCs w:val="28"/>
+        </w:rPr>
+        <w:t xml:space="preserve"> </w:t>
       </w:r>
       <w:proofErr w:type="spellStart"/>
       <w:r>
@@ -2175,7 +2389,7 @@
           <w:szCs w:val="28"/>
           <w:shd w:val="clear" w:color="auto" w:fill="FFFFFF"/>
         </w:rPr>
-        <w:t xml:space="preserve">, </w:t>
+        <w:t xml:space="preserve"> </w:t>
       </w:r>
       <w:r>
         <w:rPr>
@@ -2185,6 +2399,26 @@
           <w:szCs w:val="28"/>
           <w:shd w:val="clear" w:color="auto" w:fill="FFFFFF"/>
         </w:rPr>
+        <w:t>and</w:t>
+      </w:r>
+      <w:r>
+        <w:rPr>
+          <w:rFonts w:ascii="Times New Roman" w:hAnsi="Times New Roman" w:cs="Times New Roman"/>
+          <w:color w:val="080808"/>
+          <w:sz w:val="28"/>
+          <w:szCs w:val="28"/>
+          <w:shd w:val="clear" w:color="auto" w:fill="FFFFFF"/>
+        </w:rPr>
+        <w:t xml:space="preserve"> </w:t>
+      </w:r>
+      <w:r>
+        <w:rPr>
+          <w:rFonts w:ascii="Times New Roman" w:hAnsi="Times New Roman" w:cs="Times New Roman"/>
+          <w:color w:val="080808"/>
+          <w:sz w:val="28"/>
+          <w:szCs w:val="28"/>
+          <w:shd w:val="clear" w:color="auto" w:fill="FFFFFF"/>
+        </w:rPr>
         <w:t>Ming Zhou</w:t>
       </w:r>
       <w:r>
@@ -2206,6 +2440,8 @@
         </w:rPr>
         <w:t xml:space="preserve"> </w:t>
       </w:r>
+      <w:bookmarkStart w:id="0" w:name="_GoBack"/>
+      <w:bookmarkEnd w:id="0"/>
       <w:r>
         <w:rPr>
           <w:rFonts w:ascii="Times New Roman" w:hAnsi="Times New Roman" w:cs="Times New Roman"/>
@@ -2214,6 +2450,7 @@
           <w:sz w:val="28"/>
           <w:szCs w:val="28"/>
         </w:rPr>
+        <w:lastRenderedPageBreak/>
         <w:t>Achieving Human Parity on Automatic Chinese to English News Translation,</w:t>
       </w:r>
       <w:r>
@@ -2266,7 +2503,6 @@
     </w:p>
     <w:p>
       <w:pPr>
-        <w:pStyle w:val="ListParagraph"/>
         <w:spacing w:before="200" w:after="0" w:line="360" w:lineRule="auto"/>
         <w:outlineLvl w:val="0"/>
         <w:rPr>
@@ -2278,11 +2514,7 @@
           <w:u w:val="single"/>
         </w:rPr>
       </w:pPr>
-    </w:p>
-    <w:p>
-      <w:pPr>
-        <w:spacing w:before="200" w:after="0" w:line="360" w:lineRule="auto"/>
-        <w:outlineLvl w:val="0"/>
+      <w:r>
         <w:rPr>
           <w:rFonts w:ascii="Times New Roman" w:eastAsia="Times New Roman" w:hAnsi="Times New Roman" w:cs="Times New Roman"/>
           <w:color w:val="000000"/>
@@ -2291,17 +2523,6 @@
           <w:szCs w:val="28"/>
           <w:u w:val="single"/>
         </w:rPr>
-      </w:pPr>
-      <w:r>
-        <w:rPr>
-          <w:rFonts w:ascii="Times New Roman" w:eastAsia="Times New Roman" w:hAnsi="Times New Roman" w:cs="Times New Roman"/>
-          <w:color w:val="000000"/>
-          <w:kern w:val="36"/>
-          <w:sz w:val="36"/>
-          <w:szCs w:val="28"/>
-          <w:u w:val="single"/>
-        </w:rPr>
-        <w:lastRenderedPageBreak/>
         <w:t>Ongoing Research</w:t>
       </w:r>
     </w:p>
@@ -2346,11 +2567,39 @@
       <w:r>
         <w:rPr>
           <w:rFonts w:ascii="Times New Roman" w:eastAsia="Times New Roman" w:hAnsi="Times New Roman" w:cs="Times New Roman"/>
-          <w:color w:val="000000"/>
-          <w:sz w:val="28"/>
-          <w:szCs w:val="28"/>
-        </w:rPr>
-        <w:t xml:space="preserve">, Shujie Liu, Mu Li, Ming Zhou, </w:t>
+          <w:b/>
+          <w:color w:val="000000"/>
+          <w:sz w:val="28"/>
+          <w:szCs w:val="28"/>
+        </w:rPr>
+        <w:t>,</w:t>
+      </w:r>
+      <w:r>
+        <w:rPr>
+          <w:rFonts w:ascii="Times New Roman" w:eastAsia="Times New Roman" w:hAnsi="Times New Roman" w:cs="Times New Roman"/>
+          <w:color w:val="000000"/>
+          <w:sz w:val="28"/>
+          <w:szCs w:val="28"/>
+        </w:rPr>
+        <w:t xml:space="preserve"> Shuangzhi Wu, Shujie Liu</w:t>
+      </w:r>
+      <w:r>
+        <w:rPr>
+          <w:rFonts w:ascii="Times New Roman" w:eastAsia="Times New Roman" w:hAnsi="Times New Roman" w:cs="Times New Roman"/>
+          <w:color w:val="000000"/>
+          <w:sz w:val="28"/>
+          <w:szCs w:val="28"/>
+        </w:rPr>
+        <w:t>, Mu Li, Ming Zhou and</w:t>
+      </w:r>
+      <w:r>
+        <w:rPr>
+          <w:rFonts w:ascii="Times New Roman" w:eastAsia="Times New Roman" w:hAnsi="Times New Roman" w:cs="Times New Roman"/>
+          <w:color w:val="000000"/>
+          <w:sz w:val="28"/>
+          <w:szCs w:val="28"/>
+        </w:rPr>
+        <w:t xml:space="preserve"> </w:t>
       </w:r>
       <w:proofErr w:type="spellStart"/>
       <w:r>
@@ -2370,37 +2619,26 @@
           <w:sz w:val="28"/>
           <w:szCs w:val="28"/>
         </w:rPr>
-        <w:t xml:space="preserve"> Chen, Heung-Yeung Shum,</w:t>
-      </w:r>
-      <w:r>
-        <w:rPr>
-          <w:rFonts w:ascii="Times New Roman" w:eastAsia="Times New Roman" w:hAnsi="Times New Roman" w:cs="Times New Roman"/>
-          <w:b/>
-          <w:color w:val="000000"/>
-          <w:sz w:val="28"/>
-          <w:szCs w:val="28"/>
-        </w:rPr>
-        <w:t xml:space="preserve"> </w:t>
-      </w:r>
-      <w:r>
-        <w:rPr>
-          <w:rFonts w:ascii="Times New Roman" w:eastAsia="Times New Roman" w:hAnsi="Times New Roman" w:cs="Times New Roman"/>
-          <w:b/>
-          <w:color w:val="000000"/>
-          <w:sz w:val="28"/>
-          <w:szCs w:val="28"/>
-        </w:rPr>
-        <w:t>Bidirectional</w:t>
-      </w:r>
-      <w:r>
-        <w:rPr>
-          <w:rFonts w:ascii="Times New Roman" w:eastAsia="Times New Roman" w:hAnsi="Times New Roman" w:cs="Times New Roman"/>
-          <w:b/>
-          <w:color w:val="000000"/>
-          <w:sz w:val="28"/>
-          <w:szCs w:val="28"/>
-        </w:rPr>
-        <w:t xml:space="preserve"> Generative Adversarial Networks for Neural Machine Translation, </w:t>
+        <w:t xml:space="preserve"> Chen</w:t>
+      </w:r>
+      <w:r>
+        <w:rPr>
+          <w:rFonts w:ascii="Times New Roman" w:eastAsia="Times New Roman" w:hAnsi="Times New Roman" w:cs="Times New Roman"/>
+          <w:color w:val="000000"/>
+          <w:sz w:val="28"/>
+          <w:szCs w:val="28"/>
+        </w:rPr>
+        <w:t xml:space="preserve">, </w:t>
+      </w:r>
+      <w:r>
+        <w:rPr>
+          <w:rFonts w:ascii="Times New Roman" w:eastAsia="Times New Roman" w:hAnsi="Times New Roman" w:cs="Times New Roman"/>
+          <w:b/>
+          <w:color w:val="000000"/>
+          <w:sz w:val="28"/>
+          <w:szCs w:val="28"/>
+        </w:rPr>
+        <w:t xml:space="preserve">Regularizing Neural Machine Translation by Target-bidirectional Agreement, </w:t>
       </w:r>
       <w:r>
         <w:rPr>
@@ -2411,17 +2649,15 @@
         </w:rPr>
         <w:t xml:space="preserve">submit to </w:t>
       </w:r>
-      <w:proofErr w:type="spellStart"/>
-      <w:r>
-        <w:rPr>
-          <w:rFonts w:ascii="Times New Roman" w:eastAsia="Times New Roman" w:hAnsi="Times New Roman" w:cs="Times New Roman"/>
-          <w:color w:val="000000"/>
-          <w:sz w:val="28"/>
-          <w:szCs w:val="28"/>
-        </w:rPr>
-        <w:t>CoNLL</w:t>
-      </w:r>
-      <w:proofErr w:type="spellEnd"/>
+      <w:r>
+        <w:rPr>
+          <w:rFonts w:ascii="Times New Roman" w:eastAsia="Times New Roman" w:hAnsi="Times New Roman" w:cs="Times New Roman"/>
+          <w:color w:val="000000"/>
+          <w:sz w:val="28"/>
+          <w:szCs w:val="28"/>
+        </w:rPr>
+        <w:t>EMNLP</w:t>
+      </w:r>
       <w:r>
         <w:rPr>
           <w:rFonts w:ascii="Times New Roman" w:eastAsia="Times New Roman" w:hAnsi="Times New Roman" w:cs="Times New Roman"/>
@@ -2458,139 +2694,6 @@
           <w:sz w:val="28"/>
           <w:szCs w:val="28"/>
         </w:rPr>
-        <w:t>Zhirui Zhang</w:t>
-      </w:r>
-      <w:r>
-        <w:rPr>
-          <w:rFonts w:ascii="Times New Roman" w:eastAsia="Times New Roman" w:hAnsi="Times New Roman" w:cs="Times New Roman"/>
-          <w:b/>
-          <w:color w:val="000000"/>
-          <w:sz w:val="28"/>
-          <w:szCs w:val="28"/>
-        </w:rPr>
-        <w:t>*</w:t>
-      </w:r>
-      <w:r>
-        <w:rPr>
-          <w:rFonts w:ascii="Times New Roman" w:eastAsia="Times New Roman" w:hAnsi="Times New Roman" w:cs="Times New Roman"/>
-          <w:b/>
-          <w:color w:val="000000"/>
-          <w:sz w:val="28"/>
-          <w:szCs w:val="28"/>
-        </w:rPr>
-        <w:t>,</w:t>
-      </w:r>
-      <w:r>
-        <w:rPr>
-          <w:rFonts w:ascii="Times New Roman" w:eastAsia="Times New Roman" w:hAnsi="Times New Roman" w:cs="Times New Roman"/>
-          <w:color w:val="000000"/>
-          <w:sz w:val="28"/>
-          <w:szCs w:val="28"/>
-        </w:rPr>
-        <w:t xml:space="preserve"> Shuangzhi Wu, Shujie Liu</w:t>
-      </w:r>
-      <w:r>
-        <w:rPr>
-          <w:rFonts w:ascii="Times New Roman" w:eastAsia="Times New Roman" w:hAnsi="Times New Roman" w:cs="Times New Roman"/>
-          <w:color w:val="000000"/>
-          <w:sz w:val="28"/>
-          <w:szCs w:val="28"/>
-        </w:rPr>
-        <w:t xml:space="preserve">, Mu Li, Ming Zhou, </w:t>
-      </w:r>
-      <w:proofErr w:type="spellStart"/>
-      <w:r>
-        <w:rPr>
-          <w:rFonts w:ascii="Times New Roman" w:eastAsia="Times New Roman" w:hAnsi="Times New Roman" w:cs="Times New Roman"/>
-          <w:color w:val="000000"/>
-          <w:sz w:val="28"/>
-          <w:szCs w:val="28"/>
-        </w:rPr>
-        <w:t>Enhong</w:t>
-      </w:r>
-      <w:proofErr w:type="spellEnd"/>
-      <w:r>
-        <w:rPr>
-          <w:rFonts w:ascii="Times New Roman" w:eastAsia="Times New Roman" w:hAnsi="Times New Roman" w:cs="Times New Roman"/>
-          <w:color w:val="000000"/>
-          <w:sz w:val="28"/>
-          <w:szCs w:val="28"/>
-        </w:rPr>
-        <w:t xml:space="preserve"> Chen</w:t>
-      </w:r>
-      <w:r>
-        <w:rPr>
-          <w:rFonts w:ascii="Times New Roman" w:eastAsia="Times New Roman" w:hAnsi="Times New Roman" w:cs="Times New Roman"/>
-          <w:color w:val="000000"/>
-          <w:sz w:val="28"/>
-          <w:szCs w:val="28"/>
-        </w:rPr>
-        <w:t xml:space="preserve">, </w:t>
-      </w:r>
-      <w:r>
-        <w:rPr>
-          <w:rFonts w:ascii="Times New Roman" w:eastAsia="Times New Roman" w:hAnsi="Times New Roman" w:cs="Times New Roman"/>
-          <w:b/>
-          <w:color w:val="000000"/>
-          <w:sz w:val="28"/>
-          <w:szCs w:val="28"/>
-        </w:rPr>
-        <w:t xml:space="preserve">Regularizing Neural Machine Translation by Target-bidirectional Agreement, </w:t>
-      </w:r>
-      <w:r>
-        <w:rPr>
-          <w:rFonts w:ascii="Times New Roman" w:eastAsia="Times New Roman" w:hAnsi="Times New Roman" w:cs="Times New Roman"/>
-          <w:color w:val="000000"/>
-          <w:sz w:val="28"/>
-          <w:szCs w:val="28"/>
-        </w:rPr>
-        <w:t xml:space="preserve">submit to </w:t>
-      </w:r>
-      <w:r>
-        <w:rPr>
-          <w:rFonts w:ascii="Times New Roman" w:eastAsia="Times New Roman" w:hAnsi="Times New Roman" w:cs="Times New Roman"/>
-          <w:color w:val="000000"/>
-          <w:sz w:val="28"/>
-          <w:szCs w:val="28"/>
-        </w:rPr>
-        <w:t>EMNLP</w:t>
-      </w:r>
-      <w:r>
-        <w:rPr>
-          <w:rFonts w:ascii="Times New Roman" w:eastAsia="Times New Roman" w:hAnsi="Times New Roman" w:cs="Times New Roman"/>
-          <w:color w:val="000000"/>
-          <w:sz w:val="28"/>
-          <w:szCs w:val="28"/>
-        </w:rPr>
-        <w:t xml:space="preserve"> 2018.</w:t>
-      </w:r>
-    </w:p>
-    <w:p>
-      <w:pPr>
-        <w:pStyle w:val="ListParagraph"/>
-        <w:numPr>
-          <w:ilvl w:val="0"/>
-          <w:numId w:val="14"/>
-        </w:numPr>
-        <w:spacing w:after="0" w:line="276" w:lineRule="auto"/>
-        <w:textAlignment w:val="baseline"/>
-        <w:rPr>
-          <w:rFonts w:ascii="Times New Roman" w:eastAsia="Times New Roman" w:hAnsi="Times New Roman" w:cs="Times New Roman"/>
-          <w:b/>
-          <w:i/>
-          <w:color w:val="000000"/>
-          <w:sz w:val="28"/>
-          <w:szCs w:val="28"/>
-        </w:rPr>
-      </w:pPr>
-      <w:r>
-        <w:rPr>
-          <w:rFonts w:ascii="Times New Roman" w:eastAsia="Times New Roman" w:hAnsi="Times New Roman" w:cs="Times New Roman"/>
-          <w:b/>
-          <w:color w:val="000000"/>
-          <w:sz w:val="28"/>
-          <w:szCs w:val="28"/>
-        </w:rPr>
         <w:t>Zhirui Zhang*,</w:t>
       </w:r>
       <w:r>
@@ -2600,7 +2703,25 @@
           <w:sz w:val="28"/>
           <w:szCs w:val="28"/>
         </w:rPr>
-        <w:t xml:space="preserve"> Ren Shuo, Shujie Liu, Mu Li, Ming Zhou, </w:t>
+        <w:t xml:space="preserve"> Ren Shu</w:t>
+      </w:r>
+      <w:r>
+        <w:rPr>
+          <w:rFonts w:ascii="Times New Roman" w:eastAsia="Times New Roman" w:hAnsi="Times New Roman" w:cs="Times New Roman"/>
+          <w:color w:val="000000"/>
+          <w:sz w:val="28"/>
+          <w:szCs w:val="28"/>
+        </w:rPr>
+        <w:t>o, Shujie Liu, Mu Li, Ming Zhou and</w:t>
+      </w:r>
+      <w:r>
+        <w:rPr>
+          <w:rFonts w:ascii="Times New Roman" w:eastAsia="Times New Roman" w:hAnsi="Times New Roman" w:cs="Times New Roman"/>
+          <w:color w:val="000000"/>
+          <w:sz w:val="28"/>
+          <w:szCs w:val="28"/>
+        </w:rPr>
+        <w:t xml:space="preserve"> </w:t>
       </w:r>
       <w:proofErr w:type="spellStart"/>
       <w:r>
@@ -3952,7 +4073,7 @@
         <v:path o:extrusionok="f" gradientshapeok="t" o:connecttype="rect"/>
         <o:lock v:ext="edit" aspectratio="t"/>
       </v:shapetype>
-      <v:shape id="_x0000_i1029" type="#_x0000_t75" style="width:20.85pt;height:20.85pt;visibility:visible;mso-wrap-style:square" o:bullet="t">
+      <v:shape id="_x0000_i1032" type="#_x0000_t75" style="width:20.85pt;height:20.85pt;visibility:visible;mso-wrap-style:square" o:bullet="t">
         <v:imagedata r:id="rId1" o:title=""/>
       </v:shape>
     </w:pict>

</xml_diff>

<commit_message>
update acl 2019 paper
</commit_message>
<xml_diff>
--- a/CV.docx
+++ b/CV.docx
@@ -72,6 +72,7 @@
         <w:spacing w:after="0" w:line="276" w:lineRule="auto"/>
         <w:rPr>
           <w:rFonts w:ascii="Times New Roman" w:eastAsia="Times New Roman" w:hAnsi="Times New Roman" w:cs="Times New Roman"/>
+          <w:color w:val="5B9BD5" w:themeColor="accent1"/>
           <w:sz w:val="28"/>
           <w:szCs w:val="28"/>
         </w:rPr>
@@ -101,109 +102,112 @@
       <w:r>
         <w:rPr>
           <w:rFonts w:ascii="Times New Roman" w:hAnsi="Times New Roman" w:cs="Times New Roman"/>
-          <w:sz w:val="28"/>
-          <w:szCs w:val="28"/>
-        </w:rPr>
-        <w:t>No. 5</w:t>
-      </w:r>
+          <w:color w:val="00B0F0"/>
+          <w:sz w:val="28"/>
+          <w:szCs w:val="28"/>
+        </w:rPr>
+        <w:t>No. 5,</w:t>
+      </w:r>
+      <w:r>
+        <w:rPr>
+          <w:rFonts w:ascii="Times New Roman" w:eastAsia="Times New Roman" w:hAnsi="Times New Roman" w:cs="Times New Roman"/>
+          <w:b/>
+          <w:bCs/>
+          <w:color w:val="00B0F0"/>
+          <w:sz w:val="28"/>
+          <w:szCs w:val="28"/>
+        </w:rPr>
+        <w:t xml:space="preserve"> </w:t>
+      </w:r>
+      <w:proofErr w:type="spellStart"/>
       <w:r>
         <w:rPr>
           <w:rFonts w:ascii="Times New Roman" w:hAnsi="Times New Roman" w:cs="Times New Roman"/>
-          <w:sz w:val="28"/>
-          <w:szCs w:val="28"/>
-        </w:rPr>
-        <w:t>,</w:t>
-      </w:r>
-      <w:r>
-        <w:rPr>
-          <w:rFonts w:ascii="Times New Roman" w:eastAsia="Times New Roman" w:hAnsi="Times New Roman" w:cs="Times New Roman"/>
-          <w:b/>
-          <w:bCs/>
-          <w:color w:val="000000"/>
-          <w:sz w:val="28"/>
-          <w:szCs w:val="28"/>
-        </w:rPr>
-        <w:t xml:space="preserve"> </w:t>
+          <w:color w:val="00B0F0"/>
+          <w:sz w:val="28"/>
+          <w:szCs w:val="28"/>
+        </w:rPr>
+        <w:t>Dan</w:t>
+      </w:r>
+      <w:r>
+        <w:rPr>
+          <w:rFonts w:ascii="Times New Roman" w:hAnsi="Times New Roman" w:cs="Times New Roman"/>
+          <w:color w:val="00B0F0"/>
+          <w:sz w:val="28"/>
+          <w:szCs w:val="28"/>
+        </w:rPr>
+        <w:t>l</w:t>
+      </w:r>
+      <w:r>
+        <w:rPr>
+          <w:rFonts w:ascii="Times New Roman" w:hAnsi="Times New Roman" w:cs="Times New Roman"/>
+          <w:color w:val="00B0F0"/>
+          <w:sz w:val="28"/>
+          <w:szCs w:val="28"/>
+        </w:rPr>
+        <w:t>ing</w:t>
+      </w:r>
+      <w:proofErr w:type="spellEnd"/>
+      <w:r>
+        <w:rPr>
+          <w:rFonts w:ascii="Times New Roman" w:hAnsi="Times New Roman" w:cs="Times New Roman"/>
+          <w:color w:val="00B0F0"/>
+          <w:sz w:val="28"/>
+          <w:szCs w:val="28"/>
+        </w:rPr>
+        <w:t xml:space="preserve"> St</w:t>
+      </w:r>
+      <w:r>
+        <w:rPr>
+          <w:rFonts w:ascii="Times New Roman" w:hAnsi="Times New Roman" w:cs="Times New Roman"/>
+          <w:color w:val="00B0F0"/>
+          <w:sz w:val="28"/>
+          <w:szCs w:val="28"/>
+        </w:rPr>
+        <w:t>reet</w:t>
+      </w:r>
+      <w:r>
+        <w:rPr>
+          <w:rFonts w:ascii="Times New Roman" w:hAnsi="Times New Roman" w:cs="Times New Roman"/>
+          <w:color w:val="00B0F0"/>
+          <w:sz w:val="28"/>
+          <w:szCs w:val="28"/>
+        </w:rPr>
+        <w:t xml:space="preserve">, </w:t>
       </w:r>
       <w:proofErr w:type="spellStart"/>
       <w:r>
         <w:rPr>
           <w:rFonts w:ascii="Times New Roman" w:hAnsi="Times New Roman" w:cs="Times New Roman"/>
-          <w:sz w:val="28"/>
-          <w:szCs w:val="28"/>
-        </w:rPr>
-        <w:t>Dan</w:t>
-      </w:r>
+          <w:color w:val="00B0F0"/>
+          <w:sz w:val="28"/>
+          <w:szCs w:val="28"/>
+        </w:rPr>
+        <w:t>Haidian</w:t>
+      </w:r>
+      <w:proofErr w:type="spellEnd"/>
       <w:r>
         <w:rPr>
           <w:rFonts w:ascii="Times New Roman" w:hAnsi="Times New Roman" w:cs="Times New Roman"/>
-          <w:sz w:val="28"/>
-          <w:szCs w:val="28"/>
-        </w:rPr>
-        <w:t>l</w:t>
+          <w:color w:val="00B0F0"/>
+          <w:sz w:val="28"/>
+          <w:szCs w:val="28"/>
+        </w:rPr>
+        <w:t xml:space="preserve"> D</w:t>
       </w:r>
       <w:r>
         <w:rPr>
           <w:rFonts w:ascii="Times New Roman" w:hAnsi="Times New Roman" w:cs="Times New Roman"/>
-          <w:sz w:val="28"/>
-          <w:szCs w:val="28"/>
-        </w:rPr>
-        <w:t>ing</w:t>
-      </w:r>
-      <w:proofErr w:type="spellEnd"/>
+          <w:color w:val="00B0F0"/>
+          <w:sz w:val="28"/>
+          <w:szCs w:val="28"/>
+        </w:rPr>
+        <w:t>istrict</w:t>
+      </w:r>
       <w:r>
         <w:rPr>
           <w:rFonts w:ascii="Times New Roman" w:hAnsi="Times New Roman" w:cs="Times New Roman"/>
-          <w:sz w:val="28"/>
-          <w:szCs w:val="28"/>
-        </w:rPr>
-        <w:t xml:space="preserve"> St</w:t>
-      </w:r>
-      <w:r>
-        <w:rPr>
-          <w:rFonts w:ascii="Times New Roman" w:hAnsi="Times New Roman" w:cs="Times New Roman"/>
-          <w:sz w:val="28"/>
-          <w:szCs w:val="28"/>
-        </w:rPr>
-        <w:t>reet</w:t>
-      </w:r>
-      <w:r>
-        <w:rPr>
-          <w:rFonts w:ascii="Times New Roman" w:hAnsi="Times New Roman" w:cs="Times New Roman"/>
-          <w:sz w:val="28"/>
-          <w:szCs w:val="28"/>
-        </w:rPr>
-        <w:t xml:space="preserve">, </w:t>
-      </w:r>
-      <w:proofErr w:type="spellStart"/>
-      <w:r>
-        <w:rPr>
-          <w:rFonts w:ascii="Times New Roman" w:hAnsi="Times New Roman" w:cs="Times New Roman"/>
-          <w:sz w:val="28"/>
-          <w:szCs w:val="28"/>
-        </w:rPr>
-        <w:t>Haidian</w:t>
-      </w:r>
-      <w:proofErr w:type="spellEnd"/>
-      <w:r>
-        <w:rPr>
-          <w:rFonts w:ascii="Times New Roman" w:hAnsi="Times New Roman" w:cs="Times New Roman"/>
-          <w:sz w:val="28"/>
-          <w:szCs w:val="28"/>
-        </w:rPr>
-        <w:t xml:space="preserve"> D</w:t>
-      </w:r>
-      <w:r>
-        <w:rPr>
-          <w:rFonts w:ascii="Times New Roman" w:hAnsi="Times New Roman" w:cs="Times New Roman"/>
-          <w:sz w:val="28"/>
-          <w:szCs w:val="28"/>
-        </w:rPr>
-        <w:t>istrict</w:t>
-      </w:r>
-      <w:r>
-        <w:rPr>
-          <w:rFonts w:ascii="Times New Roman" w:hAnsi="Times New Roman" w:cs="Times New Roman"/>
+          <w:color w:val="00B0F0"/>
           <w:sz w:val="28"/>
           <w:szCs w:val="28"/>
         </w:rPr>
@@ -237,7 +241,16 @@
           <w:sz w:val="28"/>
           <w:szCs w:val="28"/>
         </w:rPr>
-        <w:t xml:space="preserve"> (+86)18810636928   </w:t>
+        <w:t xml:space="preserve"> </w:t>
+      </w:r>
+      <w:r>
+        <w:rPr>
+          <w:rFonts w:ascii="Times New Roman" w:eastAsia="Times New Roman" w:hAnsi="Times New Roman" w:cs="Times New Roman"/>
+          <w:color w:val="00B0F0"/>
+          <w:sz w:val="28"/>
+          <w:szCs w:val="28"/>
+        </w:rPr>
+        <w:t xml:space="preserve">(+86)18810636928   </w:t>
       </w:r>
       <w:r>
         <w:rPr>
@@ -1302,7 +1315,7 @@
         <w:pStyle w:val="ListParagraph"/>
         <w:numPr>
           <w:ilvl w:val="0"/>
-          <w:numId w:val="15"/>
+          <w:numId w:val="19"/>
         </w:numPr>
         <w:spacing w:after="0" w:line="276" w:lineRule="auto"/>
         <w:textAlignment w:val="baseline"/>
@@ -1365,7 +1378,7 @@
         <w:pStyle w:val="ListParagraph"/>
         <w:numPr>
           <w:ilvl w:val="0"/>
-          <w:numId w:val="15"/>
+          <w:numId w:val="19"/>
         </w:numPr>
         <w:spacing w:after="0" w:line="276" w:lineRule="auto"/>
         <w:textAlignment w:val="baseline"/>
@@ -1468,130 +1481,175 @@
         <w:pStyle w:val="ListParagraph"/>
         <w:numPr>
           <w:ilvl w:val="0"/>
-          <w:numId w:val="14"/>
+          <w:numId w:val="18"/>
         </w:numPr>
         <w:spacing w:after="0" w:line="276" w:lineRule="auto"/>
         <w:textAlignment w:val="baseline"/>
         <w:rPr>
           <w:rFonts w:ascii="Times New Roman" w:eastAsia="Times New Roman" w:hAnsi="Times New Roman" w:cs="Times New Roman"/>
-          <w:b/>
+          <w:color w:val="000000"/>
+          <w:sz w:val="28"/>
+          <w:szCs w:val="28"/>
+        </w:rPr>
+      </w:pPr>
+      <w:r>
+        <w:rPr>
+          <w:rFonts w:ascii="Times New Roman" w:eastAsia="Times New Roman" w:hAnsi="Times New Roman" w:cs="Times New Roman"/>
+          <w:b/>
+          <w:color w:val="000000"/>
+          <w:sz w:val="28"/>
+          <w:szCs w:val="28"/>
+        </w:rPr>
+        <w:t>Zhirui</w:t>
+      </w:r>
+      <w:r>
+        <w:rPr>
+          <w:rFonts w:ascii="Times New Roman" w:eastAsia="Times New Roman" w:hAnsi="Times New Roman" w:cs="Times New Roman"/>
+          <w:b/>
+          <w:color w:val="000000"/>
+          <w:sz w:val="28"/>
+          <w:szCs w:val="28"/>
+        </w:rPr>
+        <w:t xml:space="preserve"> Zhang, </w:t>
+      </w:r>
+      <w:proofErr w:type="spellStart"/>
+      <w:r>
+        <w:rPr>
+          <w:rFonts w:ascii="Times New Roman" w:eastAsia="Times New Roman" w:hAnsi="Times New Roman" w:cs="Times New Roman"/>
+          <w:color w:val="000000"/>
+          <w:sz w:val="28"/>
+          <w:szCs w:val="28"/>
+        </w:rPr>
+        <w:t>Xiujun</w:t>
+      </w:r>
+      <w:proofErr w:type="spellEnd"/>
+      <w:r>
+        <w:rPr>
+          <w:rFonts w:ascii="Times New Roman" w:eastAsia="Times New Roman" w:hAnsi="Times New Roman" w:cs="Times New Roman"/>
+          <w:color w:val="000000"/>
+          <w:sz w:val="28"/>
+          <w:szCs w:val="28"/>
+        </w:rPr>
+        <w:t xml:space="preserve"> Li, </w:t>
+      </w:r>
+      <w:proofErr w:type="spellStart"/>
+      <w:r>
+        <w:rPr>
+          <w:rFonts w:ascii="Times New Roman" w:eastAsia="Times New Roman" w:hAnsi="Times New Roman" w:cs="Times New Roman"/>
+          <w:color w:val="000000"/>
+          <w:sz w:val="28"/>
+          <w:szCs w:val="28"/>
+        </w:rPr>
+        <w:t>J</w:t>
+      </w:r>
+      <w:r>
+        <w:rPr>
+          <w:rFonts w:ascii="Times New Roman" w:eastAsia="Times New Roman" w:hAnsi="Times New Roman" w:cs="Times New Roman"/>
+          <w:color w:val="000000"/>
+          <w:sz w:val="28"/>
+          <w:szCs w:val="28"/>
+        </w:rPr>
+        <w:t>ianfeng</w:t>
+      </w:r>
+      <w:proofErr w:type="spellEnd"/>
+      <w:r>
+        <w:rPr>
+          <w:rFonts w:ascii="Times New Roman" w:eastAsia="Times New Roman" w:hAnsi="Times New Roman" w:cs="Times New Roman"/>
+          <w:color w:val="000000"/>
+          <w:sz w:val="28"/>
+          <w:szCs w:val="28"/>
+        </w:rPr>
+        <w:t xml:space="preserve"> Gao and </w:t>
+      </w:r>
+      <w:proofErr w:type="spellStart"/>
+      <w:r>
+        <w:rPr>
+          <w:rFonts w:ascii="Times New Roman" w:eastAsia="Times New Roman" w:hAnsi="Times New Roman" w:cs="Times New Roman"/>
+          <w:color w:val="000000"/>
+          <w:sz w:val="28"/>
+          <w:szCs w:val="28"/>
+        </w:rPr>
+        <w:t>Enhong</w:t>
+      </w:r>
+      <w:proofErr w:type="spellEnd"/>
+      <w:r>
+        <w:rPr>
+          <w:rFonts w:ascii="Times New Roman" w:eastAsia="Times New Roman" w:hAnsi="Times New Roman" w:cs="Times New Roman"/>
+          <w:color w:val="000000"/>
+          <w:sz w:val="28"/>
+          <w:szCs w:val="28"/>
+        </w:rPr>
+        <w:t xml:space="preserve"> Chen, </w:t>
+      </w:r>
+      <w:r>
+        <w:rPr>
+          <w:rFonts w:ascii="Times New Roman" w:eastAsia="Times New Roman" w:hAnsi="Times New Roman" w:cs="Times New Roman"/>
+          <w:b/>
+          <w:color w:val="000000"/>
+          <w:sz w:val="28"/>
+          <w:szCs w:val="28"/>
+        </w:rPr>
+        <w:t>Budgeted Policy Learning for Task-Oriented Dialogue Systems</w:t>
+      </w:r>
+      <w:r>
+        <w:rPr>
+          <w:rFonts w:ascii="Times New Roman" w:eastAsia="Times New Roman" w:hAnsi="Times New Roman" w:cs="Times New Roman"/>
+          <w:b/>
+          <w:color w:val="000000"/>
+          <w:sz w:val="28"/>
+          <w:szCs w:val="28"/>
+        </w:rPr>
+        <w:t xml:space="preserve">, </w:t>
+      </w:r>
+      <w:r>
+        <w:rPr>
+          <w:rFonts w:ascii="Times New Roman" w:eastAsia="Times New Roman" w:hAnsi="Times New Roman" w:cs="Times New Roman"/>
           <w:i/>
           <w:color w:val="000000"/>
           <w:sz w:val="28"/>
           <w:szCs w:val="28"/>
         </w:rPr>
-      </w:pPr>
-      <w:r>
-        <w:rPr>
-          <w:rFonts w:ascii="Times New Roman" w:eastAsia="Times New Roman" w:hAnsi="Times New Roman" w:cs="Times New Roman"/>
-          <w:b/>
-          <w:color w:val="000000"/>
-          <w:sz w:val="28"/>
-          <w:szCs w:val="28"/>
-        </w:rPr>
-        <w:t>Z</w:t>
-      </w:r>
-      <w:r>
-        <w:rPr>
-          <w:rFonts w:ascii="Times New Roman" w:eastAsia="Times New Roman" w:hAnsi="Times New Roman" w:cs="Times New Roman"/>
-          <w:b/>
-          <w:color w:val="000000"/>
-          <w:sz w:val="28"/>
-          <w:szCs w:val="28"/>
-        </w:rPr>
-        <w:t>hirui Zhang</w:t>
-      </w:r>
-      <w:r>
-        <w:rPr>
-          <w:rFonts w:ascii="Times New Roman" w:eastAsia="Times New Roman" w:hAnsi="Times New Roman" w:cs="Times New Roman"/>
-          <w:b/>
-          <w:color w:val="000000"/>
-          <w:sz w:val="28"/>
-          <w:szCs w:val="28"/>
-        </w:rPr>
-        <w:t>,</w:t>
-      </w:r>
-      <w:r>
-        <w:rPr>
-          <w:rFonts w:ascii="Times New Roman" w:eastAsia="Times New Roman" w:hAnsi="Times New Roman" w:cs="Times New Roman"/>
-          <w:color w:val="000000"/>
-          <w:sz w:val="28"/>
-          <w:szCs w:val="28"/>
-        </w:rPr>
-        <w:t xml:space="preserve"> Shuangzhi Wu, Shujie Liu, Mu Li, Ming Zhou and Tong Xu, </w:t>
-      </w:r>
-      <w:r>
-        <w:rPr>
-          <w:rFonts w:ascii="Times New Roman" w:eastAsia="Times New Roman" w:hAnsi="Times New Roman" w:cs="Times New Roman"/>
-          <w:b/>
-          <w:color w:val="000000"/>
-          <w:sz w:val="28"/>
-          <w:szCs w:val="28"/>
-        </w:rPr>
-        <w:t xml:space="preserve">Regularizing Neural Machine Translation by Target-bidirectional Agreement, </w:t>
-      </w:r>
-      <w:r>
-        <w:rPr>
-          <w:rFonts w:ascii="Times New Roman" w:eastAsia="Times New Roman" w:hAnsi="Times New Roman" w:cs="Times New Roman"/>
-          <w:color w:val="000000"/>
-          <w:sz w:val="28"/>
-          <w:szCs w:val="28"/>
-        </w:rPr>
         <w:t>Proceedin</w:t>
       </w:r>
       <w:r>
         <w:rPr>
           <w:rFonts w:ascii="Times New Roman" w:eastAsia="Times New Roman" w:hAnsi="Times New Roman" w:cs="Times New Roman"/>
-          <w:color w:val="000000"/>
-          <w:sz w:val="28"/>
-          <w:szCs w:val="28"/>
-        </w:rPr>
-        <w:t>g of AAAI 2019</w:t>
-      </w:r>
-      <w:r>
-        <w:rPr>
-          <w:rFonts w:ascii="Times New Roman" w:eastAsia="Times New Roman" w:hAnsi="Times New Roman" w:cs="Times New Roman"/>
-          <w:color w:val="000000"/>
-          <w:sz w:val="28"/>
-          <w:szCs w:val="28"/>
-        </w:rPr>
-        <w:t xml:space="preserve">, </w:t>
-      </w:r>
-      <w:r>
-        <w:rPr>
-          <w:rFonts w:ascii="Times New Roman" w:eastAsia="Times New Roman" w:hAnsi="Times New Roman" w:cs="Times New Roman"/>
-          <w:color w:val="000000"/>
-          <w:sz w:val="28"/>
-          <w:szCs w:val="28"/>
-        </w:rPr>
-        <w:t>Honolulu</w:t>
-      </w:r>
-      <w:r>
-        <w:rPr>
-          <w:rFonts w:ascii="Times New Roman" w:eastAsia="Times New Roman" w:hAnsi="Times New Roman" w:cs="Times New Roman"/>
-          <w:color w:val="000000"/>
-          <w:sz w:val="28"/>
-          <w:szCs w:val="28"/>
-        </w:rPr>
-        <w:t>,</w:t>
-      </w:r>
-      <w:r>
-        <w:rPr>
-          <w:rFonts w:ascii="Times New Roman" w:eastAsia="Times New Roman" w:hAnsi="Times New Roman" w:cs="Times New Roman"/>
-          <w:color w:val="000000"/>
-          <w:sz w:val="28"/>
-          <w:szCs w:val="28"/>
-        </w:rPr>
-        <w:t xml:space="preserve"> Hawaii,</w:t>
-      </w:r>
-      <w:r>
-        <w:rPr>
-          <w:rFonts w:ascii="Times New Roman" w:eastAsia="Times New Roman" w:hAnsi="Times New Roman" w:cs="Times New Roman"/>
-          <w:color w:val="000000"/>
-          <w:sz w:val="28"/>
-          <w:szCs w:val="28"/>
-        </w:rPr>
-        <w:t xml:space="preserve"> USA.</w:t>
+          <w:i/>
+          <w:color w:val="000000"/>
+          <w:sz w:val="28"/>
+          <w:szCs w:val="28"/>
+        </w:rPr>
+        <w:t>g of ACL</w:t>
+      </w:r>
+      <w:r>
+        <w:rPr>
+          <w:rFonts w:ascii="Times New Roman" w:eastAsia="Times New Roman" w:hAnsi="Times New Roman" w:cs="Times New Roman"/>
+          <w:i/>
+          <w:color w:val="000000"/>
+          <w:sz w:val="28"/>
+          <w:szCs w:val="28"/>
+        </w:rPr>
+        <w:t xml:space="preserve"> 2019</w:t>
+      </w:r>
+      <w:r>
+        <w:rPr>
+          <w:rFonts w:ascii="Times New Roman" w:eastAsia="Times New Roman" w:hAnsi="Times New Roman" w:cs="Times New Roman"/>
+          <w:i/>
+          <w:color w:val="000000"/>
+          <w:sz w:val="28"/>
+          <w:szCs w:val="28"/>
+        </w:rPr>
+        <w:t>, Florence, Italy</w:t>
+      </w:r>
+      <w:r>
+        <w:rPr>
+          <w:rFonts w:ascii="Times New Roman" w:eastAsia="Times New Roman" w:hAnsi="Times New Roman" w:cs="Times New Roman"/>
+          <w:i/>
+          <w:color w:val="000000"/>
+          <w:sz w:val="28"/>
+          <w:szCs w:val="28"/>
+        </w:rPr>
+        <w:t>.</w:t>
       </w:r>
     </w:p>
     <w:p>
@@ -1599,7 +1657,7 @@
         <w:pStyle w:val="ListParagraph"/>
         <w:numPr>
           <w:ilvl w:val="0"/>
-          <w:numId w:val="14"/>
+          <w:numId w:val="18"/>
         </w:numPr>
         <w:spacing w:after="0" w:line="276" w:lineRule="auto"/>
         <w:textAlignment w:val="baseline"/>
@@ -1615,24 +1673,6 @@
       <w:r>
         <w:rPr>
           <w:rFonts w:ascii="Times New Roman" w:eastAsia="Times New Roman" w:hAnsi="Times New Roman" w:cs="Times New Roman"/>
-          <w:color w:val="000000"/>
-          <w:sz w:val="28"/>
-          <w:szCs w:val="28"/>
-        </w:rPr>
-        <w:t>Shuo Ren*</w:t>
-      </w:r>
-      <w:r>
-        <w:rPr>
-          <w:rFonts w:ascii="Times New Roman" w:eastAsia="Times New Roman" w:hAnsi="Times New Roman" w:cs="Times New Roman"/>
-          <w:color w:val="000000"/>
-          <w:sz w:val="28"/>
-          <w:szCs w:val="28"/>
-        </w:rPr>
-        <w:t xml:space="preserve">, </w:t>
-      </w:r>
-      <w:r>
-        <w:rPr>
-          <w:rFonts w:ascii="Times New Roman" w:eastAsia="Times New Roman" w:hAnsi="Times New Roman" w:cs="Times New Roman"/>
           <w:b/>
           <w:color w:val="000000"/>
           <w:sz w:val="28"/>
@@ -1648,7 +1688,7 @@
           <w:sz w:val="28"/>
           <w:szCs w:val="28"/>
         </w:rPr>
-        <w:t>hirui Zhang*</w:t>
+        <w:t>hirui Zhang</w:t>
       </w:r>
       <w:r>
         <w:rPr>
@@ -1669,14 +1709,45 @@
         </w:rPr>
         <w:t xml:space="preserve"> </w:t>
       </w:r>
-      <w:r>
-        <w:rPr>
-          <w:rFonts w:ascii="Times New Roman" w:eastAsia="Times New Roman" w:hAnsi="Times New Roman" w:cs="Times New Roman"/>
-          <w:color w:val="000000"/>
-          <w:sz w:val="28"/>
-          <w:szCs w:val="28"/>
-        </w:rPr>
-        <w:t>Shujie Liu, Ming Zhou and</w:t>
+      <w:proofErr w:type="spellStart"/>
+      <w:r>
+        <w:rPr>
+          <w:rFonts w:ascii="Times New Roman" w:eastAsia="Times New Roman" w:hAnsi="Times New Roman" w:cs="Times New Roman"/>
+          <w:color w:val="000000"/>
+          <w:sz w:val="28"/>
+          <w:szCs w:val="28"/>
+        </w:rPr>
+        <w:t>Shuangzhi</w:t>
+      </w:r>
+      <w:proofErr w:type="spellEnd"/>
+      <w:r>
+        <w:rPr>
+          <w:rFonts w:ascii="Times New Roman" w:eastAsia="Times New Roman" w:hAnsi="Times New Roman" w:cs="Times New Roman"/>
+          <w:color w:val="000000"/>
+          <w:sz w:val="28"/>
+          <w:szCs w:val="28"/>
+        </w:rPr>
+        <w:t xml:space="preserve"> Wu, Shujie Liu, Mu Li, Ming Zhou and Tong Xu, </w:t>
+      </w:r>
+      <w:r>
+        <w:rPr>
+          <w:rFonts w:ascii="Times New Roman" w:eastAsia="Times New Roman" w:hAnsi="Times New Roman" w:cs="Times New Roman"/>
+          <w:b/>
+          <w:color w:val="000000"/>
+          <w:sz w:val="28"/>
+          <w:szCs w:val="28"/>
+        </w:rPr>
+        <w:t>Regularizing Neural Machine Translation by Target-bidirectional Agreemen</w:t>
+      </w:r>
+      <w:r>
+        <w:rPr>
+          <w:rFonts w:ascii="Times New Roman" w:eastAsia="Times New Roman" w:hAnsi="Times New Roman" w:cs="Times New Roman"/>
+          <w:b/>
+          <w:color w:val="000000"/>
+          <w:sz w:val="28"/>
+          <w:szCs w:val="28"/>
+        </w:rPr>
+        <w:t>t,</w:t>
       </w:r>
       <w:r>
         <w:rPr>
@@ -1687,119 +1758,15 @@
         </w:rPr>
         <w:t xml:space="preserve"> </w:t>
       </w:r>
-      <w:proofErr w:type="spellStart"/>
-      <w:r>
-        <w:rPr>
-          <w:rFonts w:ascii="Times New Roman" w:eastAsia="Times New Roman" w:hAnsi="Times New Roman" w:cs="Times New Roman"/>
-          <w:color w:val="000000"/>
-          <w:sz w:val="28"/>
-          <w:szCs w:val="28"/>
-        </w:rPr>
-        <w:t>Shuai</w:t>
-      </w:r>
-      <w:proofErr w:type="spellEnd"/>
-      <w:r>
-        <w:rPr>
-          <w:rFonts w:ascii="Times New Roman" w:eastAsia="Times New Roman" w:hAnsi="Times New Roman" w:cs="Times New Roman"/>
-          <w:color w:val="000000"/>
-          <w:sz w:val="28"/>
-          <w:szCs w:val="28"/>
-        </w:rPr>
-        <w:t xml:space="preserve"> Ma</w:t>
-      </w:r>
-      <w:r>
-        <w:rPr>
-          <w:rFonts w:ascii="Times New Roman" w:eastAsia="Times New Roman" w:hAnsi="Times New Roman" w:cs="Times New Roman"/>
-          <w:color w:val="000000"/>
-          <w:sz w:val="28"/>
-          <w:szCs w:val="28"/>
-        </w:rPr>
-        <w:t xml:space="preserve">, </w:t>
-      </w:r>
-      <w:bookmarkStart w:id="0" w:name="_GoBack"/>
-      <w:bookmarkEnd w:id="0"/>
-      <w:r>
-        <w:rPr>
-          <w:rFonts w:ascii="Times New Roman" w:eastAsia="Times New Roman" w:hAnsi="Times New Roman" w:cs="Times New Roman"/>
-          <w:b/>
-          <w:color w:val="000000"/>
-          <w:sz w:val="28"/>
-          <w:szCs w:val="28"/>
-        </w:rPr>
-        <w:t>Unsupervised Neural Machine Translation with SMT as Posterior Regularization</w:t>
-      </w:r>
-      <w:r>
-        <w:rPr>
-          <w:rFonts w:ascii="Times New Roman" w:eastAsia="Times New Roman" w:hAnsi="Times New Roman" w:cs="Times New Roman"/>
-          <w:b/>
-          <w:color w:val="000000"/>
-          <w:sz w:val="28"/>
-          <w:szCs w:val="28"/>
-        </w:rPr>
-        <w:t xml:space="preserve">, </w:t>
-      </w:r>
-      <w:r>
-        <w:rPr>
-          <w:rFonts w:ascii="Times New Roman" w:eastAsia="Times New Roman" w:hAnsi="Times New Roman" w:cs="Times New Roman"/>
-          <w:color w:val="000000"/>
-          <w:sz w:val="28"/>
-          <w:szCs w:val="28"/>
-        </w:rPr>
-        <w:t>Proceedin</w:t>
-      </w:r>
-      <w:r>
-        <w:rPr>
-          <w:rFonts w:ascii="Times New Roman" w:eastAsia="Times New Roman" w:hAnsi="Times New Roman" w:cs="Times New Roman"/>
-          <w:color w:val="000000"/>
-          <w:sz w:val="28"/>
-          <w:szCs w:val="28"/>
-        </w:rPr>
-        <w:t>g of AAAI 2019</w:t>
-      </w:r>
-      <w:r>
-        <w:rPr>
-          <w:rFonts w:ascii="Times New Roman" w:eastAsia="Times New Roman" w:hAnsi="Times New Roman" w:cs="Times New Roman"/>
-          <w:color w:val="000000"/>
-          <w:sz w:val="28"/>
-          <w:szCs w:val="28"/>
-        </w:rPr>
-        <w:t xml:space="preserve">, </w:t>
-      </w:r>
-      <w:r>
-        <w:rPr>
-          <w:rFonts w:ascii="Times New Roman" w:eastAsia="Times New Roman" w:hAnsi="Times New Roman" w:cs="Times New Roman"/>
-          <w:color w:val="000000"/>
-          <w:sz w:val="28"/>
-          <w:szCs w:val="28"/>
-        </w:rPr>
-        <w:t>Honolulu</w:t>
-      </w:r>
-      <w:r>
-        <w:rPr>
-          <w:rFonts w:ascii="Times New Roman" w:eastAsia="Times New Roman" w:hAnsi="Times New Roman" w:cs="Times New Roman"/>
-          <w:color w:val="000000"/>
-          <w:sz w:val="28"/>
-          <w:szCs w:val="28"/>
-        </w:rPr>
-        <w:t>,</w:t>
-      </w:r>
-      <w:r>
-        <w:rPr>
-          <w:rFonts w:ascii="Times New Roman" w:eastAsia="Times New Roman" w:hAnsi="Times New Roman" w:cs="Times New Roman"/>
-          <w:color w:val="000000"/>
-          <w:sz w:val="28"/>
-          <w:szCs w:val="28"/>
-        </w:rPr>
-        <w:t xml:space="preserve"> Hawaii,</w:t>
-      </w:r>
-      <w:r>
-        <w:rPr>
-          <w:rFonts w:ascii="Times New Roman" w:eastAsia="Times New Roman" w:hAnsi="Times New Roman" w:cs="Times New Roman"/>
-          <w:color w:val="000000"/>
-          <w:sz w:val="28"/>
-          <w:szCs w:val="28"/>
-        </w:rPr>
-        <w:t xml:space="preserve"> USA.</w:t>
+      <w:r>
+        <w:rPr>
+          <w:rFonts w:ascii="Times New Roman" w:eastAsia="Times New Roman" w:hAnsi="Times New Roman" w:cs="Times New Roman"/>
+          <w:i/>
+          <w:color w:val="000000"/>
+          <w:sz w:val="28"/>
+          <w:szCs w:val="28"/>
+        </w:rPr>
+        <w:t>Proceeding of AAAI 2019, Honolulu, Hawaii, USA.</w:t>
       </w:r>
     </w:p>
     <w:p>
@@ -1807,7 +1774,7 @@
         <w:pStyle w:val="ListParagraph"/>
         <w:numPr>
           <w:ilvl w:val="0"/>
-          <w:numId w:val="14"/>
+          <w:numId w:val="18"/>
         </w:numPr>
         <w:spacing w:after="0" w:line="276" w:lineRule="auto"/>
         <w:textAlignment w:val="baseline"/>
@@ -1827,17 +1794,36 @@
           <w:sz w:val="28"/>
           <w:szCs w:val="28"/>
         </w:rPr>
-        <w:t>Shuangzhi Wu, Dongdong Zhang,</w:t>
-      </w:r>
-      <w:r>
-        <w:rPr>
-          <w:rFonts w:ascii="Times New Roman" w:eastAsia="Times New Roman" w:hAnsi="Times New Roman" w:cs="Times New Roman"/>
-          <w:b/>
-          <w:color w:val="000000"/>
-          <w:sz w:val="28"/>
-          <w:szCs w:val="28"/>
-        </w:rPr>
-        <w:t xml:space="preserve"> Zhirui Zhang</w:t>
+        <w:t>Shuo Ren*</w:t>
+      </w:r>
+      <w:r>
+        <w:rPr>
+          <w:rFonts w:ascii="Times New Roman" w:eastAsia="Times New Roman" w:hAnsi="Times New Roman" w:cs="Times New Roman"/>
+          <w:color w:val="000000"/>
+          <w:sz w:val="28"/>
+          <w:szCs w:val="28"/>
+        </w:rPr>
+        <w:t xml:space="preserve">, </w:t>
+      </w:r>
+      <w:r>
+        <w:rPr>
+          <w:rFonts w:ascii="Times New Roman" w:eastAsia="Times New Roman" w:hAnsi="Times New Roman" w:cs="Times New Roman"/>
+          <w:b/>
+          <w:color w:val="000000"/>
+          <w:sz w:val="28"/>
+          <w:szCs w:val="28"/>
+        </w:rPr>
+        <w:t>Z</w:t>
+      </w:r>
+      <w:r>
+        <w:rPr>
+          <w:rFonts w:ascii="Times New Roman" w:eastAsia="Times New Roman" w:hAnsi="Times New Roman" w:cs="Times New Roman"/>
+          <w:b/>
+          <w:color w:val="000000"/>
+          <w:sz w:val="28"/>
+          <w:szCs w:val="28"/>
+        </w:rPr>
+        <w:t>hirui Zhang*</w:t>
       </w:r>
       <w:r>
         <w:rPr>
@@ -1865,7 +1851,36 @@
           <w:sz w:val="28"/>
           <w:szCs w:val="28"/>
         </w:rPr>
-        <w:t>Nan Yang, Mu Li and Ming Zhou</w:t>
+        <w:t>Shujie Liu, Ming Zhou and</w:t>
+      </w:r>
+      <w:r>
+        <w:rPr>
+          <w:rFonts w:ascii="Times New Roman" w:eastAsia="Times New Roman" w:hAnsi="Times New Roman" w:cs="Times New Roman"/>
+          <w:color w:val="000000"/>
+          <w:sz w:val="28"/>
+          <w:szCs w:val="28"/>
+        </w:rPr>
+        <w:t xml:space="preserve"> </w:t>
+      </w:r>
+      <w:proofErr w:type="spellStart"/>
+      <w:r>
+        <w:rPr>
+          <w:rFonts w:ascii="Times New Roman" w:eastAsia="Times New Roman" w:hAnsi="Times New Roman" w:cs="Times New Roman"/>
+          <w:color w:val="000000"/>
+          <w:sz w:val="28"/>
+          <w:szCs w:val="28"/>
+        </w:rPr>
+        <w:t>Shuai</w:t>
+      </w:r>
+      <w:proofErr w:type="spellEnd"/>
+      <w:r>
+        <w:rPr>
+          <w:rFonts w:ascii="Times New Roman" w:eastAsia="Times New Roman" w:hAnsi="Times New Roman" w:cs="Times New Roman"/>
+          <w:color w:val="000000"/>
+          <w:sz w:val="28"/>
+          <w:szCs w:val="28"/>
+        </w:rPr>
+        <w:t xml:space="preserve"> Ma</w:t>
       </w:r>
       <w:r>
         <w:rPr>
@@ -1884,25 +1899,46 @@
           <w:sz w:val="28"/>
           <w:szCs w:val="28"/>
         </w:rPr>
-        <w:t xml:space="preserve">Dependency-to-Dependency Neural Machine Translation, </w:t>
-      </w:r>
-      <w:r>
-        <w:rPr>
-          <w:rFonts w:ascii="Times New Roman" w:eastAsia="Times New Roman" w:hAnsi="Times New Roman" w:cs="Times New Roman"/>
-          <w:color w:val="000000"/>
-          <w:sz w:val="28"/>
-          <w:szCs w:val="28"/>
-        </w:rPr>
-        <w:t>IEEE/ACM Transactions on Audio, Speech and Language Processing, 2018</w:t>
-      </w:r>
-      <w:r>
-        <w:rPr>
-          <w:rFonts w:ascii="Times New Roman" w:eastAsia="Times New Roman" w:hAnsi="Times New Roman" w:cs="Times New Roman"/>
-          <w:color w:val="000000"/>
-          <w:sz w:val="28"/>
-          <w:szCs w:val="28"/>
-        </w:rPr>
-        <w:t>.</w:t>
+        <w:t>Unsupervised Neural Machine Translation with SMT as Posterior Regularization</w:t>
+      </w:r>
+      <w:r>
+        <w:rPr>
+          <w:rFonts w:ascii="Times New Roman" w:eastAsia="Times New Roman" w:hAnsi="Times New Roman" w:cs="Times New Roman"/>
+          <w:b/>
+          <w:color w:val="000000"/>
+          <w:sz w:val="28"/>
+          <w:szCs w:val="28"/>
+        </w:rPr>
+        <w:t xml:space="preserve">, </w:t>
+      </w:r>
+      <w:r>
+        <w:rPr>
+          <w:rFonts w:ascii="Times New Roman" w:eastAsia="Times New Roman" w:hAnsi="Times New Roman" w:cs="Times New Roman"/>
+          <w:i/>
+          <w:color w:val="000000"/>
+          <w:sz w:val="28"/>
+          <w:szCs w:val="28"/>
+        </w:rPr>
+        <w:t>Proceeding of AAAI 2019, Honolulu, Hawaii, USA.</w:t>
+      </w:r>
+      <w:r>
+        <w:rPr>
+          <w:rFonts w:ascii="Times New Roman" w:eastAsia="Times New Roman" w:hAnsi="Times New Roman" w:cs="Times New Roman"/>
+          <w:i/>
+          <w:color w:val="000000"/>
+          <w:sz w:val="28"/>
+          <w:szCs w:val="28"/>
+        </w:rPr>
+        <w:t xml:space="preserve">  </w:t>
+      </w:r>
+      <w:r>
+        <w:rPr>
+          <w:rFonts w:ascii="Times New Roman" w:eastAsia="Times New Roman" w:hAnsi="Times New Roman" w:cs="Times New Roman"/>
+          <w:color w:val="000000"/>
+          <w:sz w:val="28"/>
+          <w:szCs w:val="28"/>
+        </w:rPr>
+        <w:t>(* equal contribution)</w:t>
       </w:r>
     </w:p>
     <w:p>
@@ -1910,7 +1946,7 @@
         <w:pStyle w:val="ListParagraph"/>
         <w:numPr>
           <w:ilvl w:val="0"/>
-          <w:numId w:val="14"/>
+          <w:numId w:val="18"/>
         </w:numPr>
         <w:spacing w:after="0" w:line="276" w:lineRule="auto"/>
         <w:textAlignment w:val="baseline"/>
@@ -1926,22 +1962,21 @@
       <w:r>
         <w:rPr>
           <w:rFonts w:ascii="Times New Roman" w:eastAsia="Times New Roman" w:hAnsi="Times New Roman" w:cs="Times New Roman"/>
-          <w:b/>
-          <w:color w:val="000000"/>
-          <w:sz w:val="28"/>
-          <w:szCs w:val="28"/>
-        </w:rPr>
-        <w:t>Z</w:t>
-      </w:r>
-      <w:r>
-        <w:rPr>
-          <w:rFonts w:ascii="Times New Roman" w:eastAsia="Times New Roman" w:hAnsi="Times New Roman" w:cs="Times New Roman"/>
-          <w:b/>
-          <w:color w:val="000000"/>
-          <w:sz w:val="28"/>
-          <w:szCs w:val="28"/>
-        </w:rPr>
-        <w:t>hirui Zhang</w:t>
+          <w:color w:val="000000"/>
+          <w:sz w:val="28"/>
+          <w:szCs w:val="28"/>
+        </w:rPr>
+        <w:t>Shuangzhi Wu, Dongdong Zhang,</w:t>
+      </w:r>
+      <w:r>
+        <w:rPr>
+          <w:rFonts w:ascii="Times New Roman" w:eastAsia="Times New Roman" w:hAnsi="Times New Roman" w:cs="Times New Roman"/>
+          <w:b/>
+          <w:color w:val="000000"/>
+          <w:sz w:val="28"/>
+          <w:szCs w:val="28"/>
+        </w:rPr>
+        <w:t xml:space="preserve"> Zhirui Zhang</w:t>
       </w:r>
       <w:r>
         <w:rPr>
@@ -1960,51 +1995,20 @@
           <w:sz w:val="28"/>
           <w:szCs w:val="28"/>
         </w:rPr>
-        <w:t xml:space="preserve"> Shujie Liu, Mu Li, Ming Zhou and</w:t>
-      </w:r>
-      <w:r>
-        <w:rPr>
-          <w:rFonts w:ascii="Times New Roman" w:eastAsia="Times New Roman" w:hAnsi="Times New Roman" w:cs="Times New Roman"/>
-          <w:color w:val="000000"/>
-          <w:sz w:val="28"/>
-          <w:szCs w:val="28"/>
-        </w:rPr>
         <w:t xml:space="preserve"> </w:t>
       </w:r>
-      <w:proofErr w:type="spellStart"/>
-      <w:r>
-        <w:rPr>
-          <w:rFonts w:ascii="Times New Roman" w:eastAsia="Times New Roman" w:hAnsi="Times New Roman" w:cs="Times New Roman"/>
-          <w:color w:val="000000"/>
-          <w:sz w:val="28"/>
-          <w:szCs w:val="28"/>
-        </w:rPr>
-        <w:t>Enhong</w:t>
-      </w:r>
-      <w:proofErr w:type="spellEnd"/>
-      <w:r>
-        <w:rPr>
-          <w:rFonts w:ascii="Times New Roman" w:eastAsia="Times New Roman" w:hAnsi="Times New Roman" w:cs="Times New Roman"/>
-          <w:color w:val="000000"/>
-          <w:sz w:val="28"/>
-          <w:szCs w:val="28"/>
-        </w:rPr>
-        <w:t xml:space="preserve"> Chen, </w:t>
-      </w:r>
-      <w:r>
-        <w:rPr>
-          <w:rFonts w:ascii="Times New Roman" w:eastAsia="Times New Roman" w:hAnsi="Times New Roman" w:cs="Times New Roman"/>
-          <w:b/>
-          <w:color w:val="000000"/>
-          <w:sz w:val="28"/>
-          <w:szCs w:val="28"/>
-        </w:rPr>
-        <w:t>Bidirectional Generative Adversarial Networks for Neural Machine Translation</w:t>
-      </w:r>
-      <w:r>
-        <w:rPr>
-          <w:rFonts w:ascii="Times New Roman" w:eastAsia="Times New Roman" w:hAnsi="Times New Roman" w:cs="Times New Roman"/>
-          <w:b/>
+      <w:r>
+        <w:rPr>
+          <w:rFonts w:ascii="Times New Roman" w:eastAsia="Times New Roman" w:hAnsi="Times New Roman" w:cs="Times New Roman"/>
+          <w:color w:val="000000"/>
+          <w:sz w:val="28"/>
+          <w:szCs w:val="28"/>
+        </w:rPr>
+        <w:t>Nan Yang, Mu Li and Ming Zhou</w:t>
+      </w:r>
+      <w:r>
+        <w:rPr>
+          <w:rFonts w:ascii="Times New Roman" w:eastAsia="Times New Roman" w:hAnsi="Times New Roman" w:cs="Times New Roman"/>
           <w:color w:val="000000"/>
           <w:sz w:val="28"/>
           <w:szCs w:val="28"/>
@@ -2014,58 +2018,22 @@
       <w:r>
         <w:rPr>
           <w:rFonts w:ascii="Times New Roman" w:eastAsia="Times New Roman" w:hAnsi="Times New Roman" w:cs="Times New Roman"/>
-          <w:color w:val="000000"/>
-          <w:sz w:val="28"/>
-          <w:szCs w:val="28"/>
-        </w:rPr>
-        <w:t xml:space="preserve">Proceeding of </w:t>
-      </w:r>
-      <w:proofErr w:type="spellStart"/>
-      <w:r>
-        <w:rPr>
-          <w:rFonts w:ascii="Times New Roman" w:eastAsia="Times New Roman" w:hAnsi="Times New Roman" w:cs="Times New Roman"/>
-          <w:color w:val="000000"/>
-          <w:sz w:val="28"/>
-          <w:szCs w:val="28"/>
-        </w:rPr>
-        <w:t>CoNLL</w:t>
-      </w:r>
-      <w:proofErr w:type="spellEnd"/>
-      <w:r>
-        <w:rPr>
-          <w:rFonts w:ascii="Times New Roman" w:eastAsia="Times New Roman" w:hAnsi="Times New Roman" w:cs="Times New Roman"/>
-          <w:color w:val="000000"/>
-          <w:sz w:val="28"/>
-          <w:szCs w:val="28"/>
-        </w:rPr>
-        <w:t xml:space="preserve"> 2018, Brussels</w:t>
-      </w:r>
-      <w:r>
-        <w:rPr>
-          <w:rFonts w:ascii="Times New Roman" w:eastAsia="Times New Roman" w:hAnsi="Times New Roman" w:cs="Times New Roman"/>
-          <w:color w:val="000000"/>
-          <w:sz w:val="28"/>
-          <w:szCs w:val="28"/>
-        </w:rPr>
-        <w:t xml:space="preserve">, </w:t>
-      </w:r>
-      <w:r>
-        <w:rPr>
-          <w:rFonts w:ascii="Times New Roman" w:eastAsia="Times New Roman" w:hAnsi="Times New Roman" w:cs="Times New Roman"/>
-          <w:color w:val="000000"/>
-          <w:sz w:val="28"/>
-          <w:szCs w:val="28"/>
-        </w:rPr>
-        <w:t>Belgium</w:t>
-      </w:r>
-      <w:r>
-        <w:rPr>
-          <w:rFonts w:ascii="Times New Roman" w:eastAsia="Times New Roman" w:hAnsi="Times New Roman" w:cs="Times New Roman"/>
-          <w:color w:val="000000"/>
-          <w:sz w:val="28"/>
-          <w:szCs w:val="28"/>
-        </w:rPr>
-        <w:t>.</w:t>
+          <w:b/>
+          <w:color w:val="000000"/>
+          <w:sz w:val="28"/>
+          <w:szCs w:val="28"/>
+        </w:rPr>
+        <w:t xml:space="preserve">Dependency-to-Dependency Neural Machine Translation, </w:t>
+      </w:r>
+      <w:r>
+        <w:rPr>
+          <w:rFonts w:ascii="Times New Roman" w:eastAsia="Times New Roman" w:hAnsi="Times New Roman" w:cs="Times New Roman"/>
+          <w:i/>
+          <w:color w:val="000000"/>
+          <w:sz w:val="28"/>
+          <w:szCs w:val="28"/>
+        </w:rPr>
+        <w:t>IEEE/ACM Transactions on Audio, Speech and Language Processing, 2018.</w:t>
       </w:r>
     </w:p>
     <w:p>
@@ -2073,7 +2041,7 @@
         <w:pStyle w:val="ListParagraph"/>
         <w:numPr>
           <w:ilvl w:val="0"/>
-          <w:numId w:val="14"/>
+          <w:numId w:val="18"/>
         </w:numPr>
         <w:spacing w:after="0" w:line="276" w:lineRule="auto"/>
         <w:textAlignment w:val="baseline"/>
@@ -2094,7 +2062,17 @@
           <w:sz w:val="28"/>
           <w:szCs w:val="28"/>
         </w:rPr>
-        <w:t>Zhirui Zhang</w:t>
+        <w:t>Z</w:t>
+      </w:r>
+      <w:r>
+        <w:rPr>
+          <w:rFonts w:ascii="Times New Roman" w:eastAsia="Times New Roman" w:hAnsi="Times New Roman" w:cs="Times New Roman"/>
+          <w:b/>
+          <w:color w:val="000000"/>
+          <w:sz w:val="28"/>
+          <w:szCs w:val="28"/>
+        </w:rPr>
+        <w:t>hirui Zhang</w:t>
       </w:r>
       <w:r>
         <w:rPr>
@@ -2152,16 +2130,79 @@
           <w:sz w:val="28"/>
           <w:szCs w:val="28"/>
         </w:rPr>
-        <w:t xml:space="preserve">Coarse-To-Fine Learning for Neural Machine Translation, </w:t>
-      </w:r>
-      <w:r>
-        <w:rPr>
-          <w:rFonts w:ascii="Times New Roman" w:eastAsia="Times New Roman" w:hAnsi="Times New Roman" w:cs="Times New Roman"/>
-          <w:color w:val="000000"/>
-          <w:sz w:val="28"/>
-          <w:szCs w:val="28"/>
-        </w:rPr>
-        <w:t>Proceeding of NLPCC 2018, China.</w:t>
+        <w:t>Bidirectional Generative Adversarial Networks for Neural Machine Translation</w:t>
+      </w:r>
+      <w:r>
+        <w:rPr>
+          <w:rFonts w:ascii="Times New Roman" w:eastAsia="Times New Roman" w:hAnsi="Times New Roman" w:cs="Times New Roman"/>
+          <w:b/>
+          <w:color w:val="000000"/>
+          <w:sz w:val="28"/>
+          <w:szCs w:val="28"/>
+        </w:rPr>
+        <w:t xml:space="preserve">, </w:t>
+      </w:r>
+      <w:r>
+        <w:rPr>
+          <w:rFonts w:ascii="Times New Roman" w:eastAsia="Times New Roman" w:hAnsi="Times New Roman" w:cs="Times New Roman"/>
+          <w:i/>
+          <w:color w:val="000000"/>
+          <w:sz w:val="28"/>
+          <w:szCs w:val="28"/>
+        </w:rPr>
+        <w:t xml:space="preserve">Proceeding of </w:t>
+      </w:r>
+      <w:proofErr w:type="spellStart"/>
+      <w:r>
+        <w:rPr>
+          <w:rFonts w:ascii="Times New Roman" w:eastAsia="Times New Roman" w:hAnsi="Times New Roman" w:cs="Times New Roman"/>
+          <w:i/>
+          <w:color w:val="000000"/>
+          <w:sz w:val="28"/>
+          <w:szCs w:val="28"/>
+        </w:rPr>
+        <w:t>CoNLL</w:t>
+      </w:r>
+      <w:proofErr w:type="spellEnd"/>
+      <w:r>
+        <w:rPr>
+          <w:rFonts w:ascii="Times New Roman" w:eastAsia="Times New Roman" w:hAnsi="Times New Roman" w:cs="Times New Roman"/>
+          <w:i/>
+          <w:color w:val="000000"/>
+          <w:sz w:val="28"/>
+          <w:szCs w:val="28"/>
+        </w:rPr>
+        <w:t xml:space="preserve"> 2018, Brussels</w:t>
+      </w:r>
+      <w:r>
+        <w:rPr>
+          <w:rFonts w:ascii="Times New Roman" w:eastAsia="Times New Roman" w:hAnsi="Times New Roman" w:cs="Times New Roman"/>
+          <w:i/>
+          <w:color w:val="000000"/>
+          <w:sz w:val="28"/>
+          <w:szCs w:val="28"/>
+        </w:rPr>
+        <w:t xml:space="preserve">, </w:t>
+      </w:r>
+      <w:r>
+        <w:rPr>
+          <w:rFonts w:ascii="Times New Roman" w:eastAsia="Times New Roman" w:hAnsi="Times New Roman" w:cs="Times New Roman"/>
+          <w:i/>
+          <w:color w:val="000000"/>
+          <w:sz w:val="28"/>
+          <w:szCs w:val="28"/>
+        </w:rPr>
+        <w:t>Belgium</w:t>
+      </w:r>
+      <w:r>
+        <w:rPr>
+          <w:rFonts w:ascii="Times New Roman" w:eastAsia="Times New Roman" w:hAnsi="Times New Roman" w:cs="Times New Roman"/>
+          <w:i/>
+          <w:color w:val="000000"/>
+          <w:sz w:val="28"/>
+          <w:szCs w:val="28"/>
+        </w:rPr>
+        <w:t>.</w:t>
       </w:r>
     </w:p>
     <w:p>
@@ -2169,7 +2210,7 @@
         <w:pStyle w:val="ListParagraph"/>
         <w:numPr>
           <w:ilvl w:val="0"/>
-          <w:numId w:val="14"/>
+          <w:numId w:val="18"/>
         </w:numPr>
         <w:spacing w:after="0" w:line="276" w:lineRule="auto"/>
         <w:textAlignment w:val="baseline"/>
@@ -2248,35 +2289,17 @@
           <w:sz w:val="28"/>
           <w:szCs w:val="28"/>
         </w:rPr>
-        <w:t>Joint Training for Neural Machine Translatio</w:t>
-      </w:r>
-      <w:r>
-        <w:rPr>
-          <w:rFonts w:ascii="Times New Roman" w:eastAsia="Times New Roman" w:hAnsi="Times New Roman" w:cs="Times New Roman"/>
-          <w:b/>
-          <w:color w:val="000000"/>
-          <w:sz w:val="28"/>
-          <w:szCs w:val="28"/>
-        </w:rPr>
-        <w:t xml:space="preserve">n Models with Monolingual Data, </w:t>
-      </w:r>
-      <w:r>
-        <w:rPr>
-          <w:rFonts w:ascii="Times New Roman" w:eastAsia="Times New Roman" w:hAnsi="Times New Roman" w:cs="Times New Roman"/>
-          <w:color w:val="000000"/>
-          <w:sz w:val="28"/>
-          <w:szCs w:val="28"/>
-        </w:rPr>
-        <w:t>Proceedin</w:t>
-      </w:r>
-      <w:r>
-        <w:rPr>
-          <w:rFonts w:ascii="Times New Roman" w:eastAsia="Times New Roman" w:hAnsi="Times New Roman" w:cs="Times New Roman"/>
-          <w:color w:val="000000"/>
-          <w:sz w:val="28"/>
-          <w:szCs w:val="28"/>
-        </w:rPr>
-        <w:t>g of AAAI 2018, New Orleans, Louisiana, USA.</w:t>
+        <w:t xml:space="preserve">Coarse-To-Fine Learning for Neural Machine Translation, </w:t>
+      </w:r>
+      <w:r>
+        <w:rPr>
+          <w:rFonts w:ascii="Times New Roman" w:eastAsia="Times New Roman" w:hAnsi="Times New Roman" w:cs="Times New Roman"/>
+          <w:i/>
+          <w:color w:val="000000"/>
+          <w:sz w:val="28"/>
+          <w:szCs w:val="28"/>
+        </w:rPr>
+        <w:t>Proceeding of NLPCC 2018, China.</w:t>
       </w:r>
     </w:p>
     <w:p>
@@ -2284,7 +2307,7 @@
         <w:pStyle w:val="ListParagraph"/>
         <w:numPr>
           <w:ilvl w:val="0"/>
-          <w:numId w:val="14"/>
+          <w:numId w:val="18"/>
         </w:numPr>
         <w:spacing w:after="0" w:line="276" w:lineRule="auto"/>
         <w:textAlignment w:val="baseline"/>
@@ -2299,16 +2322,7 @@
       </w:pPr>
       <w:r>
         <w:rPr>
-          <w:rFonts w:ascii="Times New Roman" w:hAnsi="Times New Roman" w:cs="Times New Roman"/>
-          <w:color w:val="000000"/>
-          <w:sz w:val="28"/>
-          <w:szCs w:val="28"/>
-        </w:rPr>
-        <w:t xml:space="preserve">Wenhu Chen, Guanlin Li, Shuo Ren, Shujie Liu, </w:t>
-      </w:r>
-      <w:r>
-        <w:rPr>
-          <w:rFonts w:ascii="Times New Roman" w:hAnsi="Times New Roman" w:cs="Times New Roman"/>
+          <w:rFonts w:ascii="Times New Roman" w:eastAsia="Times New Roman" w:hAnsi="Times New Roman" w:cs="Times New Roman"/>
           <w:b/>
           <w:color w:val="000000"/>
           <w:sz w:val="28"/>
@@ -2318,59 +2332,91 @@
       </w:r>
       <w:r>
         <w:rPr>
-          <w:rFonts w:ascii="Times New Roman" w:hAnsi="Times New Roman" w:cs="Times New Roman"/>
-          <w:b/>
-          <w:color w:val="000000"/>
-          <w:sz w:val="28"/>
-          <w:szCs w:val="28"/>
-        </w:rPr>
-        <w:t xml:space="preserve">, </w:t>
-      </w:r>
-      <w:r>
-        <w:rPr>
-          <w:rFonts w:ascii="Times New Roman" w:hAnsi="Times New Roman" w:cs="Times New Roman"/>
-          <w:color w:val="000000"/>
-          <w:sz w:val="28"/>
-          <w:szCs w:val="28"/>
-        </w:rPr>
-        <w:t xml:space="preserve">Mu Li and </w:t>
-      </w:r>
-      <w:r>
-        <w:rPr>
-          <w:rFonts w:ascii="Times New Roman" w:hAnsi="Times New Roman" w:cs="Times New Roman"/>
-          <w:color w:val="000000"/>
-          <w:sz w:val="28"/>
-          <w:szCs w:val="28"/>
-        </w:rPr>
-        <w:t xml:space="preserve"> Ming Zhou, </w:t>
-      </w:r>
-      <w:r>
-        <w:rPr>
-          <w:rFonts w:ascii="Times New Roman" w:hAnsi="Times New Roman" w:cs="Times New Roman"/>
-          <w:b/>
-          <w:color w:val="000000"/>
-          <w:sz w:val="28"/>
-          <w:szCs w:val="28"/>
-        </w:rPr>
-        <w:t>Generative Bridging Network in Neural Sequence Prediction</w:t>
-      </w:r>
-      <w:r>
-        <w:rPr>
-          <w:rFonts w:ascii="Times New Roman" w:hAnsi="Times New Roman" w:cs="Times New Roman"/>
-          <w:color w:val="000000"/>
-          <w:sz w:val="28"/>
-          <w:szCs w:val="28"/>
-        </w:rPr>
-        <w:t xml:space="preserve">, </w:t>
-      </w:r>
-      <w:r>
-        <w:rPr>
-          <w:rFonts w:ascii="Times New Roman" w:eastAsia="Times New Roman" w:hAnsi="Times New Roman" w:cs="Times New Roman"/>
-          <w:color w:val="000000"/>
-          <w:sz w:val="28"/>
-          <w:szCs w:val="28"/>
-        </w:rPr>
-        <w:t>Proceeding of NAACL 2018, New Orleans, Louisiana, USA.</w:t>
+          <w:rFonts w:ascii="Times New Roman" w:eastAsia="Times New Roman" w:hAnsi="Times New Roman" w:cs="Times New Roman"/>
+          <w:b/>
+          <w:color w:val="000000"/>
+          <w:sz w:val="28"/>
+          <w:szCs w:val="28"/>
+        </w:rPr>
+        <w:t>,</w:t>
+      </w:r>
+      <w:r>
+        <w:rPr>
+          <w:rFonts w:ascii="Times New Roman" w:eastAsia="Times New Roman" w:hAnsi="Times New Roman" w:cs="Times New Roman"/>
+          <w:color w:val="000000"/>
+          <w:sz w:val="28"/>
+          <w:szCs w:val="28"/>
+        </w:rPr>
+        <w:t xml:space="preserve"> Shujie Liu, Mu Li, Ming Zhou and</w:t>
+      </w:r>
+      <w:r>
+        <w:rPr>
+          <w:rFonts w:ascii="Times New Roman" w:eastAsia="Times New Roman" w:hAnsi="Times New Roman" w:cs="Times New Roman"/>
+          <w:color w:val="000000"/>
+          <w:sz w:val="28"/>
+          <w:szCs w:val="28"/>
+        </w:rPr>
+        <w:t xml:space="preserve"> </w:t>
+      </w:r>
+      <w:proofErr w:type="spellStart"/>
+      <w:r>
+        <w:rPr>
+          <w:rFonts w:ascii="Times New Roman" w:eastAsia="Times New Roman" w:hAnsi="Times New Roman" w:cs="Times New Roman"/>
+          <w:color w:val="000000"/>
+          <w:sz w:val="28"/>
+          <w:szCs w:val="28"/>
+        </w:rPr>
+        <w:t>Enhong</w:t>
+      </w:r>
+      <w:proofErr w:type="spellEnd"/>
+      <w:r>
+        <w:rPr>
+          <w:rFonts w:ascii="Times New Roman" w:eastAsia="Times New Roman" w:hAnsi="Times New Roman" w:cs="Times New Roman"/>
+          <w:color w:val="000000"/>
+          <w:sz w:val="28"/>
+          <w:szCs w:val="28"/>
+        </w:rPr>
+        <w:t xml:space="preserve"> Chen, </w:t>
+      </w:r>
+      <w:r>
+        <w:rPr>
+          <w:rFonts w:ascii="Times New Roman" w:eastAsia="Times New Roman" w:hAnsi="Times New Roman" w:cs="Times New Roman"/>
+          <w:b/>
+          <w:color w:val="000000"/>
+          <w:sz w:val="28"/>
+          <w:szCs w:val="28"/>
+        </w:rPr>
+        <w:t>Joint Training for Neural Machine Translatio</w:t>
+      </w:r>
+      <w:r>
+        <w:rPr>
+          <w:rFonts w:ascii="Times New Roman" w:eastAsia="Times New Roman" w:hAnsi="Times New Roman" w:cs="Times New Roman"/>
+          <w:b/>
+          <w:color w:val="000000"/>
+          <w:sz w:val="28"/>
+          <w:szCs w:val="28"/>
+        </w:rPr>
+        <w:t xml:space="preserve">n Models with Monolingual Data, </w:t>
+      </w:r>
+      <w:r>
+        <w:rPr>
+          <w:rFonts w:ascii="Times New Roman" w:eastAsia="Times New Roman" w:hAnsi="Times New Roman" w:cs="Times New Roman"/>
+          <w:i/>
+          <w:color w:val="000000"/>
+          <w:sz w:val="28"/>
+          <w:szCs w:val="28"/>
+        </w:rPr>
+        <w:t>Proceedin</w:t>
+      </w:r>
+      <w:r>
+        <w:rPr>
+          <w:rFonts w:ascii="Times New Roman" w:eastAsia="Times New Roman" w:hAnsi="Times New Roman" w:cs="Times New Roman"/>
+          <w:i/>
+          <w:color w:val="000000"/>
+          <w:sz w:val="28"/>
+          <w:szCs w:val="28"/>
+        </w:rPr>
+        <w:t>g of AAAI 2018, New Orleans, Louisiana, USA.</w:t>
       </w:r>
     </w:p>
     <w:p>
@@ -2378,7 +2424,7 @@
         <w:pStyle w:val="ListParagraph"/>
         <w:numPr>
           <w:ilvl w:val="0"/>
-          <w:numId w:val="14"/>
+          <w:numId w:val="18"/>
         </w:numPr>
         <w:spacing w:after="0" w:line="276" w:lineRule="auto"/>
         <w:textAlignment w:val="baseline"/>
@@ -2398,7 +2444,7 @@
           <w:sz w:val="28"/>
           <w:szCs w:val="28"/>
         </w:rPr>
-        <w:t xml:space="preserve">Duyu Tang, Nan Duan, Zhao Yan, </w:t>
+        <w:t xml:space="preserve">Wenhu Chen, Guanlin Li, Shuo Ren, Shujie Liu, </w:t>
       </w:r>
       <w:r>
         <w:rPr>
@@ -2418,6 +2464,64 @@
           <w:sz w:val="28"/>
           <w:szCs w:val="28"/>
         </w:rPr>
+        <w:t xml:space="preserve">, </w:t>
+      </w:r>
+      <w:r>
+        <w:rPr>
+          <w:rFonts w:ascii="Times New Roman" w:hAnsi="Times New Roman" w:cs="Times New Roman"/>
+          <w:color w:val="000000"/>
+          <w:sz w:val="28"/>
+          <w:szCs w:val="28"/>
+        </w:rPr>
+        <w:t xml:space="preserve">Mu Li </w:t>
+      </w:r>
+      <w:proofErr w:type="gramStart"/>
+      <w:r>
+        <w:rPr>
+          <w:rFonts w:ascii="Times New Roman" w:hAnsi="Times New Roman" w:cs="Times New Roman"/>
+          <w:color w:val="000000"/>
+          <w:sz w:val="28"/>
+          <w:szCs w:val="28"/>
+        </w:rPr>
+        <w:t xml:space="preserve">and </w:t>
+      </w:r>
+      <w:r>
+        <w:rPr>
+          <w:rFonts w:ascii="Times New Roman" w:hAnsi="Times New Roman" w:cs="Times New Roman"/>
+          <w:color w:val="000000"/>
+          <w:sz w:val="28"/>
+          <w:szCs w:val="28"/>
+        </w:rPr>
+        <w:t xml:space="preserve"> Ming</w:t>
+      </w:r>
+      <w:proofErr w:type="gramEnd"/>
+      <w:r>
+        <w:rPr>
+          <w:rFonts w:ascii="Times New Roman" w:hAnsi="Times New Roman" w:cs="Times New Roman"/>
+          <w:color w:val="000000"/>
+          <w:sz w:val="28"/>
+          <w:szCs w:val="28"/>
+        </w:rPr>
+        <w:t xml:space="preserve"> Zhou, </w:t>
+      </w:r>
+      <w:r>
+        <w:rPr>
+          <w:rFonts w:ascii="Times New Roman" w:hAnsi="Times New Roman" w:cs="Times New Roman"/>
+          <w:b/>
+          <w:color w:val="000000"/>
+          <w:sz w:val="28"/>
+          <w:szCs w:val="28"/>
+        </w:rPr>
+        <w:t>Generative Bridging Network in Neural Sequence Prediction</w:t>
+      </w:r>
+      <w:r>
+        <w:rPr>
+          <w:rFonts w:ascii="Times New Roman" w:hAnsi="Times New Roman" w:cs="Times New Roman"/>
+          <w:b/>
+          <w:color w:val="000000"/>
+          <w:sz w:val="28"/>
+          <w:szCs w:val="28"/>
+        </w:rPr>
         <w:t>,</w:t>
       </w:r>
       <w:r>
@@ -2429,106 +2533,10 @@
         </w:rPr>
         <w:t xml:space="preserve"> </w:t>
       </w:r>
-      <w:proofErr w:type="spellStart"/>
-      <w:r>
-        <w:rPr>
-          <w:rFonts w:ascii="Times New Roman" w:hAnsi="Times New Roman" w:cs="Times New Roman"/>
-          <w:color w:val="000000"/>
-          <w:sz w:val="28"/>
-          <w:szCs w:val="28"/>
-        </w:rPr>
-        <w:t>Yibo</w:t>
-      </w:r>
-      <w:proofErr w:type="spellEnd"/>
-      <w:r>
-        <w:rPr>
-          <w:rFonts w:ascii="Times New Roman" w:hAnsi="Times New Roman" w:cs="Times New Roman"/>
-          <w:color w:val="000000"/>
-          <w:sz w:val="28"/>
-          <w:szCs w:val="28"/>
-        </w:rPr>
-        <w:t xml:space="preserve"> Sun, Shujie </w:t>
-      </w:r>
-      <w:r>
-        <w:rPr>
-          <w:rFonts w:ascii="Times New Roman" w:hAnsi="Times New Roman" w:cs="Times New Roman"/>
-          <w:color w:val="000000"/>
-          <w:sz w:val="28"/>
-          <w:szCs w:val="28"/>
-        </w:rPr>
-        <w:t xml:space="preserve">Liu, </w:t>
-      </w:r>
-      <w:proofErr w:type="spellStart"/>
-      <w:r>
-        <w:rPr>
-          <w:rFonts w:ascii="Times New Roman" w:hAnsi="Times New Roman" w:cs="Times New Roman"/>
-          <w:color w:val="000000"/>
-          <w:sz w:val="28"/>
-          <w:szCs w:val="28"/>
-        </w:rPr>
-        <w:t>Yuanhua</w:t>
-      </w:r>
-      <w:proofErr w:type="spellEnd"/>
-      <w:r>
-        <w:rPr>
-          <w:rFonts w:ascii="Times New Roman" w:hAnsi="Times New Roman" w:cs="Times New Roman"/>
-          <w:color w:val="000000"/>
-          <w:sz w:val="28"/>
-          <w:szCs w:val="28"/>
-        </w:rPr>
-        <w:t xml:space="preserve"> </w:t>
-      </w:r>
-      <w:proofErr w:type="spellStart"/>
-      <w:r>
-        <w:rPr>
-          <w:rFonts w:ascii="Times New Roman" w:hAnsi="Times New Roman" w:cs="Times New Roman"/>
-          <w:color w:val="000000"/>
-          <w:sz w:val="28"/>
-          <w:szCs w:val="28"/>
-        </w:rPr>
-        <w:t>Lv</w:t>
-      </w:r>
-      <w:proofErr w:type="spellEnd"/>
-      <w:r>
-        <w:rPr>
-          <w:rFonts w:ascii="Times New Roman" w:hAnsi="Times New Roman" w:cs="Times New Roman"/>
-          <w:color w:val="000000"/>
-          <w:sz w:val="28"/>
-          <w:szCs w:val="28"/>
-        </w:rPr>
-        <w:t xml:space="preserve"> and</w:t>
-      </w:r>
-      <w:r>
-        <w:rPr>
-          <w:rFonts w:ascii="Times New Roman" w:hAnsi="Times New Roman" w:cs="Times New Roman"/>
-          <w:color w:val="000000"/>
-          <w:sz w:val="28"/>
-          <w:szCs w:val="28"/>
-        </w:rPr>
-        <w:t xml:space="preserve"> Ming Zhou, </w:t>
-      </w:r>
-      <w:r>
-        <w:rPr>
-          <w:rFonts w:ascii="Times New Roman" w:hAnsi="Times New Roman" w:cs="Times New Roman"/>
-          <w:b/>
-          <w:color w:val="000000"/>
-          <w:sz w:val="28"/>
-          <w:szCs w:val="28"/>
-        </w:rPr>
-        <w:t>Learning to Collaborate for Question Answering and Asking</w:t>
-      </w:r>
-      <w:r>
-        <w:rPr>
-          <w:rFonts w:ascii="Times New Roman" w:hAnsi="Times New Roman" w:cs="Times New Roman"/>
-          <w:color w:val="000000"/>
-          <w:sz w:val="28"/>
-          <w:szCs w:val="28"/>
-        </w:rPr>
-        <w:t xml:space="preserve">, </w:t>
-      </w:r>
-      <w:r>
-        <w:rPr>
-          <w:rFonts w:ascii="Times New Roman" w:eastAsia="Times New Roman" w:hAnsi="Times New Roman" w:cs="Times New Roman"/>
+      <w:r>
+        <w:rPr>
+          <w:rFonts w:ascii="Times New Roman" w:eastAsia="Times New Roman" w:hAnsi="Times New Roman" w:cs="Times New Roman"/>
+          <w:i/>
           <w:color w:val="000000"/>
           <w:sz w:val="28"/>
           <w:szCs w:val="28"/>
@@ -2541,7 +2549,7 @@
         <w:pStyle w:val="ListParagraph"/>
         <w:numPr>
           <w:ilvl w:val="0"/>
-          <w:numId w:val="14"/>
+          <w:numId w:val="18"/>
         </w:numPr>
         <w:spacing w:after="0" w:line="276" w:lineRule="auto"/>
         <w:textAlignment w:val="baseline"/>
@@ -2556,27 +2564,37 @@
       </w:pPr>
       <w:r>
         <w:rPr>
-          <w:rFonts w:ascii="Times New Roman" w:eastAsia="Times New Roman" w:hAnsi="Times New Roman" w:cs="Times New Roman"/>
-          <w:b/>
+          <w:rFonts w:ascii="Times New Roman" w:hAnsi="Times New Roman" w:cs="Times New Roman"/>
           <w:color w:val="000000"/>
           <w:sz w:val="28"/>
           <w:szCs w:val="28"/>
         </w:rPr>
         <w:lastRenderedPageBreak/>
-        <w:t>Zhirui Zhang,</w:t>
-      </w:r>
-      <w:r>
-        <w:rPr>
-          <w:rFonts w:ascii="Times New Roman" w:eastAsia="Times New Roman" w:hAnsi="Times New Roman" w:cs="Times New Roman"/>
-          <w:color w:val="000000"/>
-          <w:sz w:val="28"/>
-          <w:szCs w:val="28"/>
-        </w:rPr>
-        <w:t xml:space="preserve"> Shujie Liu, Mu Li, Ming Zhou and</w:t>
-      </w:r>
-      <w:r>
-        <w:rPr>
-          <w:rFonts w:ascii="Times New Roman" w:eastAsia="Times New Roman" w:hAnsi="Times New Roman" w:cs="Times New Roman"/>
+        <w:t xml:space="preserve">Duyu Tang, Nan Duan, Zhao Yan, </w:t>
+      </w:r>
+      <w:r>
+        <w:rPr>
+          <w:rFonts w:ascii="Times New Roman" w:hAnsi="Times New Roman" w:cs="Times New Roman"/>
+          <w:b/>
+          <w:color w:val="000000"/>
+          <w:sz w:val="28"/>
+          <w:szCs w:val="28"/>
+        </w:rPr>
+        <w:t>Zhirui Zhang</w:t>
+      </w:r>
+      <w:r>
+        <w:rPr>
+          <w:rFonts w:ascii="Times New Roman" w:hAnsi="Times New Roman" w:cs="Times New Roman"/>
+          <w:b/>
+          <w:color w:val="000000"/>
+          <w:sz w:val="28"/>
+          <w:szCs w:val="28"/>
+        </w:rPr>
+        <w:t>,</w:t>
+      </w:r>
+      <w:r>
+        <w:rPr>
+          <w:rFonts w:ascii="Times New Roman" w:hAnsi="Times New Roman" w:cs="Times New Roman"/>
           <w:color w:val="000000"/>
           <w:sz w:val="28"/>
           <w:szCs w:val="28"/>
@@ -2586,104 +2604,131 @@
       <w:proofErr w:type="spellStart"/>
       <w:r>
         <w:rPr>
-          <w:rFonts w:ascii="Times New Roman" w:eastAsia="Times New Roman" w:hAnsi="Times New Roman" w:cs="Times New Roman"/>
-          <w:color w:val="000000"/>
-          <w:sz w:val="28"/>
-          <w:szCs w:val="28"/>
-        </w:rPr>
-        <w:t>Enhong</w:t>
+          <w:rFonts w:ascii="Times New Roman" w:hAnsi="Times New Roman" w:cs="Times New Roman"/>
+          <w:color w:val="000000"/>
+          <w:sz w:val="28"/>
+          <w:szCs w:val="28"/>
+        </w:rPr>
+        <w:t>Yibo</w:t>
       </w:r>
       <w:proofErr w:type="spellEnd"/>
       <w:r>
         <w:rPr>
-          <w:rFonts w:ascii="Times New Roman" w:eastAsia="Times New Roman" w:hAnsi="Times New Roman" w:cs="Times New Roman"/>
-          <w:color w:val="000000"/>
-          <w:sz w:val="28"/>
-          <w:szCs w:val="28"/>
-        </w:rPr>
-        <w:t xml:space="preserve"> Chen, </w:t>
-      </w:r>
-      <w:r>
-        <w:rPr>
-          <w:rFonts w:ascii="Times New Roman" w:eastAsia="Times New Roman" w:hAnsi="Times New Roman" w:cs="Times New Roman"/>
-          <w:b/>
-          <w:color w:val="000000"/>
-          <w:sz w:val="28"/>
-          <w:szCs w:val="28"/>
-        </w:rPr>
-        <w:t>Stack-based Multi-layer Attention for Transition-based Dependency Parsing,</w:t>
-      </w:r>
-      <w:r>
-        <w:rPr>
-          <w:rFonts w:ascii="Times New Roman" w:eastAsia="Times New Roman" w:hAnsi="Times New Roman" w:cs="Times New Roman"/>
-          <w:b/>
+          <w:rFonts w:ascii="Times New Roman" w:hAnsi="Times New Roman" w:cs="Times New Roman"/>
+          <w:color w:val="000000"/>
+          <w:sz w:val="28"/>
+          <w:szCs w:val="28"/>
+        </w:rPr>
+        <w:t xml:space="preserve"> Sun, Shujie </w:t>
+      </w:r>
+      <w:r>
+        <w:rPr>
+          <w:rFonts w:ascii="Times New Roman" w:hAnsi="Times New Roman" w:cs="Times New Roman"/>
+          <w:color w:val="000000"/>
+          <w:sz w:val="28"/>
+          <w:szCs w:val="28"/>
+        </w:rPr>
+        <w:t xml:space="preserve">Liu, </w:t>
+      </w:r>
+      <w:proofErr w:type="spellStart"/>
+      <w:r>
+        <w:rPr>
+          <w:rFonts w:ascii="Times New Roman" w:hAnsi="Times New Roman" w:cs="Times New Roman"/>
+          <w:color w:val="000000"/>
+          <w:sz w:val="28"/>
+          <w:szCs w:val="28"/>
+        </w:rPr>
+        <w:t>Yuanhua</w:t>
+      </w:r>
+      <w:proofErr w:type="spellEnd"/>
+      <w:r>
+        <w:rPr>
+          <w:rFonts w:ascii="Times New Roman" w:hAnsi="Times New Roman" w:cs="Times New Roman"/>
           <w:color w:val="000000"/>
           <w:sz w:val="28"/>
           <w:szCs w:val="28"/>
         </w:rPr>
         <w:t xml:space="preserve"> </w:t>
       </w:r>
-      <w:r>
-        <w:rPr>
-          <w:rFonts w:ascii="Times New Roman" w:eastAsia="Times New Roman" w:hAnsi="Times New Roman" w:cs="Times New Roman"/>
-          <w:color w:val="000000"/>
-          <w:sz w:val="28"/>
-          <w:szCs w:val="28"/>
-        </w:rPr>
-        <w:t>Proceeding of EMNLP 2017, Copenhagen, Denmark.</w:t>
-      </w:r>
-    </w:p>
-    <w:p>
-      <w:pPr>
-        <w:spacing w:after="0" w:line="276" w:lineRule="auto"/>
-        <w:textAlignment w:val="baseline"/>
-        <w:rPr>
-          <w:rFonts w:ascii="Times New Roman" w:eastAsia="Times New Roman" w:hAnsi="Times New Roman" w:cs="Times New Roman"/>
-          <w:b/>
+      <w:proofErr w:type="spellStart"/>
+      <w:r>
+        <w:rPr>
+          <w:rFonts w:ascii="Times New Roman" w:hAnsi="Times New Roman" w:cs="Times New Roman"/>
+          <w:color w:val="000000"/>
+          <w:sz w:val="28"/>
+          <w:szCs w:val="28"/>
+        </w:rPr>
+        <w:t>Lv</w:t>
+      </w:r>
+      <w:proofErr w:type="spellEnd"/>
+      <w:r>
+        <w:rPr>
+          <w:rFonts w:ascii="Times New Roman" w:hAnsi="Times New Roman" w:cs="Times New Roman"/>
+          <w:color w:val="000000"/>
+          <w:sz w:val="28"/>
+          <w:szCs w:val="28"/>
+        </w:rPr>
+        <w:t xml:space="preserve"> and</w:t>
+      </w:r>
+      <w:r>
+        <w:rPr>
+          <w:rFonts w:ascii="Times New Roman" w:hAnsi="Times New Roman" w:cs="Times New Roman"/>
+          <w:color w:val="000000"/>
+          <w:sz w:val="28"/>
+          <w:szCs w:val="28"/>
+        </w:rPr>
+        <w:t xml:space="preserve"> Ming Zhou, </w:t>
+      </w:r>
+      <w:proofErr w:type="gramStart"/>
+      <w:r>
+        <w:rPr>
+          <w:rFonts w:ascii="Times New Roman" w:hAnsi="Times New Roman" w:cs="Times New Roman"/>
+          <w:b/>
+          <w:color w:val="000000"/>
+          <w:sz w:val="28"/>
+          <w:szCs w:val="28"/>
+        </w:rPr>
+        <w:t>Learning</w:t>
+      </w:r>
+      <w:proofErr w:type="gramEnd"/>
+      <w:r>
+        <w:rPr>
+          <w:rFonts w:ascii="Times New Roman" w:hAnsi="Times New Roman" w:cs="Times New Roman"/>
+          <w:b/>
+          <w:color w:val="000000"/>
+          <w:sz w:val="28"/>
+          <w:szCs w:val="28"/>
+        </w:rPr>
+        <w:t xml:space="preserve"> to Collaborate for Question Answering and Asking</w:t>
+      </w:r>
+      <w:r>
+        <w:rPr>
+          <w:rFonts w:ascii="Times New Roman" w:hAnsi="Times New Roman" w:cs="Times New Roman"/>
+          <w:b/>
+          <w:color w:val="000000"/>
+          <w:sz w:val="28"/>
+          <w:szCs w:val="28"/>
+        </w:rPr>
+        <w:t>,</w:t>
+      </w:r>
+      <w:r>
+        <w:rPr>
+          <w:rFonts w:ascii="Times New Roman" w:hAnsi="Times New Roman" w:cs="Times New Roman"/>
+          <w:color w:val="000000"/>
+          <w:sz w:val="28"/>
+          <w:szCs w:val="28"/>
+        </w:rPr>
+        <w:t xml:space="preserve"> </w:t>
+      </w:r>
+      <w:r>
+        <w:rPr>
+          <w:rFonts w:ascii="Times New Roman" w:eastAsia="Times New Roman" w:hAnsi="Times New Roman" w:cs="Times New Roman"/>
           <w:i/>
           <w:color w:val="000000"/>
           <w:sz w:val="28"/>
           <w:szCs w:val="28"/>
         </w:rPr>
-      </w:pPr>
-    </w:p>
-    <w:p>
-      <w:pPr>
-        <w:spacing w:after="0" w:line="276" w:lineRule="auto"/>
-        <w:textAlignment w:val="baseline"/>
-        <w:rPr>
-          <w:rFonts w:ascii="Times New Roman" w:eastAsia="Times New Roman" w:hAnsi="Times New Roman" w:cs="Times New Roman"/>
-          <w:b/>
-          <w:i/>
-          <w:color w:val="000000"/>
-          <w:sz w:val="28"/>
-          <w:szCs w:val="28"/>
-        </w:rPr>
-      </w:pPr>
-    </w:p>
-    <w:p>
-      <w:pPr>
-        <w:spacing w:before="200" w:after="0" w:line="360" w:lineRule="auto"/>
-        <w:outlineLvl w:val="0"/>
-        <w:rPr>
-          <w:rFonts w:ascii="Times New Roman" w:eastAsia="Times New Roman" w:hAnsi="Times New Roman" w:cs="Times New Roman"/>
-          <w:color w:val="000000"/>
-          <w:kern w:val="36"/>
-          <w:sz w:val="36"/>
-          <w:szCs w:val="28"/>
-          <w:u w:val="single"/>
-        </w:rPr>
-      </w:pPr>
-      <w:r>
-        <w:rPr>
-          <w:rFonts w:ascii="Times New Roman" w:eastAsia="Times New Roman" w:hAnsi="Times New Roman" w:cs="Times New Roman"/>
-          <w:color w:val="000000"/>
-          <w:kern w:val="36"/>
-          <w:sz w:val="36"/>
-          <w:szCs w:val="28"/>
-          <w:u w:val="single"/>
-        </w:rPr>
-        <w:t>Preprints</w:t>
+        <w:t>Proceeding of NAACL 2018, New Orleans, Louisiana, USA.</w:t>
       </w:r>
     </w:p>
     <w:p>
@@ -2691,7 +2736,179 @@
         <w:pStyle w:val="ListParagraph"/>
         <w:numPr>
           <w:ilvl w:val="0"/>
-          <w:numId w:val="14"/>
+          <w:numId w:val="18"/>
+        </w:numPr>
+        <w:spacing w:after="0" w:line="276" w:lineRule="auto"/>
+        <w:textAlignment w:val="baseline"/>
+        <w:rPr>
+          <w:rFonts w:ascii="Times New Roman" w:eastAsia="Times New Roman" w:hAnsi="Times New Roman" w:cs="Times New Roman"/>
+          <w:b/>
+          <w:i/>
+          <w:color w:val="000000"/>
+          <w:sz w:val="28"/>
+          <w:szCs w:val="28"/>
+        </w:rPr>
+      </w:pPr>
+      <w:r>
+        <w:rPr>
+          <w:rFonts w:ascii="Times New Roman" w:eastAsia="Times New Roman" w:hAnsi="Times New Roman" w:cs="Times New Roman"/>
+          <w:b/>
+          <w:color w:val="000000"/>
+          <w:sz w:val="28"/>
+          <w:szCs w:val="28"/>
+        </w:rPr>
+        <w:t>Zhirui Zhang,</w:t>
+      </w:r>
+      <w:r>
+        <w:rPr>
+          <w:rFonts w:ascii="Times New Roman" w:eastAsia="Times New Roman" w:hAnsi="Times New Roman" w:cs="Times New Roman"/>
+          <w:color w:val="000000"/>
+          <w:sz w:val="28"/>
+          <w:szCs w:val="28"/>
+        </w:rPr>
+        <w:t xml:space="preserve"> Shujie Liu, Mu Li, Ming Zhou and</w:t>
+      </w:r>
+      <w:r>
+        <w:rPr>
+          <w:rFonts w:ascii="Times New Roman" w:eastAsia="Times New Roman" w:hAnsi="Times New Roman" w:cs="Times New Roman"/>
+          <w:color w:val="000000"/>
+          <w:sz w:val="28"/>
+          <w:szCs w:val="28"/>
+        </w:rPr>
+        <w:t xml:space="preserve"> </w:t>
+      </w:r>
+      <w:proofErr w:type="spellStart"/>
+      <w:r>
+        <w:rPr>
+          <w:rFonts w:ascii="Times New Roman" w:eastAsia="Times New Roman" w:hAnsi="Times New Roman" w:cs="Times New Roman"/>
+          <w:color w:val="000000"/>
+          <w:sz w:val="28"/>
+          <w:szCs w:val="28"/>
+        </w:rPr>
+        <w:t>Enhong</w:t>
+      </w:r>
+      <w:proofErr w:type="spellEnd"/>
+      <w:r>
+        <w:rPr>
+          <w:rFonts w:ascii="Times New Roman" w:eastAsia="Times New Roman" w:hAnsi="Times New Roman" w:cs="Times New Roman"/>
+          <w:color w:val="000000"/>
+          <w:sz w:val="28"/>
+          <w:szCs w:val="28"/>
+        </w:rPr>
+        <w:t xml:space="preserve"> Chen, </w:t>
+      </w:r>
+      <w:r>
+        <w:rPr>
+          <w:rFonts w:ascii="Times New Roman" w:eastAsia="Times New Roman" w:hAnsi="Times New Roman" w:cs="Times New Roman"/>
+          <w:b/>
+          <w:color w:val="000000"/>
+          <w:sz w:val="28"/>
+          <w:szCs w:val="28"/>
+        </w:rPr>
+        <w:t>Stack-based Multi-</w:t>
+      </w:r>
+      <w:proofErr w:type="gramStart"/>
+      <w:r>
+        <w:rPr>
+          <w:rFonts w:ascii="Times New Roman" w:eastAsia="Times New Roman" w:hAnsi="Times New Roman" w:cs="Times New Roman"/>
+          <w:b/>
+          <w:color w:val="000000"/>
+          <w:sz w:val="28"/>
+          <w:szCs w:val="28"/>
+        </w:rPr>
+        <w:t>layer</w:t>
+      </w:r>
+      <w:proofErr w:type="gramEnd"/>
+      <w:r>
+        <w:rPr>
+          <w:rFonts w:ascii="Times New Roman" w:eastAsia="Times New Roman" w:hAnsi="Times New Roman" w:cs="Times New Roman"/>
+          <w:b/>
+          <w:color w:val="000000"/>
+          <w:sz w:val="28"/>
+          <w:szCs w:val="28"/>
+        </w:rPr>
+        <w:t xml:space="preserve"> Attention for Transition-based Dependency Parsing,</w:t>
+      </w:r>
+      <w:r>
+        <w:rPr>
+          <w:rFonts w:ascii="Times New Roman" w:eastAsia="Times New Roman" w:hAnsi="Times New Roman" w:cs="Times New Roman"/>
+          <w:b/>
+          <w:color w:val="000000"/>
+          <w:sz w:val="28"/>
+          <w:szCs w:val="28"/>
+        </w:rPr>
+        <w:t xml:space="preserve"> </w:t>
+      </w:r>
+      <w:r>
+        <w:rPr>
+          <w:rFonts w:ascii="Times New Roman" w:eastAsia="Times New Roman" w:hAnsi="Times New Roman" w:cs="Times New Roman"/>
+          <w:i/>
+          <w:color w:val="000000"/>
+          <w:sz w:val="28"/>
+          <w:szCs w:val="28"/>
+        </w:rPr>
+        <w:t>Proceeding of EMNLP 2017, Copenhagen, Denmark.</w:t>
+      </w:r>
+    </w:p>
+    <w:p>
+      <w:pPr>
+        <w:spacing w:after="0" w:line="276" w:lineRule="auto"/>
+        <w:textAlignment w:val="baseline"/>
+        <w:rPr>
+          <w:rFonts w:ascii="Times New Roman" w:eastAsia="Times New Roman" w:hAnsi="Times New Roman" w:cs="Times New Roman"/>
+          <w:b/>
+          <w:i/>
+          <w:color w:val="000000"/>
+          <w:sz w:val="28"/>
+          <w:szCs w:val="28"/>
+        </w:rPr>
+      </w:pPr>
+    </w:p>
+    <w:p>
+      <w:pPr>
+        <w:spacing w:after="0" w:line="276" w:lineRule="auto"/>
+        <w:textAlignment w:val="baseline"/>
+        <w:rPr>
+          <w:rFonts w:ascii="Times New Roman" w:eastAsia="Times New Roman" w:hAnsi="Times New Roman" w:cs="Times New Roman"/>
+          <w:b/>
+          <w:i/>
+          <w:color w:val="000000"/>
+          <w:sz w:val="28"/>
+          <w:szCs w:val="28"/>
+        </w:rPr>
+      </w:pPr>
+    </w:p>
+    <w:p>
+      <w:pPr>
+        <w:spacing w:before="200" w:after="0" w:line="360" w:lineRule="auto"/>
+        <w:outlineLvl w:val="0"/>
+        <w:rPr>
+          <w:rFonts w:ascii="Times New Roman" w:eastAsia="Times New Roman" w:hAnsi="Times New Roman" w:cs="Times New Roman"/>
+          <w:color w:val="000000"/>
+          <w:kern w:val="36"/>
+          <w:sz w:val="36"/>
+          <w:szCs w:val="28"/>
+          <w:u w:val="single"/>
+        </w:rPr>
+      </w:pPr>
+      <w:r>
+        <w:rPr>
+          <w:rFonts w:ascii="Times New Roman" w:eastAsia="Times New Roman" w:hAnsi="Times New Roman" w:cs="Times New Roman"/>
+          <w:color w:val="000000"/>
+          <w:kern w:val="36"/>
+          <w:sz w:val="36"/>
+          <w:szCs w:val="28"/>
+          <w:u w:val="single"/>
+        </w:rPr>
+        <w:t>Preprints</w:t>
+      </w:r>
+    </w:p>
+    <w:p>
+      <w:pPr>
+        <w:pStyle w:val="ListParagraph"/>
+        <w:numPr>
+          <w:ilvl w:val="0"/>
+          <w:numId w:val="20"/>
         </w:numPr>
         <w:spacing w:before="200" w:after="0" w:line="360" w:lineRule="auto"/>
         <w:outlineLvl w:val="0"/>
@@ -2822,7 +3039,29 @@
           <w:szCs w:val="28"/>
           <w:shd w:val="clear" w:color="auto" w:fill="FFFFFF"/>
         </w:rPr>
-        <w:t>, Xu Tan, Fei Tian, Lijun Wu, Shuangzhi Wu, Yingce Xia, Dongdong Zhang, </w:t>
+        <w:t xml:space="preserve">, Xu Tan, </w:t>
+      </w:r>
+      <w:proofErr w:type="spellStart"/>
+      <w:r>
+        <w:rPr>
+          <w:rFonts w:ascii="Times New Roman" w:hAnsi="Times New Roman" w:cs="Times New Roman"/>
+          <w:color w:val="080808"/>
+          <w:sz w:val="28"/>
+          <w:szCs w:val="28"/>
+          <w:shd w:val="clear" w:color="auto" w:fill="FFFFFF"/>
+        </w:rPr>
+        <w:t>Fei</w:t>
+      </w:r>
+      <w:proofErr w:type="spellEnd"/>
+      <w:r>
+        <w:rPr>
+          <w:rFonts w:ascii="Times New Roman" w:hAnsi="Times New Roman" w:cs="Times New Roman"/>
+          <w:color w:val="080808"/>
+          <w:sz w:val="28"/>
+          <w:szCs w:val="28"/>
+          <w:shd w:val="clear" w:color="auto" w:fill="FFFFFF"/>
+        </w:rPr>
+        <w:t xml:space="preserve"> Tian, Lijun Wu, Shuangzhi Wu, Yingce Xia, Dongdong Zhang, </w:t>
       </w:r>
       <w:r>
         <w:rPr>
@@ -2959,7 +3198,7 @@
         <w:pStyle w:val="ListParagraph"/>
         <w:numPr>
           <w:ilvl w:val="0"/>
-          <w:numId w:val="14"/>
+          <w:numId w:val="20"/>
         </w:numPr>
         <w:spacing w:after="0" w:line="276" w:lineRule="auto"/>
         <w:textAlignment w:val="baseline"/>
@@ -3016,27 +3255,7 @@
           <w:sz w:val="28"/>
           <w:szCs w:val="28"/>
         </w:rPr>
-        <w:t xml:space="preserve">, Shujie Liu, </w:t>
-      </w:r>
-      <w:proofErr w:type="spellStart"/>
-      <w:r>
-        <w:rPr>
-          <w:rFonts w:ascii="Times New Roman" w:eastAsia="Times New Roman" w:hAnsi="Times New Roman" w:cs="Times New Roman"/>
-          <w:color w:val="000000"/>
-          <w:sz w:val="28"/>
-          <w:szCs w:val="28"/>
-        </w:rPr>
-        <w:t>Jianyong</w:t>
-      </w:r>
-      <w:proofErr w:type="spellEnd"/>
-      <w:r>
-        <w:rPr>
-          <w:rFonts w:ascii="Times New Roman" w:eastAsia="Times New Roman" w:hAnsi="Times New Roman" w:cs="Times New Roman"/>
-          <w:color w:val="000000"/>
-          <w:sz w:val="28"/>
-          <w:szCs w:val="28"/>
-        </w:rPr>
-        <w:t xml:space="preserve"> Wang, Peng Chen, Mu Li, Ming Zhou and</w:t>
+        <w:t>, Shujie Liu, Jianyong Wang, Peng Chen, Mu Li, Ming Zhou and</w:t>
       </w:r>
       <w:r>
         <w:rPr>
@@ -3152,13 +3371,42 @@
         </w:rPr>
         <w:t>)</w:t>
       </w:r>
+      <w:r>
+        <w:rPr>
+          <w:rFonts w:ascii="Times New Roman" w:eastAsia="Times New Roman" w:hAnsi="Times New Roman" w:cs="Times New Roman"/>
+          <w:color w:val="000000"/>
+          <w:sz w:val="28"/>
+          <w:szCs w:val="28"/>
+        </w:rPr>
+        <w:t xml:space="preserve"> </w:t>
+      </w:r>
+      <w:r>
+        <w:rPr>
+          <w:rFonts w:ascii="Times New Roman" w:eastAsia="Times New Roman" w:hAnsi="Times New Roman" w:cs="Times New Roman"/>
+          <w:color w:val="000000"/>
+          <w:sz w:val="28"/>
+          <w:szCs w:val="28"/>
+        </w:rPr>
+        <w:t>(* equal contribution</w:t>
+      </w:r>
+      <w:r>
+        <w:rPr>
+          <w:rFonts w:ascii="Times New Roman" w:eastAsia="Times New Roman" w:hAnsi="Times New Roman" w:cs="Times New Roman"/>
+          <w:color w:val="000000"/>
+          <w:sz w:val="28"/>
+          <w:szCs w:val="28"/>
+        </w:rPr>
+        <w:t>)</w:t>
+      </w:r>
+      <w:bookmarkStart w:id="0" w:name="_GoBack"/>
+      <w:bookmarkEnd w:id="0"/>
     </w:p>
     <w:p>
       <w:pPr>
         <w:pStyle w:val="ListParagraph"/>
         <w:numPr>
           <w:ilvl w:val="0"/>
-          <w:numId w:val="14"/>
+          <w:numId w:val="20"/>
         </w:numPr>
         <w:spacing w:after="0" w:line="276" w:lineRule="auto"/>
         <w:textAlignment w:val="baseline"/>
@@ -3474,7 +3722,17 @@
           <w:sz w:val="28"/>
           <w:szCs w:val="28"/>
         </w:rPr>
-        <w:t xml:space="preserve">, it includes operation computation, computation graph scheduling, </w:t>
+        <w:t xml:space="preserve">, it includes operation </w:t>
+      </w:r>
+      <w:r>
+        <w:rPr>
+          <w:rFonts w:ascii="Times New Roman" w:eastAsia="Times New Roman" w:hAnsi="Times New Roman" w:cs="Times New Roman"/>
+          <w:color w:val="000000"/>
+          <w:sz w:val="28"/>
+          <w:szCs w:val="28"/>
+        </w:rPr>
+        <w:lastRenderedPageBreak/>
+        <w:t xml:space="preserve">computation, computation graph scheduling, </w:t>
       </w:r>
       <w:r>
         <w:rPr>
@@ -3819,7 +4077,6 @@
           <w:sz w:val="28"/>
           <w:szCs w:val="28"/>
         </w:rPr>
-        <w:lastRenderedPageBreak/>
         <w:t>Writing Intelligence Project</w:t>
       </w:r>
       <w:r>
@@ -4313,7 +4570,7 @@
         <w:pStyle w:val="ListParagraph"/>
         <w:numPr>
           <w:ilvl w:val="0"/>
-          <w:numId w:val="14"/>
+          <w:numId w:val="21"/>
         </w:numPr>
         <w:spacing w:after="0" w:line="276" w:lineRule="auto"/>
         <w:textAlignment w:val="baseline"/>
@@ -4367,7 +4624,7 @@
         <w:pStyle w:val="ListParagraph"/>
         <w:numPr>
           <w:ilvl w:val="0"/>
-          <w:numId w:val="14"/>
+          <w:numId w:val="21"/>
         </w:numPr>
         <w:spacing w:after="0" w:line="276" w:lineRule="auto"/>
         <w:textAlignment w:val="baseline"/>
@@ -4451,7 +4708,7 @@
         <w:pStyle w:val="ListParagraph"/>
         <w:numPr>
           <w:ilvl w:val="0"/>
-          <w:numId w:val="14"/>
+          <w:numId w:val="22"/>
         </w:numPr>
         <w:spacing w:after="0" w:line="276" w:lineRule="auto"/>
         <w:textAlignment w:val="baseline"/>
@@ -4487,7 +4744,7 @@
         <w:pStyle w:val="ListParagraph"/>
         <w:numPr>
           <w:ilvl w:val="0"/>
-          <w:numId w:val="14"/>
+          <w:numId w:val="22"/>
         </w:numPr>
         <w:spacing w:after="0" w:line="276" w:lineRule="auto"/>
         <w:textAlignment w:val="baseline"/>
@@ -4539,13 +4796,33 @@
         <w:t>Tensorflow</w:t>
       </w:r>
       <w:proofErr w:type="spellEnd"/>
+      <w:r>
+        <w:rPr>
+          <w:rFonts w:ascii="Times New Roman" w:eastAsia="Times New Roman" w:hAnsi="Times New Roman" w:cs="Times New Roman"/>
+          <w:color w:val="000000"/>
+          <w:sz w:val="28"/>
+          <w:szCs w:val="28"/>
+        </w:rPr>
+        <w:t xml:space="preserve">, </w:t>
+      </w:r>
+      <w:proofErr w:type="spellStart"/>
+      <w:r>
+        <w:rPr>
+          <w:rFonts w:ascii="Times New Roman" w:eastAsia="Times New Roman" w:hAnsi="Times New Roman" w:cs="Times New Roman"/>
+          <w:color w:val="000000"/>
+          <w:sz w:val="28"/>
+          <w:szCs w:val="28"/>
+        </w:rPr>
+        <w:t>Pytorch</w:t>
+      </w:r>
+      <w:proofErr w:type="spellEnd"/>
     </w:p>
     <w:p>
       <w:pPr>
         <w:pStyle w:val="ListParagraph"/>
         <w:numPr>
           <w:ilvl w:val="0"/>
-          <w:numId w:val="14"/>
+          <w:numId w:val="22"/>
         </w:numPr>
         <w:spacing w:after="0" w:line="276" w:lineRule="auto"/>
         <w:textAlignment w:val="baseline"/>
@@ -4584,21 +4861,6 @@
         </w:rPr>
         <w:t>rogramming</w:t>
       </w:r>
-    </w:p>
-    <w:p>
-      <w:pPr>
-        <w:pStyle w:val="ListParagraph"/>
-        <w:spacing w:after="0" w:line="276" w:lineRule="auto"/>
-        <w:textAlignment w:val="baseline"/>
-        <w:rPr>
-          <w:rFonts w:ascii="Times New Roman" w:eastAsia="Times New Roman" w:hAnsi="Times New Roman" w:cs="Times New Roman"/>
-          <w:b/>
-          <w:i/>
-          <w:color w:val="000000"/>
-          <w:sz w:val="28"/>
-          <w:szCs w:val="28"/>
-        </w:rPr>
-      </w:pPr>
     </w:p>
     <w:sectPr>
       <w:pgSz w:w="12240" w:h="15840"/>
@@ -4633,8 +4895,15 @@
         <v:path o:extrusionok="f" gradientshapeok="t" o:connecttype="rect"/>
         <o:lock v:ext="edit" aspectratio="t"/>
       </v:shapetype>
-      <v:shape id="_x0000_i1027" type="#_x0000_t75" style="width:21.15pt;height:21.15pt;visibility:visible;mso-wrap-style:square" o:bullet="t">
+      <v:shape id="_x0000_i1104" type="#_x0000_t75" style="width:21pt;height:21pt;visibility:visible;mso-wrap-style:square" o:bullet="t">
         <v:imagedata r:id="rId1" o:title=""/>
+      </v:shape>
+    </w:pict>
+  </w:numPicBullet>
+  <w:numPicBullet w:numPicBulletId="1">
+    <w:pict>
+      <v:shape id="_x0000_i1105" type="#_x0000_t75" style="width:11.25pt;height:11.25pt" o:bullet="t">
+        <v:imagedata r:id="rId2" o:title="mso2E8A"/>
       </v:shape>
     </w:pict>
   </w:numPicBullet>
@@ -5014,6 +5283,119 @@
     </w:lvl>
   </w:abstractNum>
   <w:abstractNum w:abstractNumId="3" w15:restartNumberingAfterBreak="0">
+    <w:nsid w:val="065A5B7C"/>
+    <w:multiLevelType w:val="hybridMultilevel"/>
+    <w:tmpl w:val="FEFEF038"/>
+    <w:lvl w:ilvl="0" w:tplc="04090001">
+      <w:start w:val="1"/>
+      <w:numFmt w:val="bullet"/>
+      <w:lvlText w:val=""/>
+      <w:lvlJc w:val="left"/>
+      <w:pPr>
+        <w:ind w:left="720" w:hanging="360"/>
+      </w:pPr>
+      <w:rPr>
+        <w:rFonts w:ascii="Symbol" w:hAnsi="Symbol" w:hint="default"/>
+      </w:rPr>
+    </w:lvl>
+    <w:lvl w:ilvl="1" w:tplc="04090003">
+      <w:start w:val="1"/>
+      <w:numFmt w:val="bullet"/>
+      <w:lvlText w:val="o"/>
+      <w:lvlJc w:val="left"/>
+      <w:pPr>
+        <w:ind w:left="1440" w:hanging="360"/>
+      </w:pPr>
+      <w:rPr>
+        <w:rFonts w:ascii="Courier New" w:hAnsi="Courier New" w:cs="Courier New" w:hint="default"/>
+      </w:rPr>
+    </w:lvl>
+    <w:lvl w:ilvl="2" w:tplc="04090005" w:tentative="1">
+      <w:start w:val="1"/>
+      <w:numFmt w:val="bullet"/>
+      <w:lvlText w:val=""/>
+      <w:lvlJc w:val="left"/>
+      <w:pPr>
+        <w:ind w:left="2160" w:hanging="360"/>
+      </w:pPr>
+      <w:rPr>
+        <w:rFonts w:ascii="Wingdings" w:hAnsi="Wingdings" w:hint="default"/>
+      </w:rPr>
+    </w:lvl>
+    <w:lvl w:ilvl="3" w:tplc="04090001" w:tentative="1">
+      <w:start w:val="1"/>
+      <w:numFmt w:val="bullet"/>
+      <w:lvlText w:val=""/>
+      <w:lvlJc w:val="left"/>
+      <w:pPr>
+        <w:ind w:left="2880" w:hanging="360"/>
+      </w:pPr>
+      <w:rPr>
+        <w:rFonts w:ascii="Symbol" w:hAnsi="Symbol" w:hint="default"/>
+      </w:rPr>
+    </w:lvl>
+    <w:lvl w:ilvl="4" w:tplc="04090003" w:tentative="1">
+      <w:start w:val="1"/>
+      <w:numFmt w:val="bullet"/>
+      <w:lvlText w:val="o"/>
+      <w:lvlJc w:val="left"/>
+      <w:pPr>
+        <w:ind w:left="3600" w:hanging="360"/>
+      </w:pPr>
+      <w:rPr>
+        <w:rFonts w:ascii="Courier New" w:hAnsi="Courier New" w:cs="Courier New" w:hint="default"/>
+      </w:rPr>
+    </w:lvl>
+    <w:lvl w:ilvl="5" w:tplc="04090005" w:tentative="1">
+      <w:start w:val="1"/>
+      <w:numFmt w:val="bullet"/>
+      <w:lvlText w:val=""/>
+      <w:lvlJc w:val="left"/>
+      <w:pPr>
+        <w:ind w:left="4320" w:hanging="360"/>
+      </w:pPr>
+      <w:rPr>
+        <w:rFonts w:ascii="Wingdings" w:hAnsi="Wingdings" w:hint="default"/>
+      </w:rPr>
+    </w:lvl>
+    <w:lvl w:ilvl="6" w:tplc="04090001" w:tentative="1">
+      <w:start w:val="1"/>
+      <w:numFmt w:val="bullet"/>
+      <w:lvlText w:val=""/>
+      <w:lvlJc w:val="left"/>
+      <w:pPr>
+        <w:ind w:left="5040" w:hanging="360"/>
+      </w:pPr>
+      <w:rPr>
+        <w:rFonts w:ascii="Symbol" w:hAnsi="Symbol" w:hint="default"/>
+      </w:rPr>
+    </w:lvl>
+    <w:lvl w:ilvl="7" w:tplc="04090003" w:tentative="1">
+      <w:start w:val="1"/>
+      <w:numFmt w:val="bullet"/>
+      <w:lvlText w:val="o"/>
+      <w:lvlJc w:val="left"/>
+      <w:pPr>
+        <w:ind w:left="5760" w:hanging="360"/>
+      </w:pPr>
+      <w:rPr>
+        <w:rFonts w:ascii="Courier New" w:hAnsi="Courier New" w:cs="Courier New" w:hint="default"/>
+      </w:rPr>
+    </w:lvl>
+    <w:lvl w:ilvl="8" w:tplc="04090005" w:tentative="1">
+      <w:start w:val="1"/>
+      <w:numFmt w:val="bullet"/>
+      <w:lvlText w:val=""/>
+      <w:lvlJc w:val="left"/>
+      <w:pPr>
+        <w:ind w:left="6480" w:hanging="360"/>
+      </w:pPr>
+      <w:rPr>
+        <w:rFonts w:ascii="Wingdings" w:hAnsi="Wingdings" w:hint="default"/>
+      </w:rPr>
+    </w:lvl>
+  </w:abstractNum>
+  <w:abstractNum w:abstractNumId="4" w15:restartNumberingAfterBreak="0">
     <w:nsid w:val="06C20222"/>
     <w:multiLevelType w:val="hybridMultilevel"/>
     <w:tmpl w:val="E62A9358"/>
@@ -5126,7 +5508,7 @@
       </w:rPr>
     </w:lvl>
   </w:abstractNum>
-  <w:abstractNum w:abstractNumId="4" w15:restartNumberingAfterBreak="0">
+  <w:abstractNum w:abstractNumId="5" w15:restartNumberingAfterBreak="0">
     <w:nsid w:val="07033C71"/>
     <w:multiLevelType w:val="multilevel"/>
     <w:tmpl w:val="EB8842BA"/>
@@ -5275,7 +5657,7 @@
       </w:rPr>
     </w:lvl>
   </w:abstractNum>
-  <w:abstractNum w:abstractNumId="5" w15:restartNumberingAfterBreak="0">
+  <w:abstractNum w:abstractNumId="6" w15:restartNumberingAfterBreak="0">
     <w:nsid w:val="0C524A93"/>
     <w:multiLevelType w:val="hybridMultilevel"/>
     <w:tmpl w:val="F3CA148C"/>
@@ -5388,7 +5770,121 @@
       </w:rPr>
     </w:lvl>
   </w:abstractNum>
-  <w:abstractNum w:abstractNumId="6" w15:restartNumberingAfterBreak="0">
+  <w:abstractNum w:abstractNumId="7" w15:restartNumberingAfterBreak="0">
+    <w:nsid w:val="0C5D0596"/>
+    <w:multiLevelType w:val="hybridMultilevel"/>
+    <w:tmpl w:val="0A4664F8"/>
+    <w:lvl w:ilvl="0" w:tplc="04090007">
+      <w:start w:val="1"/>
+      <w:numFmt w:val="bullet"/>
+      <w:lvlText w:val=""/>
+      <w:lvlPicBulletId w:val="1"/>
+      <w:lvlJc w:val="left"/>
+      <w:pPr>
+        <w:ind w:left="720" w:hanging="360"/>
+      </w:pPr>
+      <w:rPr>
+        <w:rFonts w:ascii="Symbol" w:hAnsi="Symbol" w:hint="default"/>
+      </w:rPr>
+    </w:lvl>
+    <w:lvl w:ilvl="1" w:tplc="04090003">
+      <w:start w:val="1"/>
+      <w:numFmt w:val="bullet"/>
+      <w:lvlText w:val="o"/>
+      <w:lvlJc w:val="left"/>
+      <w:pPr>
+        <w:ind w:left="1440" w:hanging="360"/>
+      </w:pPr>
+      <w:rPr>
+        <w:rFonts w:ascii="Courier New" w:hAnsi="Courier New" w:cs="Courier New" w:hint="default"/>
+      </w:rPr>
+    </w:lvl>
+    <w:lvl w:ilvl="2" w:tplc="04090005" w:tentative="1">
+      <w:start w:val="1"/>
+      <w:numFmt w:val="bullet"/>
+      <w:lvlText w:val=""/>
+      <w:lvlJc w:val="left"/>
+      <w:pPr>
+        <w:ind w:left="2160" w:hanging="360"/>
+      </w:pPr>
+      <w:rPr>
+        <w:rFonts w:ascii="Wingdings" w:hAnsi="Wingdings" w:hint="default"/>
+      </w:rPr>
+    </w:lvl>
+    <w:lvl w:ilvl="3" w:tplc="04090001" w:tentative="1">
+      <w:start w:val="1"/>
+      <w:numFmt w:val="bullet"/>
+      <w:lvlText w:val=""/>
+      <w:lvlJc w:val="left"/>
+      <w:pPr>
+        <w:ind w:left="2880" w:hanging="360"/>
+      </w:pPr>
+      <w:rPr>
+        <w:rFonts w:ascii="Symbol" w:hAnsi="Symbol" w:hint="default"/>
+      </w:rPr>
+    </w:lvl>
+    <w:lvl w:ilvl="4" w:tplc="04090003" w:tentative="1">
+      <w:start w:val="1"/>
+      <w:numFmt w:val="bullet"/>
+      <w:lvlText w:val="o"/>
+      <w:lvlJc w:val="left"/>
+      <w:pPr>
+        <w:ind w:left="3600" w:hanging="360"/>
+      </w:pPr>
+      <w:rPr>
+        <w:rFonts w:ascii="Courier New" w:hAnsi="Courier New" w:cs="Courier New" w:hint="default"/>
+      </w:rPr>
+    </w:lvl>
+    <w:lvl w:ilvl="5" w:tplc="04090005" w:tentative="1">
+      <w:start w:val="1"/>
+      <w:numFmt w:val="bullet"/>
+      <w:lvlText w:val=""/>
+      <w:lvlJc w:val="left"/>
+      <w:pPr>
+        <w:ind w:left="4320" w:hanging="360"/>
+      </w:pPr>
+      <w:rPr>
+        <w:rFonts w:ascii="Wingdings" w:hAnsi="Wingdings" w:hint="default"/>
+      </w:rPr>
+    </w:lvl>
+    <w:lvl w:ilvl="6" w:tplc="04090001" w:tentative="1">
+      <w:start w:val="1"/>
+      <w:numFmt w:val="bullet"/>
+      <w:lvlText w:val=""/>
+      <w:lvlJc w:val="left"/>
+      <w:pPr>
+        <w:ind w:left="5040" w:hanging="360"/>
+      </w:pPr>
+      <w:rPr>
+        <w:rFonts w:ascii="Symbol" w:hAnsi="Symbol" w:hint="default"/>
+      </w:rPr>
+    </w:lvl>
+    <w:lvl w:ilvl="7" w:tplc="04090003" w:tentative="1">
+      <w:start w:val="1"/>
+      <w:numFmt w:val="bullet"/>
+      <w:lvlText w:val="o"/>
+      <w:lvlJc w:val="left"/>
+      <w:pPr>
+        <w:ind w:left="5760" w:hanging="360"/>
+      </w:pPr>
+      <w:rPr>
+        <w:rFonts w:ascii="Courier New" w:hAnsi="Courier New" w:cs="Courier New" w:hint="default"/>
+      </w:rPr>
+    </w:lvl>
+    <w:lvl w:ilvl="8" w:tplc="04090005" w:tentative="1">
+      <w:start w:val="1"/>
+      <w:numFmt w:val="bullet"/>
+      <w:lvlText w:val=""/>
+      <w:lvlJc w:val="left"/>
+      <w:pPr>
+        <w:ind w:left="6480" w:hanging="360"/>
+      </w:pPr>
+      <w:rPr>
+        <w:rFonts w:ascii="Wingdings" w:hAnsi="Wingdings" w:hint="default"/>
+      </w:rPr>
+    </w:lvl>
+  </w:abstractNum>
+  <w:abstractNum w:abstractNumId="8" w15:restartNumberingAfterBreak="0">
     <w:nsid w:val="190E678C"/>
     <w:multiLevelType w:val="hybridMultilevel"/>
     <w:tmpl w:val="74D0DE12"/>
@@ -5501,7 +5997,7 @@
       </w:rPr>
     </w:lvl>
   </w:abstractNum>
-  <w:abstractNum w:abstractNumId="7" w15:restartNumberingAfterBreak="0">
+  <w:abstractNum w:abstractNumId="9" w15:restartNumberingAfterBreak="0">
     <w:nsid w:val="1E6C4963"/>
     <w:multiLevelType w:val="hybridMultilevel"/>
     <w:tmpl w:val="3272BB2A"/>
@@ -5614,7 +6110,121 @@
       </w:rPr>
     </w:lvl>
   </w:abstractNum>
-  <w:abstractNum w:abstractNumId="8" w15:restartNumberingAfterBreak="0">
+  <w:abstractNum w:abstractNumId="10" w15:restartNumberingAfterBreak="0">
+    <w:nsid w:val="1F175A52"/>
+    <w:multiLevelType w:val="hybridMultilevel"/>
+    <w:tmpl w:val="6F1C168E"/>
+    <w:lvl w:ilvl="0" w:tplc="04090007">
+      <w:start w:val="1"/>
+      <w:numFmt w:val="bullet"/>
+      <w:lvlText w:val=""/>
+      <w:lvlPicBulletId w:val="1"/>
+      <w:lvlJc w:val="left"/>
+      <w:pPr>
+        <w:ind w:left="720" w:hanging="360"/>
+      </w:pPr>
+      <w:rPr>
+        <w:rFonts w:ascii="Symbol" w:hAnsi="Symbol" w:hint="default"/>
+      </w:rPr>
+    </w:lvl>
+    <w:lvl w:ilvl="1" w:tplc="04090003">
+      <w:start w:val="1"/>
+      <w:numFmt w:val="bullet"/>
+      <w:lvlText w:val="o"/>
+      <w:lvlJc w:val="left"/>
+      <w:pPr>
+        <w:ind w:left="1440" w:hanging="360"/>
+      </w:pPr>
+      <w:rPr>
+        <w:rFonts w:ascii="Courier New" w:hAnsi="Courier New" w:cs="Courier New" w:hint="default"/>
+      </w:rPr>
+    </w:lvl>
+    <w:lvl w:ilvl="2" w:tplc="04090005" w:tentative="1">
+      <w:start w:val="1"/>
+      <w:numFmt w:val="bullet"/>
+      <w:lvlText w:val=""/>
+      <w:lvlJc w:val="left"/>
+      <w:pPr>
+        <w:ind w:left="2160" w:hanging="360"/>
+      </w:pPr>
+      <w:rPr>
+        <w:rFonts w:ascii="Wingdings" w:hAnsi="Wingdings" w:hint="default"/>
+      </w:rPr>
+    </w:lvl>
+    <w:lvl w:ilvl="3" w:tplc="04090001" w:tentative="1">
+      <w:start w:val="1"/>
+      <w:numFmt w:val="bullet"/>
+      <w:lvlText w:val=""/>
+      <w:lvlJc w:val="left"/>
+      <w:pPr>
+        <w:ind w:left="2880" w:hanging="360"/>
+      </w:pPr>
+      <w:rPr>
+        <w:rFonts w:ascii="Symbol" w:hAnsi="Symbol" w:hint="default"/>
+      </w:rPr>
+    </w:lvl>
+    <w:lvl w:ilvl="4" w:tplc="04090003" w:tentative="1">
+      <w:start w:val="1"/>
+      <w:numFmt w:val="bullet"/>
+      <w:lvlText w:val="o"/>
+      <w:lvlJc w:val="left"/>
+      <w:pPr>
+        <w:ind w:left="3600" w:hanging="360"/>
+      </w:pPr>
+      <w:rPr>
+        <w:rFonts w:ascii="Courier New" w:hAnsi="Courier New" w:cs="Courier New" w:hint="default"/>
+      </w:rPr>
+    </w:lvl>
+    <w:lvl w:ilvl="5" w:tplc="04090005" w:tentative="1">
+      <w:start w:val="1"/>
+      <w:numFmt w:val="bullet"/>
+      <w:lvlText w:val=""/>
+      <w:lvlJc w:val="left"/>
+      <w:pPr>
+        <w:ind w:left="4320" w:hanging="360"/>
+      </w:pPr>
+      <w:rPr>
+        <w:rFonts w:ascii="Wingdings" w:hAnsi="Wingdings" w:hint="default"/>
+      </w:rPr>
+    </w:lvl>
+    <w:lvl w:ilvl="6" w:tplc="04090001" w:tentative="1">
+      <w:start w:val="1"/>
+      <w:numFmt w:val="bullet"/>
+      <w:lvlText w:val=""/>
+      <w:lvlJc w:val="left"/>
+      <w:pPr>
+        <w:ind w:left="5040" w:hanging="360"/>
+      </w:pPr>
+      <w:rPr>
+        <w:rFonts w:ascii="Symbol" w:hAnsi="Symbol" w:hint="default"/>
+      </w:rPr>
+    </w:lvl>
+    <w:lvl w:ilvl="7" w:tplc="04090003" w:tentative="1">
+      <w:start w:val="1"/>
+      <w:numFmt w:val="bullet"/>
+      <w:lvlText w:val="o"/>
+      <w:lvlJc w:val="left"/>
+      <w:pPr>
+        <w:ind w:left="5760" w:hanging="360"/>
+      </w:pPr>
+      <w:rPr>
+        <w:rFonts w:ascii="Courier New" w:hAnsi="Courier New" w:cs="Courier New" w:hint="default"/>
+      </w:rPr>
+    </w:lvl>
+    <w:lvl w:ilvl="8" w:tplc="04090005" w:tentative="1">
+      <w:start w:val="1"/>
+      <w:numFmt w:val="bullet"/>
+      <w:lvlText w:val=""/>
+      <w:lvlJc w:val="left"/>
+      <w:pPr>
+        <w:ind w:left="6480" w:hanging="360"/>
+      </w:pPr>
+      <w:rPr>
+        <w:rFonts w:ascii="Wingdings" w:hAnsi="Wingdings" w:hint="default"/>
+      </w:rPr>
+    </w:lvl>
+  </w:abstractNum>
+  <w:abstractNum w:abstractNumId="11" w15:restartNumberingAfterBreak="0">
     <w:nsid w:val="24E21B0A"/>
     <w:multiLevelType w:val="hybridMultilevel"/>
     <w:tmpl w:val="270C58F6"/>
@@ -5727,7 +6337,120 @@
       </w:rPr>
     </w:lvl>
   </w:abstractNum>
-  <w:abstractNum w:abstractNumId="9" w15:restartNumberingAfterBreak="0">
+  <w:abstractNum w:abstractNumId="12" w15:restartNumberingAfterBreak="0">
+    <w:nsid w:val="2D695EB4"/>
+    <w:multiLevelType w:val="hybridMultilevel"/>
+    <w:tmpl w:val="F0220F72"/>
+    <w:lvl w:ilvl="0" w:tplc="04090001">
+      <w:start w:val="1"/>
+      <w:numFmt w:val="bullet"/>
+      <w:lvlText w:val=""/>
+      <w:lvlJc w:val="left"/>
+      <w:pPr>
+        <w:ind w:left="720" w:hanging="360"/>
+      </w:pPr>
+      <w:rPr>
+        <w:rFonts w:ascii="Symbol" w:hAnsi="Symbol" w:hint="default"/>
+      </w:rPr>
+    </w:lvl>
+    <w:lvl w:ilvl="1" w:tplc="04090003" w:tentative="1">
+      <w:start w:val="1"/>
+      <w:numFmt w:val="bullet"/>
+      <w:lvlText w:val="o"/>
+      <w:lvlJc w:val="left"/>
+      <w:pPr>
+        <w:ind w:left="1440" w:hanging="360"/>
+      </w:pPr>
+      <w:rPr>
+        <w:rFonts w:ascii="Courier New" w:hAnsi="Courier New" w:cs="Courier New" w:hint="default"/>
+      </w:rPr>
+    </w:lvl>
+    <w:lvl w:ilvl="2" w:tplc="04090005" w:tentative="1">
+      <w:start w:val="1"/>
+      <w:numFmt w:val="bullet"/>
+      <w:lvlText w:val=""/>
+      <w:lvlJc w:val="left"/>
+      <w:pPr>
+        <w:ind w:left="2160" w:hanging="360"/>
+      </w:pPr>
+      <w:rPr>
+        <w:rFonts w:ascii="Wingdings" w:hAnsi="Wingdings" w:hint="default"/>
+      </w:rPr>
+    </w:lvl>
+    <w:lvl w:ilvl="3" w:tplc="04090001" w:tentative="1">
+      <w:start w:val="1"/>
+      <w:numFmt w:val="bullet"/>
+      <w:lvlText w:val=""/>
+      <w:lvlJc w:val="left"/>
+      <w:pPr>
+        <w:ind w:left="2880" w:hanging="360"/>
+      </w:pPr>
+      <w:rPr>
+        <w:rFonts w:ascii="Symbol" w:hAnsi="Symbol" w:hint="default"/>
+      </w:rPr>
+    </w:lvl>
+    <w:lvl w:ilvl="4" w:tplc="04090003" w:tentative="1">
+      <w:start w:val="1"/>
+      <w:numFmt w:val="bullet"/>
+      <w:lvlText w:val="o"/>
+      <w:lvlJc w:val="left"/>
+      <w:pPr>
+        <w:ind w:left="3600" w:hanging="360"/>
+      </w:pPr>
+      <w:rPr>
+        <w:rFonts w:ascii="Courier New" w:hAnsi="Courier New" w:cs="Courier New" w:hint="default"/>
+      </w:rPr>
+    </w:lvl>
+    <w:lvl w:ilvl="5" w:tplc="04090005" w:tentative="1">
+      <w:start w:val="1"/>
+      <w:numFmt w:val="bullet"/>
+      <w:lvlText w:val=""/>
+      <w:lvlJc w:val="left"/>
+      <w:pPr>
+        <w:ind w:left="4320" w:hanging="360"/>
+      </w:pPr>
+      <w:rPr>
+        <w:rFonts w:ascii="Wingdings" w:hAnsi="Wingdings" w:hint="default"/>
+      </w:rPr>
+    </w:lvl>
+    <w:lvl w:ilvl="6" w:tplc="04090001" w:tentative="1">
+      <w:start w:val="1"/>
+      <w:numFmt w:val="bullet"/>
+      <w:lvlText w:val=""/>
+      <w:lvlJc w:val="left"/>
+      <w:pPr>
+        <w:ind w:left="5040" w:hanging="360"/>
+      </w:pPr>
+      <w:rPr>
+        <w:rFonts w:ascii="Symbol" w:hAnsi="Symbol" w:hint="default"/>
+      </w:rPr>
+    </w:lvl>
+    <w:lvl w:ilvl="7" w:tplc="04090003" w:tentative="1">
+      <w:start w:val="1"/>
+      <w:numFmt w:val="bullet"/>
+      <w:lvlText w:val="o"/>
+      <w:lvlJc w:val="left"/>
+      <w:pPr>
+        <w:ind w:left="5760" w:hanging="360"/>
+      </w:pPr>
+      <w:rPr>
+        <w:rFonts w:ascii="Courier New" w:hAnsi="Courier New" w:cs="Courier New" w:hint="default"/>
+      </w:rPr>
+    </w:lvl>
+    <w:lvl w:ilvl="8" w:tplc="04090005" w:tentative="1">
+      <w:start w:val="1"/>
+      <w:numFmt w:val="bullet"/>
+      <w:lvlText w:val=""/>
+      <w:lvlJc w:val="left"/>
+      <w:pPr>
+        <w:ind w:left="6480" w:hanging="360"/>
+      </w:pPr>
+      <w:rPr>
+        <w:rFonts w:ascii="Wingdings" w:hAnsi="Wingdings" w:hint="default"/>
+      </w:rPr>
+    </w:lvl>
+  </w:abstractNum>
+  <w:abstractNum w:abstractNumId="13" w15:restartNumberingAfterBreak="0">
     <w:nsid w:val="359B2BED"/>
     <w:multiLevelType w:val="hybridMultilevel"/>
     <w:tmpl w:val="9E7EDDA4"/>
@@ -5840,120 +6563,120 @@
       </w:rPr>
     </w:lvl>
   </w:abstractNum>
-  <w:abstractNum w:abstractNumId="10" w15:restartNumberingAfterBreak="0">
+  <w:abstractNum w:abstractNumId="14" w15:restartNumberingAfterBreak="0">
     <w:nsid w:val="39105A56"/>
     <w:multiLevelType w:val="hybridMultilevel"/>
-    <w:tmpl w:val="E268384A"/>
-    <w:lvl w:ilvl="0" w:tplc="0409000B">
-      <w:start w:val="1"/>
-      <w:numFmt w:val="bullet"/>
-      <w:lvlText w:val=""/>
+    <w:tmpl w:val="4F224A1C"/>
+    <w:lvl w:ilvl="0" w:tplc="04090003">
+      <w:start w:val="1"/>
+      <w:numFmt w:val="bullet"/>
+      <w:lvlText w:val="o"/>
       <w:lvlJc w:val="left"/>
       <w:pPr>
         <w:ind w:left="720" w:hanging="360"/>
       </w:pPr>
       <w:rPr>
+        <w:rFonts w:ascii="Courier New" w:hAnsi="Courier New" w:cs="Courier New" w:hint="default"/>
+      </w:rPr>
+    </w:lvl>
+    <w:lvl w:ilvl="1" w:tplc="04090003">
+      <w:start w:val="1"/>
+      <w:numFmt w:val="bullet"/>
+      <w:lvlText w:val="o"/>
+      <w:lvlJc w:val="left"/>
+      <w:pPr>
+        <w:ind w:left="1440" w:hanging="360"/>
+      </w:pPr>
+      <w:rPr>
+        <w:rFonts w:ascii="Courier New" w:hAnsi="Courier New" w:cs="Courier New" w:hint="default"/>
+      </w:rPr>
+    </w:lvl>
+    <w:lvl w:ilvl="2" w:tplc="04090005" w:tentative="1">
+      <w:start w:val="1"/>
+      <w:numFmt w:val="bullet"/>
+      <w:lvlText w:val=""/>
+      <w:lvlJc w:val="left"/>
+      <w:pPr>
+        <w:ind w:left="2160" w:hanging="360"/>
+      </w:pPr>
+      <w:rPr>
         <w:rFonts w:ascii="Wingdings" w:hAnsi="Wingdings" w:hint="default"/>
       </w:rPr>
     </w:lvl>
-    <w:lvl w:ilvl="1" w:tplc="04090003">
+    <w:lvl w:ilvl="3" w:tplc="04090001" w:tentative="1">
+      <w:start w:val="1"/>
+      <w:numFmt w:val="bullet"/>
+      <w:lvlText w:val=""/>
+      <w:lvlJc w:val="left"/>
+      <w:pPr>
+        <w:ind w:left="2880" w:hanging="360"/>
+      </w:pPr>
+      <w:rPr>
+        <w:rFonts w:ascii="Symbol" w:hAnsi="Symbol" w:hint="default"/>
+      </w:rPr>
+    </w:lvl>
+    <w:lvl w:ilvl="4" w:tplc="04090003" w:tentative="1">
       <w:start w:val="1"/>
       <w:numFmt w:val="bullet"/>
       <w:lvlText w:val="o"/>
       <w:lvlJc w:val="left"/>
       <w:pPr>
-        <w:ind w:left="1440" w:hanging="360"/>
+        <w:ind w:left="3600" w:hanging="360"/>
       </w:pPr>
       <w:rPr>
         <w:rFonts w:ascii="Courier New" w:hAnsi="Courier New" w:cs="Courier New" w:hint="default"/>
       </w:rPr>
     </w:lvl>
-    <w:lvl w:ilvl="2" w:tplc="04090005" w:tentative="1">
+    <w:lvl w:ilvl="5" w:tplc="04090005" w:tentative="1">
       <w:start w:val="1"/>
       <w:numFmt w:val="bullet"/>
       <w:lvlText w:val=""/>
       <w:lvlJc w:val="left"/>
       <w:pPr>
-        <w:ind w:left="2160" w:hanging="360"/>
+        <w:ind w:left="4320" w:hanging="360"/>
       </w:pPr>
       <w:rPr>
         <w:rFonts w:ascii="Wingdings" w:hAnsi="Wingdings" w:hint="default"/>
       </w:rPr>
     </w:lvl>
-    <w:lvl w:ilvl="3" w:tplc="04090001" w:tentative="1">
+    <w:lvl w:ilvl="6" w:tplc="04090001" w:tentative="1">
       <w:start w:val="1"/>
       <w:numFmt w:val="bullet"/>
       <w:lvlText w:val=""/>
       <w:lvlJc w:val="left"/>
       <w:pPr>
-        <w:ind w:left="2880" w:hanging="360"/>
+        <w:ind w:left="5040" w:hanging="360"/>
       </w:pPr>
       <w:rPr>
         <w:rFonts w:ascii="Symbol" w:hAnsi="Symbol" w:hint="default"/>
       </w:rPr>
     </w:lvl>
-    <w:lvl w:ilvl="4" w:tplc="04090003" w:tentative="1">
+    <w:lvl w:ilvl="7" w:tplc="04090003" w:tentative="1">
       <w:start w:val="1"/>
       <w:numFmt w:val="bullet"/>
       <w:lvlText w:val="o"/>
       <w:lvlJc w:val="left"/>
       <w:pPr>
-        <w:ind w:left="3600" w:hanging="360"/>
+        <w:ind w:left="5760" w:hanging="360"/>
       </w:pPr>
       <w:rPr>
         <w:rFonts w:ascii="Courier New" w:hAnsi="Courier New" w:cs="Courier New" w:hint="default"/>
       </w:rPr>
     </w:lvl>
-    <w:lvl w:ilvl="5" w:tplc="04090005" w:tentative="1">
+    <w:lvl w:ilvl="8" w:tplc="04090005" w:tentative="1">
       <w:start w:val="1"/>
       <w:numFmt w:val="bullet"/>
       <w:lvlText w:val=""/>
       <w:lvlJc w:val="left"/>
       <w:pPr>
-        <w:ind w:left="4320" w:hanging="360"/>
+        <w:ind w:left="6480" w:hanging="360"/>
       </w:pPr>
       <w:rPr>
         <w:rFonts w:ascii="Wingdings" w:hAnsi="Wingdings" w:hint="default"/>
       </w:rPr>
     </w:lvl>
-    <w:lvl w:ilvl="6" w:tplc="04090001" w:tentative="1">
-      <w:start w:val="1"/>
-      <w:numFmt w:val="bullet"/>
-      <w:lvlText w:val=""/>
-      <w:lvlJc w:val="left"/>
-      <w:pPr>
-        <w:ind w:left="5040" w:hanging="360"/>
-      </w:pPr>
-      <w:rPr>
-        <w:rFonts w:ascii="Symbol" w:hAnsi="Symbol" w:hint="default"/>
-      </w:rPr>
-    </w:lvl>
-    <w:lvl w:ilvl="7" w:tplc="04090003" w:tentative="1">
-      <w:start w:val="1"/>
-      <w:numFmt w:val="bullet"/>
-      <w:lvlText w:val="o"/>
-      <w:lvlJc w:val="left"/>
-      <w:pPr>
-        <w:ind w:left="5760" w:hanging="360"/>
-      </w:pPr>
-      <w:rPr>
-        <w:rFonts w:ascii="Courier New" w:hAnsi="Courier New" w:cs="Courier New" w:hint="default"/>
-      </w:rPr>
-    </w:lvl>
-    <w:lvl w:ilvl="8" w:tplc="04090005" w:tentative="1">
-      <w:start w:val="1"/>
-      <w:numFmt w:val="bullet"/>
-      <w:lvlText w:val=""/>
-      <w:lvlJc w:val="left"/>
-      <w:pPr>
-        <w:ind w:left="6480" w:hanging="360"/>
-      </w:pPr>
-      <w:rPr>
-        <w:rFonts w:ascii="Wingdings" w:hAnsi="Wingdings" w:hint="default"/>
-      </w:rPr>
-    </w:lvl>
   </w:abstractNum>
-  <w:abstractNum w:abstractNumId="11" w15:restartNumberingAfterBreak="0">
+  <w:abstractNum w:abstractNumId="15" w15:restartNumberingAfterBreak="0">
     <w:nsid w:val="43E906F8"/>
     <w:multiLevelType w:val="hybridMultilevel"/>
     <w:tmpl w:val="1730FF40"/>
@@ -6066,7 +6789,120 @@
       </w:rPr>
     </w:lvl>
   </w:abstractNum>
-  <w:abstractNum w:abstractNumId="12" w15:restartNumberingAfterBreak="0">
+  <w:abstractNum w:abstractNumId="16" w15:restartNumberingAfterBreak="0">
+    <w:nsid w:val="519205B5"/>
+    <w:multiLevelType w:val="hybridMultilevel"/>
+    <w:tmpl w:val="5A1C5B7E"/>
+    <w:lvl w:ilvl="0" w:tplc="04090001">
+      <w:start w:val="1"/>
+      <w:numFmt w:val="bullet"/>
+      <w:lvlText w:val=""/>
+      <w:lvlJc w:val="left"/>
+      <w:pPr>
+        <w:ind w:left="720" w:hanging="360"/>
+      </w:pPr>
+      <w:rPr>
+        <w:rFonts w:ascii="Symbol" w:hAnsi="Symbol" w:hint="default"/>
+      </w:rPr>
+    </w:lvl>
+    <w:lvl w:ilvl="1" w:tplc="04090003">
+      <w:start w:val="1"/>
+      <w:numFmt w:val="bullet"/>
+      <w:lvlText w:val="o"/>
+      <w:lvlJc w:val="left"/>
+      <w:pPr>
+        <w:ind w:left="1440" w:hanging="360"/>
+      </w:pPr>
+      <w:rPr>
+        <w:rFonts w:ascii="Courier New" w:hAnsi="Courier New" w:cs="Courier New" w:hint="default"/>
+      </w:rPr>
+    </w:lvl>
+    <w:lvl w:ilvl="2" w:tplc="04090005" w:tentative="1">
+      <w:start w:val="1"/>
+      <w:numFmt w:val="bullet"/>
+      <w:lvlText w:val=""/>
+      <w:lvlJc w:val="left"/>
+      <w:pPr>
+        <w:ind w:left="2160" w:hanging="360"/>
+      </w:pPr>
+      <w:rPr>
+        <w:rFonts w:ascii="Wingdings" w:hAnsi="Wingdings" w:hint="default"/>
+      </w:rPr>
+    </w:lvl>
+    <w:lvl w:ilvl="3" w:tplc="04090001" w:tentative="1">
+      <w:start w:val="1"/>
+      <w:numFmt w:val="bullet"/>
+      <w:lvlText w:val=""/>
+      <w:lvlJc w:val="left"/>
+      <w:pPr>
+        <w:ind w:left="2880" w:hanging="360"/>
+      </w:pPr>
+      <w:rPr>
+        <w:rFonts w:ascii="Symbol" w:hAnsi="Symbol" w:hint="default"/>
+      </w:rPr>
+    </w:lvl>
+    <w:lvl w:ilvl="4" w:tplc="04090003" w:tentative="1">
+      <w:start w:val="1"/>
+      <w:numFmt w:val="bullet"/>
+      <w:lvlText w:val="o"/>
+      <w:lvlJc w:val="left"/>
+      <w:pPr>
+        <w:ind w:left="3600" w:hanging="360"/>
+      </w:pPr>
+      <w:rPr>
+        <w:rFonts w:ascii="Courier New" w:hAnsi="Courier New" w:cs="Courier New" w:hint="default"/>
+      </w:rPr>
+    </w:lvl>
+    <w:lvl w:ilvl="5" w:tplc="04090005" w:tentative="1">
+      <w:start w:val="1"/>
+      <w:numFmt w:val="bullet"/>
+      <w:lvlText w:val=""/>
+      <w:lvlJc w:val="left"/>
+      <w:pPr>
+        <w:ind w:left="4320" w:hanging="360"/>
+      </w:pPr>
+      <w:rPr>
+        <w:rFonts w:ascii="Wingdings" w:hAnsi="Wingdings" w:hint="default"/>
+      </w:rPr>
+    </w:lvl>
+    <w:lvl w:ilvl="6" w:tplc="04090001" w:tentative="1">
+      <w:start w:val="1"/>
+      <w:numFmt w:val="bullet"/>
+      <w:lvlText w:val=""/>
+      <w:lvlJc w:val="left"/>
+      <w:pPr>
+        <w:ind w:left="5040" w:hanging="360"/>
+      </w:pPr>
+      <w:rPr>
+        <w:rFonts w:ascii="Symbol" w:hAnsi="Symbol" w:hint="default"/>
+      </w:rPr>
+    </w:lvl>
+    <w:lvl w:ilvl="7" w:tplc="04090003" w:tentative="1">
+      <w:start w:val="1"/>
+      <w:numFmt w:val="bullet"/>
+      <w:lvlText w:val="o"/>
+      <w:lvlJc w:val="left"/>
+      <w:pPr>
+        <w:ind w:left="5760" w:hanging="360"/>
+      </w:pPr>
+      <w:rPr>
+        <w:rFonts w:ascii="Courier New" w:hAnsi="Courier New" w:cs="Courier New" w:hint="default"/>
+      </w:rPr>
+    </w:lvl>
+    <w:lvl w:ilvl="8" w:tplc="04090005" w:tentative="1">
+      <w:start w:val="1"/>
+      <w:numFmt w:val="bullet"/>
+      <w:lvlText w:val=""/>
+      <w:lvlJc w:val="left"/>
+      <w:pPr>
+        <w:ind w:left="6480" w:hanging="360"/>
+      </w:pPr>
+      <w:rPr>
+        <w:rFonts w:ascii="Wingdings" w:hAnsi="Wingdings" w:hint="default"/>
+      </w:rPr>
+    </w:lvl>
+  </w:abstractNum>
+  <w:abstractNum w:abstractNumId="17" w15:restartNumberingAfterBreak="0">
     <w:nsid w:val="55317BAD"/>
     <w:multiLevelType w:val="hybridMultilevel"/>
     <w:tmpl w:val="C12C51E2"/>
@@ -6179,7 +7015,7 @@
       </w:rPr>
     </w:lvl>
   </w:abstractNum>
-  <w:abstractNum w:abstractNumId="13" w15:restartNumberingAfterBreak="0">
+  <w:abstractNum w:abstractNumId="18" w15:restartNumberingAfterBreak="0">
     <w:nsid w:val="5B593CDB"/>
     <w:multiLevelType w:val="hybridMultilevel"/>
     <w:tmpl w:val="B5D433DC"/>
@@ -6292,7 +7128,7 @@
       </w:rPr>
     </w:lvl>
   </w:abstractNum>
-  <w:abstractNum w:abstractNumId="14" w15:restartNumberingAfterBreak="0">
+  <w:abstractNum w:abstractNumId="19" w15:restartNumberingAfterBreak="0">
     <w:nsid w:val="657C17BC"/>
     <w:multiLevelType w:val="hybridMultilevel"/>
     <w:tmpl w:val="6DD01D88"/>
@@ -6407,7 +7243,7 @@
       </w:rPr>
     </w:lvl>
   </w:abstractNum>
-  <w:abstractNum w:abstractNumId="15" w15:restartNumberingAfterBreak="0">
+  <w:abstractNum w:abstractNumId="20" w15:restartNumberingAfterBreak="0">
     <w:nsid w:val="65A6661A"/>
     <w:multiLevelType w:val="hybridMultilevel"/>
     <w:tmpl w:val="A1E692EE"/>
@@ -6548,7 +7384,7 @@
       </w:rPr>
     </w:lvl>
   </w:abstractNum>
-  <w:abstractNum w:abstractNumId="16" w15:restartNumberingAfterBreak="0">
+  <w:abstractNum w:abstractNumId="21" w15:restartNumberingAfterBreak="0">
     <w:nsid w:val="7CB3242F"/>
     <w:multiLevelType w:val="hybridMultilevel"/>
     <w:tmpl w:val="BFBAF824"/>
@@ -6665,52 +7501,67 @@
     <w:abstractNumId w:val="2"/>
   </w:num>
   <w:num w:numId="2">
+    <w:abstractNumId w:val="20"/>
+  </w:num>
+  <w:num w:numId="3">
+    <w:abstractNumId w:val="5"/>
+  </w:num>
+  <w:num w:numId="4">
+    <w:abstractNumId w:val="11"/>
+  </w:num>
+  <w:num w:numId="5">
+    <w:abstractNumId w:val="13"/>
+  </w:num>
+  <w:num w:numId="6">
     <w:abstractNumId w:val="15"/>
   </w:num>
-  <w:num w:numId="3">
-    <w:abstractNumId w:val="4"/>
+  <w:num w:numId="7">
+    <w:abstractNumId w:val="21"/>
   </w:num>
-  <w:num w:numId="4">
+  <w:num w:numId="8">
     <w:abstractNumId w:val="8"/>
   </w:num>
-  <w:num w:numId="5">
+  <w:num w:numId="9">
     <w:abstractNumId w:val="9"/>
   </w:num>
-  <w:num w:numId="6">
-    <w:abstractNumId w:val="11"/>
-  </w:num>
-  <w:num w:numId="7">
-    <w:abstractNumId w:val="16"/>
-  </w:num>
-  <w:num w:numId="8">
-    <w:abstractNumId w:val="6"/>
-  </w:num>
-  <w:num w:numId="9">
-    <w:abstractNumId w:val="7"/>
-  </w:num>
   <w:num w:numId="10">
-    <w:abstractNumId w:val="3"/>
+    <w:abstractNumId w:val="4"/>
   </w:num>
   <w:num w:numId="11">
     <w:abstractNumId w:val="1"/>
   </w:num>
   <w:num w:numId="12">
-    <w:abstractNumId w:val="12"/>
+    <w:abstractNumId w:val="17"/>
   </w:num>
   <w:num w:numId="13">
-    <w:abstractNumId w:val="13"/>
+    <w:abstractNumId w:val="18"/>
   </w:num>
   <w:num w:numId="14">
-    <w:abstractNumId w:val="10"/>
+    <w:abstractNumId w:val="14"/>
   </w:num>
   <w:num w:numId="15">
     <w:abstractNumId w:val="0"/>
   </w:num>
   <w:num w:numId="16">
-    <w:abstractNumId w:val="5"/>
+    <w:abstractNumId w:val="6"/>
   </w:num>
   <w:num w:numId="17">
-    <w:abstractNumId w:val="14"/>
+    <w:abstractNumId w:val="19"/>
+  </w:num>
+  <w:num w:numId="18">
+    <w:abstractNumId w:val="10"/>
+  </w:num>
+  <w:num w:numId="19">
+    <w:abstractNumId w:val="12"/>
+  </w:num>
+  <w:num w:numId="20">
+    <w:abstractNumId w:val="7"/>
+  </w:num>
+  <w:num w:numId="21">
+    <w:abstractNumId w:val="16"/>
+  </w:num>
+  <w:num w:numId="22">
+    <w:abstractNumId w:val="3"/>
   </w:num>
 </w:numbering>
 </file>

</xml_diff>